<commit_message>
Able to write SMS to CSV. Added a little to report
</commit_message>
<xml_diff>
--- a/Report.docx
+++ b/Report.docx
@@ -426,6 +426,7 @@
                               <w:calendar w:val="gregorian"/>
                             </w:date>
                           </w:sdtPr>
+                          <w:sdtEndPr/>
                           <w:sdtContent>
                             <w:p>
                               <w:pPr>
@@ -471,6 +472,7 @@
                               <w:dataBinding w:prefixMappings="xmlns:ns0='http://schemas.openxmlformats.org/officeDocument/2006/extended-properties' " w:xpath="/ns0:Properties[1]/ns0:Company[1]" w:storeItemID="{6668398D-A668-4E3E-A5EB-62B293D839F1}"/>
                               <w:text/>
                             </w:sdtPr>
+                            <w:sdtEndPr/>
                             <w:sdtContent>
                               <w:r>
                                 <w:rPr>
@@ -653,7 +655,7 @@
           <w:r>
             <w:fldChar w:fldCharType="separate"/>
           </w:r>
-          <w:hyperlink w:anchor="_Toc495500789" w:history="1">
+          <w:hyperlink w:anchor="_Toc496185176" w:history="1">
             <w:r>
               <w:rPr>
                 <w:rStyle w:val="Hyperlink"/>
@@ -680,7 +682,7 @@
                 <w:noProof/>
                 <w:webHidden/>
               </w:rPr>
-              <w:instrText xml:space="preserve"> PAGEREF _Toc495500789 \h </w:instrText>
+              <w:instrText xml:space="preserve"> PAGEREF _Toc496185176 \h </w:instrText>
             </w:r>
             <w:r>
               <w:rPr>
@@ -724,7 +726,7 @@
               <w:lang w:eastAsia="en-GB"/>
             </w:rPr>
           </w:pPr>
-          <w:hyperlink w:anchor="_Toc495500790" w:history="1">
+          <w:hyperlink w:anchor="_Toc496185177" w:history="1">
             <w:r>
               <w:rPr>
                 <w:rStyle w:val="Hyperlink"/>
@@ -751,7 +753,7 @@
                 <w:noProof/>
                 <w:webHidden/>
               </w:rPr>
-              <w:instrText xml:space="preserve"> PAGEREF _Toc495500790 \h </w:instrText>
+              <w:instrText xml:space="preserve"> PAGEREF _Toc496185177 \h </w:instrText>
             </w:r>
             <w:r>
               <w:rPr>
@@ -795,7 +797,7 @@
               <w:lang w:eastAsia="en-GB"/>
             </w:rPr>
           </w:pPr>
-          <w:hyperlink w:anchor="_Toc495500791" w:history="1">
+          <w:hyperlink w:anchor="_Toc496185178" w:history="1">
             <w:r>
               <w:rPr>
                 <w:rStyle w:val="Hyperlink"/>
@@ -823,7 +825,7 @@
                 <w:noProof/>
                 <w:webHidden/>
               </w:rPr>
-              <w:instrText xml:space="preserve"> PAGEREF _Toc495500791 \h </w:instrText>
+              <w:instrText xml:space="preserve"> PAGEREF _Toc496185178 \h </w:instrText>
             </w:r>
             <w:r>
               <w:rPr>
@@ -867,7 +869,7 @@
               <w:lang w:eastAsia="en-GB"/>
             </w:rPr>
           </w:pPr>
-          <w:hyperlink w:anchor="_Toc495500792" w:history="1">
+          <w:hyperlink w:anchor="_Toc496185179" w:history="1">
             <w:r>
               <w:rPr>
                 <w:rStyle w:val="Hyperlink"/>
@@ -895,7 +897,7 @@
                 <w:noProof/>
                 <w:webHidden/>
               </w:rPr>
-              <w:instrText xml:space="preserve"> PAGEREF _Toc495500792 \h </w:instrText>
+              <w:instrText xml:space="preserve"> PAGEREF _Toc496185179 \h </w:instrText>
             </w:r>
             <w:r>
               <w:rPr>
@@ -915,7 +917,7 @@
                 <w:noProof/>
                 <w:webHidden/>
               </w:rPr>
-              <w:t>4</w:t>
+              <w:t>5</w:t>
             </w:r>
             <w:r>
               <w:rPr>
@@ -939,7 +941,7 @@
               <w:lang w:eastAsia="en-GB"/>
             </w:rPr>
           </w:pPr>
-          <w:hyperlink w:anchor="_Toc495500793" w:history="1">
+          <w:hyperlink w:anchor="_Toc496185180" w:history="1">
             <w:r>
               <w:rPr>
                 <w:rStyle w:val="Hyperlink"/>
@@ -966,7 +968,7 @@
                 <w:noProof/>
                 <w:webHidden/>
               </w:rPr>
-              <w:instrText xml:space="preserve"> PAGEREF _Toc495500793 \h </w:instrText>
+              <w:instrText xml:space="preserve"> PAGEREF _Toc496185180 \h </w:instrText>
             </w:r>
             <w:r>
               <w:rPr>
@@ -986,7 +988,7 @@
                 <w:noProof/>
                 <w:webHidden/>
               </w:rPr>
-              <w:t>5</w:t>
+              <w:t>7</w:t>
             </w:r>
             <w:r>
               <w:rPr>
@@ -1010,7 +1012,7 @@
               <w:lang w:eastAsia="en-GB"/>
             </w:rPr>
           </w:pPr>
-          <w:hyperlink w:anchor="_Toc495500794" w:history="1">
+          <w:hyperlink w:anchor="_Toc496185181" w:history="1">
             <w:r>
               <w:rPr>
                 <w:rStyle w:val="Hyperlink"/>
@@ -1037,7 +1039,7 @@
                 <w:noProof/>
                 <w:webHidden/>
               </w:rPr>
-              <w:instrText xml:space="preserve"> PAGEREF _Toc495500794 \h </w:instrText>
+              <w:instrText xml:space="preserve"> PAGEREF _Toc496185181 \h </w:instrText>
             </w:r>
             <w:r>
               <w:rPr>
@@ -1057,7 +1059,7 @@
                 <w:noProof/>
                 <w:webHidden/>
               </w:rPr>
-              <w:t>5</w:t>
+              <w:t>8</w:t>
             </w:r>
             <w:r>
               <w:rPr>
@@ -1081,7 +1083,7 @@
               <w:lang w:eastAsia="en-GB"/>
             </w:rPr>
           </w:pPr>
-          <w:hyperlink w:anchor="_Toc495500795" w:history="1">
+          <w:hyperlink w:anchor="_Toc496185182" w:history="1">
             <w:r>
               <w:rPr>
                 <w:rStyle w:val="Hyperlink"/>
@@ -1108,7 +1110,7 @@
                 <w:noProof/>
                 <w:webHidden/>
               </w:rPr>
-              <w:instrText xml:space="preserve"> PAGEREF _Toc495500795 \h </w:instrText>
+              <w:instrText xml:space="preserve"> PAGEREF _Toc496185182 \h </w:instrText>
             </w:r>
             <w:r>
               <w:rPr>
@@ -1128,7 +1130,7 @@
                 <w:noProof/>
                 <w:webHidden/>
               </w:rPr>
-              <w:t>6</w:t>
+              <w:t>9</w:t>
             </w:r>
             <w:r>
               <w:rPr>
@@ -1152,7 +1154,7 @@
               <w:lang w:eastAsia="en-GB"/>
             </w:rPr>
           </w:pPr>
-          <w:hyperlink w:anchor="_Toc495500796" w:history="1">
+          <w:hyperlink w:anchor="_Toc496185183" w:history="1">
             <w:r>
               <w:rPr>
                 <w:rStyle w:val="Hyperlink"/>
@@ -1179,7 +1181,7 @@
                 <w:noProof/>
                 <w:webHidden/>
               </w:rPr>
-              <w:instrText xml:space="preserve"> PAGEREF _Toc495500796 \h </w:instrText>
+              <w:instrText xml:space="preserve"> PAGEREF _Toc496185183 \h </w:instrText>
             </w:r>
             <w:r>
               <w:rPr>
@@ -1199,7 +1201,7 @@
                 <w:noProof/>
                 <w:webHidden/>
               </w:rPr>
-              <w:t>6</w:t>
+              <w:t>9</w:t>
             </w:r>
             <w:r>
               <w:rPr>
@@ -1223,7 +1225,7 @@
               <w:lang w:eastAsia="en-GB"/>
             </w:rPr>
           </w:pPr>
-          <w:hyperlink w:anchor="_Toc495500797" w:history="1">
+          <w:hyperlink w:anchor="_Toc496185184" w:history="1">
             <w:r>
               <w:rPr>
                 <w:rStyle w:val="Hyperlink"/>
@@ -1250,7 +1252,7 @@
                 <w:noProof/>
                 <w:webHidden/>
               </w:rPr>
-              <w:instrText xml:space="preserve"> PAGEREF _Toc495500797 \h </w:instrText>
+              <w:instrText xml:space="preserve"> PAGEREF _Toc496185184 \h </w:instrText>
             </w:r>
             <w:r>
               <w:rPr>
@@ -1270,7 +1272,7 @@
                 <w:noProof/>
                 <w:webHidden/>
               </w:rPr>
-              <w:t>7</w:t>
+              <w:t>10</w:t>
             </w:r>
             <w:r>
               <w:rPr>
@@ -1294,7 +1296,7 @@
               <w:lang w:eastAsia="en-GB"/>
             </w:rPr>
           </w:pPr>
-          <w:hyperlink w:anchor="_Toc495500798" w:history="1">
+          <w:hyperlink w:anchor="_Toc496185185" w:history="1">
             <w:r>
               <w:rPr>
                 <w:rStyle w:val="Hyperlink"/>
@@ -1321,7 +1323,7 @@
                 <w:noProof/>
                 <w:webHidden/>
               </w:rPr>
-              <w:instrText xml:space="preserve"> PAGEREF _Toc495500798 \h </w:instrText>
+              <w:instrText xml:space="preserve"> PAGEREF _Toc496185185 \h </w:instrText>
             </w:r>
             <w:r>
               <w:rPr>
@@ -1341,7 +1343,7 @@
                 <w:noProof/>
                 <w:webHidden/>
               </w:rPr>
-              <w:t>8</w:t>
+              <w:t>11</w:t>
             </w:r>
             <w:r>
               <w:rPr>
@@ -1365,7 +1367,7 @@
               <w:lang w:eastAsia="en-GB"/>
             </w:rPr>
           </w:pPr>
-          <w:hyperlink w:anchor="_Toc495500799" w:history="1">
+          <w:hyperlink w:anchor="_Toc496185186" w:history="1">
             <w:r>
               <w:rPr>
                 <w:rStyle w:val="Hyperlink"/>
@@ -1392,7 +1394,7 @@
                 <w:noProof/>
                 <w:webHidden/>
               </w:rPr>
-              <w:instrText xml:space="preserve"> PAGEREF _Toc495500799 \h </w:instrText>
+              <w:instrText xml:space="preserve"> PAGEREF _Toc496185186 \h </w:instrText>
             </w:r>
             <w:r>
               <w:rPr>
@@ -1412,7 +1414,7 @@
                 <w:noProof/>
                 <w:webHidden/>
               </w:rPr>
-              <w:t>8</w:t>
+              <w:t>11</w:t>
             </w:r>
             <w:r>
               <w:rPr>
@@ -1436,7 +1438,7 @@
               <w:lang w:eastAsia="en-GB"/>
             </w:rPr>
           </w:pPr>
-          <w:hyperlink w:anchor="_Toc495500800" w:history="1">
+          <w:hyperlink w:anchor="_Toc496185187" w:history="1">
             <w:r>
               <w:rPr>
                 <w:rStyle w:val="Hyperlink"/>
@@ -1463,7 +1465,7 @@
                 <w:noProof/>
                 <w:webHidden/>
               </w:rPr>
-              <w:instrText xml:space="preserve"> PAGEREF _Toc495500800 \h </w:instrText>
+              <w:instrText xml:space="preserve"> PAGEREF _Toc496185187 \h </w:instrText>
             </w:r>
             <w:r>
               <w:rPr>
@@ -1483,7 +1485,7 @@
                 <w:noProof/>
                 <w:webHidden/>
               </w:rPr>
-              <w:t>8</w:t>
+              <w:t>11</w:t>
             </w:r>
             <w:r>
               <w:rPr>
@@ -1507,7 +1509,7 @@
               <w:lang w:eastAsia="en-GB"/>
             </w:rPr>
           </w:pPr>
-          <w:hyperlink w:anchor="_Toc495500801" w:history="1">
+          <w:hyperlink w:anchor="_Toc496185188" w:history="1">
             <w:r>
               <w:rPr>
                 <w:rStyle w:val="Hyperlink"/>
@@ -1534,7 +1536,7 @@
                 <w:noProof/>
                 <w:webHidden/>
               </w:rPr>
-              <w:instrText xml:space="preserve"> PAGEREF _Toc495500801 \h </w:instrText>
+              <w:instrText xml:space="preserve"> PAGEREF _Toc496185188 \h </w:instrText>
             </w:r>
             <w:r>
               <w:rPr>
@@ -1554,7 +1556,7 @@
                 <w:noProof/>
                 <w:webHidden/>
               </w:rPr>
-              <w:t>8</w:t>
+              <w:t>11</w:t>
             </w:r>
             <w:r>
               <w:rPr>
@@ -1578,13 +1580,13 @@
               <w:lang w:eastAsia="en-GB"/>
             </w:rPr>
           </w:pPr>
-          <w:hyperlink w:anchor="_Toc495500802" w:history="1">
+          <w:hyperlink w:anchor="_Toc496185189" w:history="1">
             <w:r>
               <w:rPr>
                 <w:rStyle w:val="Hyperlink"/>
                 <w:noProof/>
               </w:rPr>
-              <w:t>Evaluation</w:t>
+              <w:t>Version Control</w:t>
             </w:r>
             <w:r>
               <w:rPr>
@@ -1605,7 +1607,7 @@
                 <w:noProof/>
                 <w:webHidden/>
               </w:rPr>
-              <w:instrText xml:space="preserve"> PAGEREF _Toc495500802 \h </w:instrText>
+              <w:instrText xml:space="preserve"> PAGEREF _Toc496185189 \h </w:instrText>
             </w:r>
             <w:r>
               <w:rPr>
@@ -1625,7 +1627,78 @@
                 <w:noProof/>
                 <w:webHidden/>
               </w:rPr>
-              <w:t>9</w:t>
+              <w:t>12</w:t>
+            </w:r>
+            <w:r>
+              <w:rPr>
+                <w:noProof/>
+                <w:webHidden/>
+              </w:rPr>
+              <w:fldChar w:fldCharType="end"/>
+            </w:r>
+          </w:hyperlink>
+        </w:p>
+        <w:p>
+          <w:pPr>
+            <w:pStyle w:val="TOC1"/>
+            <w:tabs>
+              <w:tab w:val="right" w:leader="dot" w:pos="9016"/>
+            </w:tabs>
+            <w:rPr>
+              <w:rFonts w:asciiTheme="minorHAnsi" w:eastAsiaTheme="minorEastAsia" w:hAnsiTheme="minorHAnsi"/>
+              <w:noProof/>
+              <w:sz w:val="22"/>
+              <w:lang w:eastAsia="en-GB"/>
+            </w:rPr>
+          </w:pPr>
+          <w:hyperlink w:anchor="_Toc496185190" w:history="1">
+            <w:r>
+              <w:rPr>
+                <w:rStyle w:val="Hyperlink"/>
+                <w:noProof/>
+              </w:rPr>
+              <w:t>Evolution</w:t>
+            </w:r>
+            <w:r>
+              <w:rPr>
+                <w:noProof/>
+                <w:webHidden/>
+              </w:rPr>
+              <w:tab/>
+            </w:r>
+            <w:r>
+              <w:rPr>
+                <w:noProof/>
+                <w:webHidden/>
+              </w:rPr>
+              <w:fldChar w:fldCharType="begin"/>
+            </w:r>
+            <w:r>
+              <w:rPr>
+                <w:noProof/>
+                <w:webHidden/>
+              </w:rPr>
+              <w:instrText xml:space="preserve"> PAGEREF _Toc496185190 \h </w:instrText>
+            </w:r>
+            <w:r>
+              <w:rPr>
+                <w:noProof/>
+                <w:webHidden/>
+              </w:rPr>
+            </w:r>
+            <w:r>
+              <w:rPr>
+                <w:noProof/>
+                <w:webHidden/>
+              </w:rPr>
+              <w:fldChar w:fldCharType="separate"/>
+            </w:r>
+            <w:r>
+              <w:rPr>
+                <w:noProof/>
+                <w:webHidden/>
+              </w:rPr>
+              <w:t>13</w:t>
             </w:r>
             <w:r>
               <w:rPr>
@@ -1670,7 +1743,7 @@
       <w:pPr>
         <w:pStyle w:val="Heading1"/>
       </w:pPr>
-      <w:bookmarkStart w:id="0" w:name="_Toc495500789"/>
+      <w:bookmarkStart w:id="0" w:name="_Toc496185176"/>
       <w:r>
         <w:lastRenderedPageBreak/>
         <w:t>Analysis</w:t>
@@ -1759,7 +1832,7 @@
         <w:pStyle w:val="Heading2"/>
         <w:spacing w:after="0"/>
       </w:pPr>
-      <w:bookmarkStart w:id="1" w:name="_Toc495500790"/>
+      <w:bookmarkStart w:id="1" w:name="_Toc496185177"/>
       <w:r>
         <w:lastRenderedPageBreak/>
         <w:t>Requirement</w:t>
@@ -1779,7 +1852,7 @@
           <w:lang w:eastAsia="en-GB"/>
         </w:rPr>
       </w:pPr>
-      <w:bookmarkStart w:id="2" w:name="_Toc495500791"/>
+      <w:bookmarkStart w:id="2" w:name="_Toc496185178"/>
       <w:r>
         <w:rPr>
           <w:lang w:eastAsia="en-GB"/>
@@ -1828,7 +1901,7 @@
         <w:rPr>
           <w:lang w:eastAsia="en-GB"/>
         </w:rPr>
-        <w:t xml:space="preserve"> page</w:t>
+        <w:t xml:space="preserve"> window</w:t>
       </w:r>
     </w:p>
     <w:p>
@@ -1900,7 +1973,25 @@
         <w:rPr>
           <w:lang w:eastAsia="en-GB"/>
         </w:rPr>
-        <w:t>Message display Page</w:t>
+        <w:t>D</w:t>
+      </w:r>
+      <w:r>
+        <w:rPr>
+          <w:lang w:eastAsia="en-GB"/>
+        </w:rPr>
+        <w:t>isplay</w:t>
+      </w:r>
+      <w:r>
+        <w:rPr>
+          <w:lang w:eastAsia="en-GB"/>
+        </w:rPr>
+        <w:t xml:space="preserve"> lists</w:t>
+      </w:r>
+      <w:r>
+        <w:rPr>
+          <w:lang w:eastAsia="en-GB"/>
+        </w:rPr>
+        <w:t xml:space="preserve"> Page</w:t>
       </w:r>
       <w:r>
         <w:rPr>
@@ -1924,13 +2015,31 @@
         <w:rPr>
           <w:lang w:eastAsia="en-GB"/>
         </w:rPr>
+        <w:t>Must be able to automatically identify the message type &amp; process accordingly</w:t>
+      </w:r>
+    </w:p>
+    <w:p>
+      <w:pPr>
+        <w:pStyle w:val="ListParagraph"/>
+        <w:numPr>
+          <w:ilvl w:val="0"/>
+          <w:numId w:val="3"/>
+        </w:numPr>
+        <w:rPr>
+          <w:lang w:eastAsia="en-GB"/>
+        </w:rPr>
+      </w:pPr>
+      <w:r>
+        <w:rPr>
+          <w:lang w:eastAsia="en-GB"/>
+        </w:rPr>
         <w:t>Ability to write to</w:t>
       </w:r>
       <w:r>
         <w:rPr>
           <w:lang w:eastAsia="en-GB"/>
         </w:rPr>
-        <w:t xml:space="preserve"> text</w:t>
+        <w:t xml:space="preserve"> text file</w:t>
       </w:r>
       <w:r>
         <w:rPr>
@@ -1938,11 +2047,23 @@
         </w:rPr>
         <w:t>s</w:t>
       </w:r>
-      <w:r>
-        <w:rPr>
-          <w:lang w:eastAsia="en-GB"/>
-        </w:rPr>
-        <w:t xml:space="preserve"> file</w:t>
+    </w:p>
+    <w:p>
+      <w:pPr>
+        <w:pStyle w:val="ListParagraph"/>
+        <w:numPr>
+          <w:ilvl w:val="0"/>
+          <w:numId w:val="3"/>
+        </w:numPr>
+        <w:rPr>
+          <w:lang w:eastAsia="en-GB"/>
+        </w:rPr>
+      </w:pPr>
+      <w:r>
+        <w:rPr>
+          <w:lang w:eastAsia="en-GB"/>
+        </w:rPr>
+        <w:t>Ability to read from text files.</w:t>
       </w:r>
     </w:p>
     <w:p>
@@ -1957,7 +2078,21 @@
           <w:u w:val="single"/>
           <w:lang w:eastAsia="en-GB"/>
         </w:rPr>
-        <w:t>Message Input Page will:</w:t>
+        <w:t>Message Select</w:t>
+      </w:r>
+      <w:r>
+        <w:rPr>
+          <w:u w:val="single"/>
+          <w:lang w:eastAsia="en-GB"/>
+        </w:rPr>
+        <w:t xml:space="preserve"> Window</w:t>
+      </w:r>
+      <w:r>
+        <w:rPr>
+          <w:u w:val="single"/>
+          <w:lang w:eastAsia="en-GB"/>
+        </w:rPr>
+        <w:t xml:space="preserve"> will:</w:t>
       </w:r>
     </w:p>
     <w:p>
@@ -2041,28 +2176,6 @@
     </w:p>
     <w:p>
       <w:pPr>
-        <w:rPr>
-          <w:u w:val="single"/>
-          <w:lang w:eastAsia="en-GB"/>
-        </w:rPr>
-      </w:pPr>
-      <w:r>
-        <w:rPr>
-          <w:u w:val="single"/>
-          <w:lang w:eastAsia="en-GB"/>
-        </w:rPr>
-        <w:t>SMS Input P</w:t>
-      </w:r>
-      <w:r>
-        <w:rPr>
-          <w:u w:val="single"/>
-          <w:lang w:eastAsia="en-GB"/>
-        </w:rPr>
-        <w:t>age</w:t>
-      </w:r>
-    </w:p>
-    <w:p>
-      <w:pPr>
         <w:pStyle w:val="ListParagraph"/>
         <w:numPr>
           <w:ilvl w:val="0"/>
@@ -2076,7 +2189,7 @@
         <w:rPr>
           <w:lang w:eastAsia="en-GB"/>
         </w:rPr>
-        <w:t>All input is to be verified</w:t>
+        <w:t>Provide a button to navigate to display Lists page</w:t>
       </w:r>
     </w:p>
     <w:p>
@@ -2087,15 +2200,36 @@
           <w:numId w:val="4"/>
         </w:numPr>
         <w:rPr>
+          <w:lang w:eastAsia="en-GB"/>
+        </w:rPr>
+      </w:pPr>
+      <w:r>
+        <w:rPr>
+          <w:lang w:eastAsia="en-GB"/>
+        </w:rPr>
+        <w:t>Provide a button to exit the application</w:t>
+      </w:r>
+    </w:p>
+    <w:p>
+      <w:pPr>
+        <w:rPr>
           <w:u w:val="single"/>
           <w:lang w:eastAsia="en-GB"/>
         </w:rPr>
       </w:pPr>
       <w:r>
         <w:rPr>
-          <w:lang w:eastAsia="en-GB"/>
-        </w:rPr>
-        <w:t>Display a message if any input is incorrect/missed out</w:t>
+          <w:u w:val="single"/>
+          <w:lang w:eastAsia="en-GB"/>
+        </w:rPr>
+        <w:t>SMS Input P</w:t>
+      </w:r>
+      <w:r>
+        <w:rPr>
+          <w:u w:val="single"/>
+          <w:lang w:eastAsia="en-GB"/>
+        </w:rPr>
+        <w:t>age</w:t>
       </w:r>
     </w:p>
     <w:p>
@@ -2106,15 +2240,14 @@
           <w:numId w:val="4"/>
         </w:numPr>
         <w:rPr>
-          <w:u w:val="single"/>
-          <w:lang w:eastAsia="en-GB"/>
-        </w:rPr>
-      </w:pPr>
-      <w:r>
-        <w:rPr>
-          <w:lang w:eastAsia="en-GB"/>
-        </w:rPr>
-        <w:t>Process all messages appropriate to its type</w:t>
+          <w:lang w:eastAsia="en-GB"/>
+        </w:rPr>
+      </w:pPr>
+      <w:r>
+        <w:rPr>
+          <w:lang w:eastAsia="en-GB"/>
+        </w:rPr>
+        <w:t>All input is to be verified</w:t>
       </w:r>
     </w:p>
     <w:p>
@@ -2125,20 +2258,15 @@
           <w:numId w:val="4"/>
         </w:numPr>
         <w:rPr>
-          <w:lang w:eastAsia="en-GB"/>
-        </w:rPr>
-      </w:pPr>
-      <w:r>
-        <w:rPr>
-          <w:lang w:eastAsia="en-GB"/>
-        </w:rPr>
-        <w:t>A navigate button to go to</w:t>
-      </w:r>
-      <w:r>
-        <w:rPr>
-          <w:lang w:eastAsia="en-GB"/>
-        </w:rPr>
-        <w:t xml:space="preserve"> message display Page </w:t>
+          <w:u w:val="single"/>
+          <w:lang w:eastAsia="en-GB"/>
+        </w:rPr>
+      </w:pPr>
+      <w:r>
+        <w:rPr>
+          <w:lang w:eastAsia="en-GB"/>
+        </w:rPr>
+        <w:t>Display a message if any input is incorrect/missed out</w:t>
       </w:r>
     </w:p>
     <w:p>
@@ -2157,6 +2285,49 @@
         <w:rPr>
           <w:lang w:eastAsia="en-GB"/>
         </w:rPr>
+        <w:t>Process all messages appropriate to its type</w:t>
+      </w:r>
+    </w:p>
+    <w:p>
+      <w:pPr>
+        <w:pStyle w:val="ListParagraph"/>
+        <w:numPr>
+          <w:ilvl w:val="0"/>
+          <w:numId w:val="4"/>
+        </w:numPr>
+        <w:rPr>
+          <w:lang w:eastAsia="en-GB"/>
+        </w:rPr>
+      </w:pPr>
+      <w:r>
+        <w:rPr>
+          <w:lang w:eastAsia="en-GB"/>
+        </w:rPr>
+        <w:t>A navigate button to go to</w:t>
+      </w:r>
+      <w:r>
+        <w:rPr>
+          <w:lang w:eastAsia="en-GB"/>
+        </w:rPr>
+        <w:t xml:space="preserve"> message display Page </w:t>
+      </w:r>
+    </w:p>
+    <w:p>
+      <w:pPr>
+        <w:pStyle w:val="ListParagraph"/>
+        <w:numPr>
+          <w:ilvl w:val="0"/>
+          <w:numId w:val="4"/>
+        </w:numPr>
+        <w:rPr>
+          <w:u w:val="single"/>
+          <w:lang w:eastAsia="en-GB"/>
+        </w:rPr>
+      </w:pPr>
+      <w:r>
+        <w:rPr>
+          <w:lang w:eastAsia="en-GB"/>
+        </w:rPr>
         <w:t>An insert button to store message</w:t>
       </w:r>
     </w:p>
@@ -2167,24 +2338,58 @@
           <w:lang w:eastAsia="en-GB"/>
         </w:rPr>
       </w:pPr>
-    </w:p>
-    <w:p>
-      <w:pPr>
+      <w:r>
         <w:rPr>
           <w:u w:val="single"/>
           <w:lang w:eastAsia="en-GB"/>
         </w:rPr>
-      </w:pPr>
-      <w:r>
+        <w:t>Email Input Page</w:t>
+      </w:r>
+    </w:p>
+    <w:p>
+      <w:pPr>
+        <w:pStyle w:val="ListParagraph"/>
+        <w:numPr>
+          <w:ilvl w:val="0"/>
+          <w:numId w:val="4"/>
+        </w:numPr>
+        <w:rPr>
+          <w:lang w:eastAsia="en-GB"/>
+        </w:rPr>
+      </w:pPr>
+      <w:r>
+        <w:rPr>
+          <w:lang w:eastAsia="en-GB"/>
+        </w:rPr>
+        <w:t>All input is to be verified</w:t>
+      </w:r>
+    </w:p>
+    <w:p>
+      <w:pPr>
+        <w:pStyle w:val="ListParagraph"/>
+        <w:numPr>
+          <w:ilvl w:val="0"/>
+          <w:numId w:val="4"/>
+        </w:numPr>
         <w:rPr>
           <w:u w:val="single"/>
           <w:lang w:eastAsia="en-GB"/>
         </w:rPr>
-        <w:t>Email Input Page</w:t>
-      </w:r>
-    </w:p>
-    <w:p>
-      <w:pPr>
+      </w:pPr>
+      <w:r>
+        <w:rPr>
+          <w:lang w:eastAsia="en-GB"/>
+        </w:rPr>
+        <w:t>Display a message if any input is incorrect/missed out</w:t>
+      </w:r>
+    </w:p>
+    <w:p>
+      <w:pPr>
+        <w:pStyle w:val="ListParagraph"/>
+        <w:numPr>
+          <w:ilvl w:val="0"/>
+          <w:numId w:val="4"/>
+        </w:numPr>
         <w:rPr>
           <w:u w:val="single"/>
           <w:lang w:eastAsia="en-GB"/>
@@ -2192,14 +2397,93 @@
       </w:pPr>
       <w:r>
         <w:rPr>
+          <w:lang w:eastAsia="en-GB"/>
+        </w:rPr>
+        <w:t>Process all messages appropriate to its type</w:t>
+      </w:r>
+    </w:p>
+    <w:p>
+      <w:pPr>
+        <w:pStyle w:val="ListParagraph"/>
+        <w:numPr>
+          <w:ilvl w:val="0"/>
+          <w:numId w:val="4"/>
+        </w:numPr>
+        <w:rPr>
+          <w:lang w:eastAsia="en-GB"/>
+        </w:rPr>
+      </w:pPr>
+      <w:r>
+        <w:rPr>
+          <w:lang w:eastAsia="en-GB"/>
+        </w:rPr>
+        <w:t>A navigate button to go to</w:t>
+      </w:r>
+      <w:r>
+        <w:rPr>
+          <w:lang w:eastAsia="en-GB"/>
+        </w:rPr>
+        <w:t xml:space="preserve"> message display Page </w:t>
+      </w:r>
+    </w:p>
+    <w:p>
+      <w:pPr>
+        <w:pStyle w:val="ListParagraph"/>
+        <w:numPr>
+          <w:ilvl w:val="0"/>
+          <w:numId w:val="4"/>
+        </w:numPr>
+        <w:rPr>
+          <w:lang w:eastAsia="en-GB"/>
+        </w:rPr>
+      </w:pPr>
+      <w:r>
+        <w:rPr>
+          <w:lang w:eastAsia="en-GB"/>
+        </w:rPr>
+        <w:t>An insert button to store message</w:t>
+      </w:r>
+    </w:p>
+    <w:p>
+      <w:pPr>
+        <w:rPr>
           <w:u w:val="single"/>
           <w:lang w:eastAsia="en-GB"/>
         </w:rPr>
+      </w:pPr>
+      <w:r>
+        <w:rPr>
+          <w:u w:val="single"/>
+          <w:lang w:eastAsia="en-GB"/>
+        </w:rPr>
         <w:t>Tweet Input page</w:t>
       </w:r>
     </w:p>
     <w:p>
       <w:pPr>
+        <w:pStyle w:val="ListParagraph"/>
+        <w:numPr>
+          <w:ilvl w:val="0"/>
+          <w:numId w:val="4"/>
+        </w:numPr>
+        <w:rPr>
+          <w:lang w:eastAsia="en-GB"/>
+        </w:rPr>
+      </w:pPr>
+      <w:r>
+        <w:rPr>
+          <w:lang w:eastAsia="en-GB"/>
+        </w:rPr>
+        <w:t>All input is to be verified</w:t>
+      </w:r>
+    </w:p>
+    <w:p>
+      <w:pPr>
+        <w:pStyle w:val="ListParagraph"/>
+        <w:numPr>
+          <w:ilvl w:val="0"/>
+          <w:numId w:val="4"/>
+        </w:numPr>
         <w:rPr>
           <w:u w:val="single"/>
           <w:lang w:eastAsia="en-GB"/>
@@ -2207,14 +2491,247 @@
       </w:pPr>
       <w:r>
         <w:rPr>
+          <w:lang w:eastAsia="en-GB"/>
+        </w:rPr>
+        <w:t>Display a message if any input is incorrect/missed out</w:t>
+      </w:r>
+    </w:p>
+    <w:p>
+      <w:pPr>
+        <w:pStyle w:val="ListParagraph"/>
+        <w:numPr>
+          <w:ilvl w:val="0"/>
+          <w:numId w:val="4"/>
+        </w:numPr>
+        <w:rPr>
           <w:u w:val="single"/>
           <w:lang w:eastAsia="en-GB"/>
         </w:rPr>
+      </w:pPr>
+      <w:r>
+        <w:rPr>
+          <w:lang w:eastAsia="en-GB"/>
+        </w:rPr>
+        <w:t>Process all messages appropriate to its type</w:t>
+      </w:r>
+    </w:p>
+    <w:p>
+      <w:pPr>
+        <w:pStyle w:val="ListParagraph"/>
+        <w:numPr>
+          <w:ilvl w:val="0"/>
+          <w:numId w:val="4"/>
+        </w:numPr>
+        <w:rPr>
+          <w:lang w:eastAsia="en-GB"/>
+        </w:rPr>
+      </w:pPr>
+      <w:r>
+        <w:rPr>
+          <w:lang w:eastAsia="en-GB"/>
+        </w:rPr>
+        <w:t>A navigate button to go to</w:t>
+      </w:r>
+      <w:r>
+        <w:rPr>
+          <w:lang w:eastAsia="en-GB"/>
+        </w:rPr>
+        <w:t xml:space="preserve"> message display Page </w:t>
+      </w:r>
+    </w:p>
+    <w:p>
+      <w:pPr>
+        <w:pStyle w:val="ListParagraph"/>
+        <w:numPr>
+          <w:ilvl w:val="0"/>
+          <w:numId w:val="4"/>
+        </w:numPr>
+        <w:rPr>
+          <w:u w:val="single"/>
+          <w:lang w:eastAsia="en-GB"/>
+        </w:rPr>
+      </w:pPr>
+      <w:r>
+        <w:rPr>
+          <w:lang w:eastAsia="en-GB"/>
+        </w:rPr>
+        <w:t>An insert button to store message</w:t>
+      </w:r>
+    </w:p>
+    <w:p>
+      <w:pPr>
+        <w:rPr>
+          <w:u w:val="single"/>
+          <w:lang w:eastAsia="en-GB"/>
+        </w:rPr>
+      </w:pPr>
+      <w:r>
+        <w:rPr>
+          <w:u w:val="single"/>
+          <w:lang w:eastAsia="en-GB"/>
+        </w:rPr>
         <w:t>Message Display Page will:</w:t>
       </w:r>
     </w:p>
     <w:p>
       <w:pPr>
+        <w:pStyle w:val="ListParagraph"/>
+        <w:numPr>
+          <w:ilvl w:val="0"/>
+          <w:numId w:val="5"/>
+        </w:numPr>
+        <w:rPr>
+          <w:lang w:eastAsia="en-GB"/>
+        </w:rPr>
+      </w:pPr>
+      <w:r>
+        <w:rPr>
+          <w:lang w:eastAsia="en-GB"/>
+        </w:rPr>
+        <w:t>Provide</w:t>
+      </w:r>
+      <w:r>
+        <w:rPr>
+          <w:lang w:eastAsia="en-GB"/>
+        </w:rPr>
+        <w:t xml:space="preserve"> buttons to display one of the following lists:</w:t>
+      </w:r>
+    </w:p>
+    <w:p>
+      <w:pPr>
+        <w:pStyle w:val="ListParagraph"/>
+        <w:numPr>
+          <w:ilvl w:val="1"/>
+          <w:numId w:val="5"/>
+        </w:numPr>
+        <w:rPr>
+          <w:lang w:eastAsia="en-GB"/>
+        </w:rPr>
+      </w:pPr>
+      <w:r>
+        <w:rPr>
+          <w:lang w:eastAsia="en-GB"/>
+        </w:rPr>
+        <w:lastRenderedPageBreak/>
+        <w:t>Trending</w:t>
+      </w:r>
+      <w:r>
+        <w:rPr>
+          <w:lang w:eastAsia="en-GB"/>
+        </w:rPr>
+        <w:t xml:space="preserve"> list</w:t>
+      </w:r>
+    </w:p>
+    <w:p>
+      <w:pPr>
+        <w:pStyle w:val="ListParagraph"/>
+        <w:numPr>
+          <w:ilvl w:val="1"/>
+          <w:numId w:val="5"/>
+        </w:numPr>
+        <w:rPr>
+          <w:lang w:eastAsia="en-GB"/>
+        </w:rPr>
+      </w:pPr>
+      <w:r>
+        <w:rPr>
+          <w:lang w:eastAsia="en-GB"/>
+        </w:rPr>
+        <w:t>Mentions list</w:t>
+      </w:r>
+    </w:p>
+    <w:p>
+      <w:pPr>
+        <w:pStyle w:val="ListParagraph"/>
+        <w:numPr>
+          <w:ilvl w:val="1"/>
+          <w:numId w:val="5"/>
+        </w:numPr>
+        <w:rPr>
+          <w:lang w:eastAsia="en-GB"/>
+        </w:rPr>
+      </w:pPr>
+      <w:r>
+        <w:rPr>
+          <w:lang w:eastAsia="en-GB"/>
+        </w:rPr>
+        <w:t>SIR list</w:t>
+      </w:r>
+    </w:p>
+    <w:p>
+      <w:pPr>
+        <w:pStyle w:val="ListParagraph"/>
+        <w:numPr>
+          <w:ilvl w:val="1"/>
+          <w:numId w:val="5"/>
+        </w:numPr>
+        <w:rPr>
+          <w:lang w:eastAsia="en-GB"/>
+        </w:rPr>
+      </w:pPr>
+      <w:r>
+        <w:rPr>
+          <w:lang w:eastAsia="en-GB"/>
+        </w:rPr>
+        <w:t>Email list</w:t>
+      </w:r>
+    </w:p>
+    <w:p>
+      <w:pPr>
+        <w:pStyle w:val="ListParagraph"/>
+        <w:numPr>
+          <w:ilvl w:val="1"/>
+          <w:numId w:val="5"/>
+        </w:numPr>
+        <w:rPr>
+          <w:lang w:eastAsia="en-GB"/>
+        </w:rPr>
+      </w:pPr>
+      <w:r>
+        <w:rPr>
+          <w:lang w:eastAsia="en-GB"/>
+        </w:rPr>
+        <w:t>Tweet list</w:t>
+      </w:r>
+    </w:p>
+    <w:p>
+      <w:pPr>
+        <w:pStyle w:val="ListParagraph"/>
+        <w:numPr>
+          <w:ilvl w:val="1"/>
+          <w:numId w:val="5"/>
+        </w:numPr>
+        <w:rPr>
+          <w:lang w:eastAsia="en-GB"/>
+        </w:rPr>
+      </w:pPr>
+      <w:r>
+        <w:rPr>
+          <w:lang w:eastAsia="en-GB"/>
+        </w:rPr>
+        <w:t>SMS list</w:t>
+      </w:r>
+    </w:p>
+    <w:p>
+      <w:pPr>
+        <w:pStyle w:val="ListParagraph"/>
+        <w:numPr>
+          <w:ilvl w:val="0"/>
+          <w:numId w:val="5"/>
+        </w:numPr>
+        <w:rPr>
+          <w:lang w:eastAsia="en-GB"/>
+        </w:rPr>
+      </w:pPr>
+      <w:r>
+        <w:rPr>
+          <w:lang w:eastAsia="en-GB"/>
+        </w:rPr>
+        <w:t>Each list page will have a button allowing the user to go back a page</w:t>
+      </w:r>
+    </w:p>
+    <w:p>
+      <w:pPr>
         <w:rPr>
           <w:u w:val="single"/>
           <w:lang w:eastAsia="en-GB"/>
@@ -2235,7 +2752,7 @@
           <w:lang w:eastAsia="en-GB"/>
         </w:rPr>
       </w:pPr>
-      <w:bookmarkStart w:id="3" w:name="_Toc495500792"/>
+      <w:bookmarkStart w:id="3" w:name="_Toc496185179"/>
       <w:r>
         <w:rPr>
           <w:lang w:eastAsia="en-GB"/>
@@ -2343,13 +2860,27 @@
         </w:rPr>
       </w:pPr>
       <w:r>
-        <w:t>Message type “S”</w:t>
-      </w:r>
+        <w:t xml:space="preserve">Select </w:t>
+      </w:r>
+      <w:r>
+        <w:t xml:space="preserve">Message type </w:t>
+      </w:r>
+      <w:r>
+        <w:t>(</w:t>
+      </w:r>
+      <w:r>
+        <w:t>“S”</w:t>
+      </w:r>
+      <w:proofErr w:type="gramStart"/>
       <w:r>
         <w:t>,”E</w:t>
       </w:r>
+      <w:proofErr w:type="gramEnd"/>
       <w:r>
         <w:t>”,”T”</w:t>
+      </w:r>
+      <w:r>
+        <w:t>)</w:t>
       </w:r>
       <w:r>
         <w:t xml:space="preserve"> followed by 9 numeric</w:t>
@@ -2933,6 +3464,7 @@
         </w:rPr>
       </w:pPr>
       <w:r>
+        <w:lastRenderedPageBreak/>
         <w:br w:type="page"/>
       </w:r>
     </w:p>
@@ -2941,7 +3473,7 @@
         <w:pStyle w:val="Heading2"/>
         <w:spacing w:after="0"/>
       </w:pPr>
-      <w:bookmarkStart w:id="4" w:name="_Toc495500793"/>
+      <w:bookmarkStart w:id="4" w:name="_Toc496185180"/>
       <w:r>
         <w:lastRenderedPageBreak/>
         <w:t>User Stories</w:t>
@@ -3010,13 +3542,7 @@
         <w:rPr>
           <w:lang w:eastAsia="en-GB"/>
         </w:rPr>
-        <w:t xml:space="preserve">As </w:t>
-      </w:r>
-      <w:r>
-        <w:rPr>
-          <w:lang w:eastAsia="en-GB"/>
-        </w:rPr>
-        <w:t>the</w:t>
+        <w:t>As the</w:t>
       </w:r>
       <w:r>
         <w:rPr>
@@ -3082,13 +3608,7 @@
         <w:rPr>
           <w:lang w:eastAsia="en-GB"/>
         </w:rPr>
-        <w:t xml:space="preserve">As </w:t>
-      </w:r>
-      <w:r>
-        <w:rPr>
-          <w:lang w:eastAsia="en-GB"/>
-        </w:rPr>
-        <w:t>the</w:t>
+        <w:t>As the</w:t>
       </w:r>
       <w:r>
         <w:rPr>
@@ -3154,13 +3674,7 @@
         <w:rPr>
           <w:lang w:eastAsia="en-GB"/>
         </w:rPr>
-        <w:t xml:space="preserve">As </w:t>
-      </w:r>
-      <w:r>
-        <w:rPr>
-          <w:lang w:eastAsia="en-GB"/>
-        </w:rPr>
-        <w:t>the</w:t>
+        <w:t>As the</w:t>
       </w:r>
       <w:r>
         <w:rPr>
@@ -3227,13 +3741,7 @@
         <w:rPr>
           <w:lang w:eastAsia="en-GB"/>
         </w:rPr>
-        <w:t xml:space="preserve">As </w:t>
-      </w:r>
-      <w:r>
-        <w:rPr>
-          <w:lang w:eastAsia="en-GB"/>
-        </w:rPr>
-        <w:t>the</w:t>
+        <w:t>As the</w:t>
       </w:r>
       <w:r>
         <w:rPr>
@@ -3293,13 +3801,7 @@
         <w:rPr>
           <w:lang w:eastAsia="en-GB"/>
         </w:rPr>
-        <w:t xml:space="preserve">As </w:t>
-      </w:r>
-      <w:r>
-        <w:rPr>
-          <w:lang w:eastAsia="en-GB"/>
-        </w:rPr>
-        <w:t>the</w:t>
+        <w:t>As the</w:t>
       </w:r>
       <w:r>
         <w:rPr>
@@ -3366,13 +3868,7 @@
         <w:rPr>
           <w:lang w:eastAsia="en-GB"/>
         </w:rPr>
-        <w:t xml:space="preserve">As </w:t>
-      </w:r>
-      <w:r>
-        <w:rPr>
-          <w:lang w:eastAsia="en-GB"/>
-        </w:rPr>
-        <w:t>the</w:t>
+        <w:t>As the</w:t>
       </w:r>
       <w:r>
         <w:rPr>
@@ -3412,20 +3908,58 @@
           <w:color w:val="FF0000"/>
           <w:lang w:eastAsia="en-GB"/>
         </w:rPr>
-        <w:t xml:space="preserve">be able to process tweets by checking if they </w:t>
+        <w:t>be able to process tweets by checking if they contain textspeak abbreviations</w:t>
       </w:r>
       <w:r>
         <w:rPr>
           <w:color w:val="FF0000"/>
           <w:lang w:eastAsia="en-GB"/>
         </w:rPr>
-        <w:t>contain textspeak abbreviations</w:t>
+        <w:t xml:space="preserve"> and expand them to their full form</w:t>
+      </w:r>
+    </w:p>
+    <w:p>
+      <w:pPr>
+        <w:rPr>
+          <w:lang w:eastAsia="en-GB"/>
+        </w:rPr>
+      </w:pPr>
+      <w:r>
+        <w:rPr>
+          <w:lang w:eastAsia="en-GB"/>
+        </w:rPr>
+        <w:t>As the</w:t>
+      </w:r>
+      <w:r>
+        <w:rPr>
+          <w:lang w:eastAsia="en-GB"/>
+        </w:rPr>
+        <w:t xml:space="preserve"> </w:t>
       </w:r>
       <w:r>
         <w:rPr>
           <w:color w:val="FF0000"/>
           <w:lang w:eastAsia="en-GB"/>
         </w:rPr>
+        <w:t>System</w:t>
+      </w:r>
+    </w:p>
+    <w:p>
+      <w:pPr>
+        <w:rPr>
+          <w:lang w:eastAsia="en-GB"/>
+        </w:rPr>
+      </w:pPr>
+      <w:r>
+        <w:rPr>
+          <w:lang w:eastAsia="en-GB"/>
+        </w:rPr>
+        <w:t>I want to</w:t>
+      </w:r>
+      <w:r>
+        <w:rPr>
+          <w:lang w:eastAsia="en-GB"/>
+        </w:rPr>
         <w:t xml:space="preserve"> </w:t>
       </w:r>
       <w:r>
@@ -3433,26 +3967,20 @@
           <w:color w:val="FF0000"/>
           <w:lang w:eastAsia="en-GB"/>
         </w:rPr>
-        <w:t>and expand them to their full form</w:t>
-      </w:r>
-    </w:p>
-    <w:p>
-      <w:pPr>
-        <w:rPr>
-          <w:lang w:eastAsia="en-GB"/>
-        </w:rPr>
-      </w:pPr>
-      <w:r>
-        <w:rPr>
-          <w:lang w:eastAsia="en-GB"/>
-        </w:rPr>
-        <w:t xml:space="preserve">As </w:t>
-      </w:r>
-      <w:r>
-        <w:rPr>
-          <w:lang w:eastAsia="en-GB"/>
-        </w:rPr>
-        <w:t>the</w:t>
+        <w:t>be able to process hashtags in tweets and add them to a list to display how many times they are used</w:t>
+      </w:r>
+    </w:p>
+    <w:p>
+      <w:pPr>
+        <w:rPr>
+          <w:lang w:eastAsia="en-GB"/>
+        </w:rPr>
+      </w:pPr>
+      <w:r>
+        <w:rPr>
+          <w:lang w:eastAsia="en-GB"/>
+        </w:rPr>
+        <w:t>As the</w:t>
       </w:r>
       <w:r>
         <w:rPr>
@@ -3491,26 +4019,20 @@
           <w:color w:val="FF0000"/>
           <w:lang w:eastAsia="en-GB"/>
         </w:rPr>
-        <w:t>be able to process hashtags in tweets and add them to a list to display how many times they are used</w:t>
-      </w:r>
-    </w:p>
-    <w:p>
-      <w:pPr>
-        <w:rPr>
-          <w:lang w:eastAsia="en-GB"/>
-        </w:rPr>
-      </w:pPr>
-      <w:r>
-        <w:rPr>
-          <w:lang w:eastAsia="en-GB"/>
-        </w:rPr>
-        <w:t xml:space="preserve">As </w:t>
-      </w:r>
-      <w:r>
-        <w:rPr>
-          <w:lang w:eastAsia="en-GB"/>
-        </w:rPr>
-        <w:t>the</w:t>
+        <w:t>detect the three types of messages (SMS, Email &amp; Tweet) and write them to a file(s) in JSON format</w:t>
+      </w:r>
+    </w:p>
+    <w:p>
+      <w:pPr>
+        <w:rPr>
+          <w:lang w:eastAsia="en-GB"/>
+        </w:rPr>
+      </w:pPr>
+      <w:r>
+        <w:rPr>
+          <w:lang w:eastAsia="en-GB"/>
+        </w:rPr>
+        <w:t>As the</w:t>
       </w:r>
       <w:r>
         <w:rPr>
@@ -3529,6 +4051,7 @@
     <w:p>
       <w:pPr>
         <w:rPr>
+          <w:color w:val="FF0000"/>
           <w:lang w:eastAsia="en-GB"/>
         </w:rPr>
       </w:pPr>
@@ -3549,32 +4072,20 @@
           <w:color w:val="FF0000"/>
           <w:lang w:eastAsia="en-GB"/>
         </w:rPr>
-        <w:t>detect the three types of messages (SMS, Email &amp; Tweet) and write them to a file(s) in JSON format</w:t>
-      </w:r>
-    </w:p>
-    <w:p>
-      <w:pPr>
-        <w:rPr>
-          <w:lang w:eastAsia="en-GB"/>
-        </w:rPr>
-      </w:pPr>
-      <w:r>
-        <w:rPr>
-          <w:lang w:eastAsia="en-GB"/>
-        </w:rPr>
-        <w:t xml:space="preserve">As </w:t>
-      </w:r>
-      <w:r>
-        <w:rPr>
-          <w:lang w:eastAsia="en-GB"/>
-        </w:rPr>
-        <w:t>the</w:t>
-      </w:r>
-      <w:r>
-        <w:rPr>
-          <w:lang w:eastAsia="en-GB"/>
-        </w:rPr>
-        <w:t xml:space="preserve"> </w:t>
+        <w:t>be able to display the trending list, list of “@” mentions &amp; the SIR list</w:t>
+      </w:r>
+    </w:p>
+    <w:p>
+      <w:pPr>
+        <w:rPr>
+          <w:lang w:eastAsia="en-GB"/>
+        </w:rPr>
+      </w:pPr>
+      <w:r>
+        <w:rPr>
+          <w:lang w:eastAsia="en-GB"/>
+        </w:rPr>
+        <w:t xml:space="preserve">As the </w:t>
       </w:r>
       <w:r>
         <w:rPr>
@@ -3587,79 +4098,29 @@
     <w:p>
       <w:pPr>
         <w:rPr>
+          <w:lang w:eastAsia="en-GB"/>
+        </w:rPr>
+      </w:pPr>
+      <w:r>
+        <w:rPr>
+          <w:lang w:eastAsia="en-GB"/>
+        </w:rPr>
+        <w:t xml:space="preserve">I want to </w:t>
+      </w:r>
+      <w:r>
+        <w:rPr>
           <w:color w:val="FF0000"/>
           <w:lang w:eastAsia="en-GB"/>
         </w:rPr>
-      </w:pPr>
-      <w:r>
-        <w:rPr>
-          <w:lang w:eastAsia="en-GB"/>
-        </w:rPr>
-        <w:t>I want to</w:t>
-      </w:r>
-      <w:bookmarkStart w:id="5" w:name="_Toc495500794"/>
-      <w:r>
-        <w:rPr>
-          <w:lang w:eastAsia="en-GB"/>
-        </w:rPr>
-        <w:t xml:space="preserve"> </w:t>
+        <w:t xml:space="preserve">be able </w:t>
       </w:r>
       <w:r>
         <w:rPr>
           <w:color w:val="FF0000"/>
           <w:lang w:eastAsia="en-GB"/>
         </w:rPr>
-        <w:t>be able to display the trending list, list of “@” mentions &amp; the SIR list</w:t>
-      </w:r>
-    </w:p>
-    <w:p>
-      <w:pPr>
-        <w:rPr>
-          <w:lang w:eastAsia="en-GB"/>
-        </w:rPr>
-      </w:pPr>
-      <w:r>
-        <w:rPr>
-          <w:lang w:eastAsia="en-GB"/>
-        </w:rPr>
-        <w:t xml:space="preserve">As the </w:t>
-      </w:r>
-      <w:r>
-        <w:rPr>
-          <w:color w:val="FF0000"/>
-          <w:lang w:eastAsia="en-GB"/>
-        </w:rPr>
-        <w:t>System</w:t>
-      </w:r>
-    </w:p>
-    <w:p>
-      <w:pPr>
-        <w:rPr>
-          <w:lang w:eastAsia="en-GB"/>
-        </w:rPr>
-      </w:pPr>
-      <w:r>
-        <w:rPr>
-          <w:lang w:eastAsia="en-GB"/>
-        </w:rPr>
-        <w:t xml:space="preserve">I want to </w:t>
-      </w:r>
-      <w:r>
-        <w:rPr>
-          <w:color w:val="FF0000"/>
-          <w:lang w:eastAsia="en-GB"/>
-        </w:rPr>
-        <w:t xml:space="preserve">be able </w:t>
-      </w:r>
-      <w:r>
-        <w:rPr>
-          <w:color w:val="FF0000"/>
-          <w:lang w:eastAsia="en-GB"/>
-        </w:rPr>
         <w:t>to process the above message types from an input file</w:t>
       </w:r>
-      <w:bookmarkStart w:id="6" w:name="_GoBack"/>
-      <w:bookmarkEnd w:id="6"/>
     </w:p>
     <w:p>
       <w:pPr>
@@ -3686,6 +4147,7 @@
       <w:pPr>
         <w:pStyle w:val="Heading2"/>
       </w:pPr>
+      <w:bookmarkStart w:id="5" w:name="_Toc496185181"/>
       <w:r>
         <w:lastRenderedPageBreak/>
         <w:t>Use-Case Model</w:t>
@@ -3711,23 +4173,23 @@
       <w:pPr>
         <w:pStyle w:val="Heading1"/>
       </w:pPr>
-      <w:bookmarkStart w:id="7" w:name="_Toc495500795"/>
+      <w:bookmarkStart w:id="6" w:name="_Toc496185182"/>
       <w:r>
         <w:lastRenderedPageBreak/>
         <w:t>Design</w:t>
       </w:r>
-      <w:bookmarkEnd w:id="7"/>
+      <w:bookmarkEnd w:id="6"/>
     </w:p>
     <w:p>
       <w:pPr>
         <w:pStyle w:val="Heading2"/>
         <w:spacing w:after="0"/>
       </w:pPr>
-      <w:bookmarkStart w:id="8" w:name="_Toc495500796"/>
+      <w:bookmarkStart w:id="7" w:name="_Toc496185183"/>
       <w:r>
         <w:t>Class Diagram</w:t>
       </w:r>
-      <w:bookmarkEnd w:id="8"/>
+      <w:bookmarkEnd w:id="7"/>
     </w:p>
     <w:p>
       <w:pPr>
@@ -3748,12 +4210,12 @@
       <w:pPr>
         <w:pStyle w:val="Heading1"/>
       </w:pPr>
-      <w:bookmarkStart w:id="9" w:name="_Toc495500797"/>
+      <w:bookmarkStart w:id="8" w:name="_Toc496185184"/>
       <w:r>
         <w:lastRenderedPageBreak/>
         <w:t>Implementation</w:t>
       </w:r>
-      <w:bookmarkEnd w:id="9"/>
+      <w:bookmarkEnd w:id="8"/>
     </w:p>
     <w:p>
       <w:pPr>
@@ -3774,45 +4236,334 @@
       <w:pPr>
         <w:pStyle w:val="Heading1"/>
       </w:pPr>
-      <w:bookmarkStart w:id="10" w:name="_Toc495500798"/>
+      <w:bookmarkStart w:id="9" w:name="_Toc496185185"/>
       <w:r>
         <w:lastRenderedPageBreak/>
         <w:t>Testing</w:t>
       </w:r>
-      <w:bookmarkEnd w:id="10"/>
+      <w:bookmarkEnd w:id="9"/>
     </w:p>
     <w:p>
       <w:pPr>
         <w:pStyle w:val="Heading2"/>
         <w:spacing w:after="0"/>
-      </w:pPr>
-      <w:bookmarkStart w:id="11" w:name="_Toc495500799"/>
-      <w:r>
-        <w:t>Testing Strategy</w:t>
-      </w:r>
+        <w:ind w:left="0" w:firstLine="0"/>
+      </w:pPr>
+      <w:bookmarkStart w:id="10" w:name="_Toc496185187"/>
+      <w:r>
+        <w:t>Test Plan</w:t>
+      </w:r>
+      <w:bookmarkEnd w:id="10"/>
+    </w:p>
+    <w:p>
+      <w:pPr>
+        <w:rPr>
+          <w:lang w:eastAsia="en-GB"/>
+        </w:rPr>
+      </w:pPr>
+      <w:r>
+        <w:rPr>
+          <w:lang w:eastAsia="en-GB"/>
+        </w:rPr>
+        <w:t>The following pages will be tested:</w:t>
+      </w:r>
+    </w:p>
+    <w:p>
+      <w:pPr>
+        <w:pStyle w:val="ListParagraph"/>
+        <w:numPr>
+          <w:ilvl w:val="0"/>
+          <w:numId w:val="7"/>
+        </w:numPr>
+        <w:rPr>
+          <w:lang w:eastAsia="en-GB"/>
+        </w:rPr>
+      </w:pPr>
+      <w:r>
+        <w:rPr>
+          <w:lang w:eastAsia="en-GB"/>
+        </w:rPr>
+        <w:t>Message select window</w:t>
+      </w:r>
+      <w:r>
+        <w:rPr>
+          <w:lang w:eastAsia="en-GB"/>
+        </w:rPr>
+        <w:t>:</w:t>
+      </w:r>
+    </w:p>
+    <w:p>
+      <w:pPr>
+        <w:pStyle w:val="ListParagraph"/>
+        <w:numPr>
+          <w:ilvl w:val="1"/>
+          <w:numId w:val="7"/>
+        </w:numPr>
+        <w:rPr>
+          <w:lang w:eastAsia="en-GB"/>
+        </w:rPr>
+      </w:pPr>
+      <w:r>
+        <w:rPr>
+          <w:lang w:eastAsia="en-GB"/>
+        </w:rPr>
+        <w:t>All buttons will be tested to ensure they display the correct page</w:t>
+      </w:r>
+      <w:r>
+        <w:rPr>
+          <w:lang w:eastAsia="en-GB"/>
+        </w:rPr>
+        <w:t xml:space="preserve"> or exit application successfully</w:t>
+      </w:r>
+    </w:p>
+    <w:p>
+      <w:pPr>
+        <w:pStyle w:val="ListParagraph"/>
+        <w:numPr>
+          <w:ilvl w:val="0"/>
+          <w:numId w:val="7"/>
+        </w:numPr>
+        <w:rPr>
+          <w:lang w:eastAsia="en-GB"/>
+        </w:rPr>
+      </w:pPr>
+      <w:r>
+        <w:rPr>
+          <w:lang w:eastAsia="en-GB"/>
+        </w:rPr>
+        <w:t>SMS input page</w:t>
+      </w:r>
+      <w:r>
+        <w:rPr>
+          <w:lang w:eastAsia="en-GB"/>
+        </w:rPr>
+        <w:t>:</w:t>
+      </w:r>
+    </w:p>
+    <w:p>
+      <w:pPr>
+        <w:pStyle w:val="ListParagraph"/>
+        <w:numPr>
+          <w:ilvl w:val="1"/>
+          <w:numId w:val="7"/>
+        </w:numPr>
+        <w:rPr>
+          <w:lang w:eastAsia="en-GB"/>
+        </w:rPr>
+      </w:pPr>
+      <w:r>
+        <w:rPr>
+          <w:lang w:eastAsia="en-GB"/>
+        </w:rPr>
+        <w:t>Validation of each input will be tested</w:t>
+      </w:r>
+    </w:p>
+    <w:p>
+      <w:pPr>
+        <w:pStyle w:val="ListParagraph"/>
+        <w:numPr>
+          <w:ilvl w:val="0"/>
+          <w:numId w:val="7"/>
+        </w:numPr>
+        <w:rPr>
+          <w:lang w:eastAsia="en-GB"/>
+        </w:rPr>
+      </w:pPr>
+      <w:r>
+        <w:rPr>
+          <w:lang w:eastAsia="en-GB"/>
+        </w:rPr>
+        <w:t>Email input page</w:t>
+      </w:r>
+      <w:r>
+        <w:rPr>
+          <w:lang w:eastAsia="en-GB"/>
+        </w:rPr>
+        <w:t>:</w:t>
+      </w:r>
+    </w:p>
+    <w:p>
+      <w:pPr>
+        <w:pStyle w:val="ListParagraph"/>
+        <w:numPr>
+          <w:ilvl w:val="1"/>
+          <w:numId w:val="7"/>
+        </w:numPr>
+        <w:rPr>
+          <w:lang w:eastAsia="en-GB"/>
+        </w:rPr>
+      </w:pPr>
+      <w:r>
+        <w:rPr>
+          <w:lang w:eastAsia="en-GB"/>
+        </w:rPr>
+        <w:t>Validation of each input will be tested</w:t>
+      </w:r>
+    </w:p>
+    <w:p>
+      <w:pPr>
+        <w:pStyle w:val="ListParagraph"/>
+        <w:numPr>
+          <w:ilvl w:val="0"/>
+          <w:numId w:val="7"/>
+        </w:numPr>
+        <w:rPr>
+          <w:lang w:eastAsia="en-GB"/>
+        </w:rPr>
+      </w:pPr>
+      <w:r>
+        <w:rPr>
+          <w:lang w:eastAsia="en-GB"/>
+        </w:rPr>
+        <w:t>Tweet input page</w:t>
+      </w:r>
+      <w:r>
+        <w:rPr>
+          <w:lang w:eastAsia="en-GB"/>
+        </w:rPr>
+        <w:t>:</w:t>
+      </w:r>
+    </w:p>
+    <w:p>
+      <w:pPr>
+        <w:pStyle w:val="ListParagraph"/>
+        <w:numPr>
+          <w:ilvl w:val="1"/>
+          <w:numId w:val="7"/>
+        </w:numPr>
+        <w:rPr>
+          <w:lang w:eastAsia="en-GB"/>
+        </w:rPr>
+      </w:pPr>
+      <w:r>
+        <w:rPr>
+          <w:lang w:eastAsia="en-GB"/>
+        </w:rPr>
+        <w:t>Validation of each input will be tested</w:t>
+      </w:r>
+    </w:p>
+    <w:p>
+      <w:pPr>
+        <w:pStyle w:val="ListParagraph"/>
+        <w:numPr>
+          <w:ilvl w:val="0"/>
+          <w:numId w:val="7"/>
+        </w:numPr>
+        <w:rPr>
+          <w:lang w:eastAsia="en-GB"/>
+        </w:rPr>
+      </w:pPr>
+      <w:r>
+        <w:rPr>
+          <w:lang w:eastAsia="en-GB"/>
+        </w:rPr>
+        <w:t>Display lists Page</w:t>
+      </w:r>
+      <w:r>
+        <w:rPr>
+          <w:lang w:eastAsia="en-GB"/>
+        </w:rPr>
+        <w:t>:</w:t>
+      </w:r>
+    </w:p>
+    <w:p>
+      <w:pPr>
+        <w:pStyle w:val="ListParagraph"/>
+        <w:numPr>
+          <w:ilvl w:val="1"/>
+          <w:numId w:val="7"/>
+        </w:numPr>
+        <w:rPr>
+          <w:lang w:eastAsia="en-GB"/>
+        </w:rPr>
+      </w:pPr>
+      <w:r>
+        <w:rPr>
+          <w:lang w:eastAsia="en-GB"/>
+        </w:rPr>
+        <w:t>All buttons will be tested to ensure they display the correct page</w:t>
+      </w:r>
+    </w:p>
+    <w:p>
+      <w:pPr>
+        <w:pStyle w:val="ListParagraph"/>
+        <w:numPr>
+          <w:ilvl w:val="1"/>
+          <w:numId w:val="7"/>
+        </w:numPr>
+        <w:rPr>
+          <w:lang w:eastAsia="en-GB"/>
+        </w:rPr>
+      </w:pPr>
+      <w:r>
+        <w:rPr>
+          <w:lang w:eastAsia="en-GB"/>
+        </w:rPr>
+        <w:t>All inserted records/lists etc will be checked to ensure they have all been processed correctly</w:t>
+      </w:r>
+    </w:p>
+    <w:p>
+      <w:pPr>
+        <w:pStyle w:val="ListParagraph"/>
+        <w:numPr>
+          <w:ilvl w:val="0"/>
+          <w:numId w:val="7"/>
+        </w:numPr>
+        <w:rPr>
+          <w:lang w:eastAsia="en-GB"/>
+        </w:rPr>
+      </w:pPr>
+      <w:r>
+        <w:rPr>
+          <w:lang w:eastAsia="en-GB"/>
+        </w:rPr>
+        <w:t>Text files:</w:t>
+      </w:r>
+    </w:p>
+    <w:p>
+      <w:pPr>
+        <w:pStyle w:val="ListParagraph"/>
+        <w:numPr>
+          <w:ilvl w:val="1"/>
+          <w:numId w:val="7"/>
+        </w:numPr>
+        <w:rPr>
+          <w:lang w:eastAsia="en-GB"/>
+        </w:rPr>
+      </w:pPr>
+      <w:r>
+        <w:rPr>
+          <w:lang w:eastAsia="en-GB"/>
+        </w:rPr>
+        <w:t>Will be checked to ensure the written</w:t>
+      </w:r>
+      <w:bookmarkStart w:id="11" w:name="_GoBack"/>
       <w:bookmarkEnd w:id="11"/>
+      <w:r>
+        <w:rPr>
+          <w:lang w:eastAsia="en-GB"/>
+        </w:rPr>
+        <w:t xml:space="preserve"> records are in JSON format and display the correct information in each column/row</w:t>
+      </w:r>
+    </w:p>
+    <w:p>
+      <w:pPr>
+        <w:pStyle w:val="Heading2"/>
+      </w:pPr>
+      <w:r>
+        <w:t>Test Strategy</w:t>
+      </w:r>
     </w:p>
     <w:p>
       <w:pPr>
         <w:pStyle w:val="Heading2"/>
         <w:spacing w:after="0"/>
       </w:pPr>
-      <w:bookmarkStart w:id="12" w:name="_Toc495500800"/>
-      <w:r>
-        <w:t>Test Plan</w:t>
+      <w:bookmarkStart w:id="12" w:name="_Toc496185188"/>
+      <w:r>
+        <w:t>Test Cases</w:t>
       </w:r>
       <w:bookmarkEnd w:id="12"/>
-    </w:p>
-    <w:p>
-      <w:pPr>
-        <w:pStyle w:val="Heading2"/>
-        <w:spacing w:after="0"/>
-      </w:pPr>
-      <w:bookmarkStart w:id="13" w:name="_Toc495500801"/>
-      <w:r>
-        <w:t>Test Cases</w:t>
-      </w:r>
-      <w:bookmarkEnd w:id="13"/>
     </w:p>
     <w:p>
       <w:pPr>
@@ -3833,12 +4584,133 @@
       <w:pPr>
         <w:pStyle w:val="Heading1"/>
       </w:pPr>
-      <w:bookmarkStart w:id="14" w:name="_Toc495500802"/>
+      <w:bookmarkStart w:id="13" w:name="_Toc496185189"/>
       <w:r>
         <w:lastRenderedPageBreak/>
-        <w:t>Evaluation</w:t>
+        <w:t>Version Control</w:t>
+      </w:r>
+      <w:bookmarkEnd w:id="13"/>
+    </w:p>
+    <w:p>
+      <w:r>
+        <w:t>GitHub will be used to create the version control. Each iteration/addition to any representation of the software system will be added to the repository with a note detailing what was done.</w:t>
+      </w:r>
+    </w:p>
+    <w:p/>
+    <w:p>
+      <w:pPr>
+        <w:rPr>
+          <w:rFonts w:eastAsiaTheme="majorEastAsia" w:cstheme="majorBidi"/>
+          <w:color w:val="2F5496" w:themeColor="accent1" w:themeShade="BF"/>
+          <w:sz w:val="36"/>
+          <w:szCs w:val="32"/>
+          <w:u w:val="single"/>
+        </w:rPr>
+      </w:pPr>
+      <w:r>
+        <w:t>Link here &lt;Insert Link&gt;</w:t>
+      </w:r>
+      <w:r>
+        <w:br w:type="page"/>
+      </w:r>
+    </w:p>
+    <w:p>
+      <w:pPr>
+        <w:pStyle w:val="Heading1"/>
+      </w:pPr>
+      <w:bookmarkStart w:id="14" w:name="_Toc496185190"/>
+      <w:r>
+        <w:lastRenderedPageBreak/>
+        <w:t>Ev</w:t>
+      </w:r>
+      <w:r>
+        <w:t>olution</w:t>
       </w:r>
       <w:bookmarkEnd w:id="14"/>
+      <w:r>
+        <w:t xml:space="preserve"> Strategy</w:t>
+      </w:r>
+    </w:p>
+    <w:p>
+      <w:pPr>
+        <w:pStyle w:val="ListParagraph"/>
+        <w:numPr>
+          <w:ilvl w:val="0"/>
+          <w:numId w:val="6"/>
+        </w:numPr>
+      </w:pPr>
+      <w:r>
+        <w:t>Instead of writing to a file in JSON format. Storing in a database, with encryption,</w:t>
+      </w:r>
+      <w:r>
+        <w:t xml:space="preserve"> would be a more suitable option. Stored internally within the system itself.</w:t>
+      </w:r>
+    </w:p>
+    <w:p>
+      <w:pPr>
+        <w:pStyle w:val="ListParagraph"/>
+        <w:numPr>
+          <w:ilvl w:val="0"/>
+          <w:numId w:val="6"/>
+        </w:numPr>
+      </w:pPr>
+      <w:r>
+        <w:t>The system should only require minimal maintenance. As a result, maintenance costs would be kept low.</w:t>
+      </w:r>
+    </w:p>
+    <w:p>
+      <w:pPr>
+        <w:pStyle w:val="ListParagraph"/>
+        <w:numPr>
+          <w:ilvl w:val="0"/>
+          <w:numId w:val="6"/>
+        </w:numPr>
+      </w:pPr>
+      <w:r>
+        <w:t>Adding additional security in the form of a login page? Stored within database</w:t>
+      </w:r>
+    </w:p>
+    <w:p>
+      <w:pPr>
+        <w:pStyle w:val="ListParagraph"/>
+        <w:numPr>
+          <w:ilvl w:val="0"/>
+          <w:numId w:val="6"/>
+        </w:numPr>
+      </w:pPr>
+      <w:r>
+        <w:t>Potentially move the system to be web</w:t>
+      </w:r>
+      <w:r>
+        <w:t>-</w:t>
+      </w:r>
+      <w:r>
+        <w:t>based.</w:t>
+      </w:r>
+    </w:p>
+    <w:p>
+      <w:pPr>
+        <w:pStyle w:val="ListParagraph"/>
+        <w:numPr>
+          <w:ilvl w:val="0"/>
+          <w:numId w:val="6"/>
+        </w:numPr>
+      </w:pPr>
+      <w:r>
+        <w:t>Increase input types to include Facebook?</w:t>
+      </w:r>
+    </w:p>
+    <w:p>
+      <w:pPr>
+        <w:pStyle w:val="ListParagraph"/>
+        <w:numPr>
+          <w:ilvl w:val="0"/>
+          <w:numId w:val="6"/>
+        </w:numPr>
+      </w:pPr>
+      <w:r>
+        <w:t>Integrating anti-virus/spam filtering software to check if URL’s in websites are genuine or not – reduces number of quarantined items.</w:t>
+      </w:r>
     </w:p>
     <w:p>
       <w:pPr>
@@ -3860,6 +4732,119 @@
 <file path=word/numbering.xml><?xml version="1.0" encoding="utf-8"?>
 <w:numbering xmlns:wpc="http://schemas.microsoft.com/office/word/2010/wordprocessingCanvas" xmlns:cx="http://schemas.microsoft.com/office/drawing/2014/chartex" xmlns:cx1="http://schemas.microsoft.com/office/drawing/2015/9/8/chartex" xmlns:cx2="http://schemas.microsoft.com/office/drawing/2015/10/21/chartex" xmlns:cx3="http://schemas.microsoft.com/office/drawing/2016/5/9/chartex" xmlns:cx4="http://schemas.microsoft.com/office/drawing/2016/5/10/chartex" xmlns:cx5="http://schemas.microsoft.com/office/drawing/2016/5/11/chartex" xmlns:cx6="http://schemas.microsoft.com/office/drawing/2016/5/12/chartex" xmlns:cx7="http://schemas.microsoft.com/office/drawing/2016/5/13/chartex" xmlns:cx8="http://schemas.microsoft.com/office/drawing/2016/5/14/chartex" xmlns:mc="http://schemas.openxmlformats.org/markup-compatibility/2006" xmlns:aink="http://schemas.microsoft.com/office/drawing/2016/ink" xmlns:am3d="http://schemas.microsoft.com/office/drawing/2017/model3d" xmlns:o="urn:schemas-microsoft-com:office:office" xmlns:r="http://schemas.openxmlformats.org/officeDocument/2006/relationships" xmlns:m="http://schemas.openxmlformats.org/officeDocument/2006/math" xmlns:v="urn:schemas-microsoft-com:vml" xmlns:wp14="http://schemas.microsoft.com/office/word/2010/wordprocessingDrawing" xmlns:wp="http://schemas.openxmlformats.org/drawingml/2006/wordprocessingDrawing" xmlns:w10="urn:schemas-microsoft-com:office:word" xmlns:w="http://schemas.openxmlformats.org/wordprocessingml/2006/main" xmlns:w14="http://schemas.microsoft.com/office/word/2010/wordml" xmlns:w15="http://schemas.microsoft.com/office/word/2012/wordml" xmlns:w16cid="http://schemas.microsoft.com/office/word/2016/wordml/cid" xmlns:w16se="http://schemas.microsoft.com/office/word/2015/wordml/symex" xmlns:wpg="http://schemas.microsoft.com/office/word/2010/wordprocessingGroup" xmlns:wpi="http://schemas.microsoft.com/office/word/2010/wordprocessingInk" xmlns:wne="http://schemas.microsoft.com/office/word/2006/wordml" xmlns:wps="http://schemas.microsoft.com/office/word/2010/wordprocessingShape" mc:Ignorable="w14 w15 w16se w16cid wp14">
   <w:abstractNum w:abstractNumId="0" w15:restartNumberingAfterBreak="0">
+    <w:nsid w:val="016E16F8"/>
+    <w:multiLevelType w:val="hybridMultilevel"/>
+    <w:tmpl w:val="D3BC8158"/>
+    <w:lvl w:ilvl="0" w:tplc="08090001">
+      <w:start w:val="1"/>
+      <w:numFmt w:val="bullet"/>
+      <w:lvlText w:val=""/>
+      <w:lvlJc w:val="left"/>
+      <w:pPr>
+        <w:ind w:left="720" w:hanging="360"/>
+      </w:pPr>
+      <w:rPr>
+        <w:rFonts w:ascii="Symbol" w:hAnsi="Symbol" w:hint="default"/>
+      </w:rPr>
+    </w:lvl>
+    <w:lvl w:ilvl="1" w:tplc="08090003">
+      <w:start w:val="1"/>
+      <w:numFmt w:val="bullet"/>
+      <w:lvlText w:val="o"/>
+      <w:lvlJc w:val="left"/>
+      <w:pPr>
+        <w:ind w:left="1440" w:hanging="360"/>
+      </w:pPr>
+      <w:rPr>
+        <w:rFonts w:ascii="Courier New" w:hAnsi="Courier New" w:cs="Courier New" w:hint="default"/>
+      </w:rPr>
+    </w:lvl>
+    <w:lvl w:ilvl="2" w:tplc="08090005" w:tentative="1">
+      <w:start w:val="1"/>
+      <w:numFmt w:val="bullet"/>
+      <w:lvlText w:val=""/>
+      <w:lvlJc w:val="left"/>
+      <w:pPr>
+        <w:ind w:left="2160" w:hanging="360"/>
+      </w:pPr>
+      <w:rPr>
+        <w:rFonts w:ascii="Wingdings" w:hAnsi="Wingdings" w:hint="default"/>
+      </w:rPr>
+    </w:lvl>
+    <w:lvl w:ilvl="3" w:tplc="08090001" w:tentative="1">
+      <w:start w:val="1"/>
+      <w:numFmt w:val="bullet"/>
+      <w:lvlText w:val=""/>
+      <w:lvlJc w:val="left"/>
+      <w:pPr>
+        <w:ind w:left="2880" w:hanging="360"/>
+      </w:pPr>
+      <w:rPr>
+        <w:rFonts w:ascii="Symbol" w:hAnsi="Symbol" w:hint="default"/>
+      </w:rPr>
+    </w:lvl>
+    <w:lvl w:ilvl="4" w:tplc="08090003" w:tentative="1">
+      <w:start w:val="1"/>
+      <w:numFmt w:val="bullet"/>
+      <w:lvlText w:val="o"/>
+      <w:lvlJc w:val="left"/>
+      <w:pPr>
+        <w:ind w:left="3600" w:hanging="360"/>
+      </w:pPr>
+      <w:rPr>
+        <w:rFonts w:ascii="Courier New" w:hAnsi="Courier New" w:cs="Courier New" w:hint="default"/>
+      </w:rPr>
+    </w:lvl>
+    <w:lvl w:ilvl="5" w:tplc="08090005" w:tentative="1">
+      <w:start w:val="1"/>
+      <w:numFmt w:val="bullet"/>
+      <w:lvlText w:val=""/>
+      <w:lvlJc w:val="left"/>
+      <w:pPr>
+        <w:ind w:left="4320" w:hanging="360"/>
+      </w:pPr>
+      <w:rPr>
+        <w:rFonts w:ascii="Wingdings" w:hAnsi="Wingdings" w:hint="default"/>
+      </w:rPr>
+    </w:lvl>
+    <w:lvl w:ilvl="6" w:tplc="08090001" w:tentative="1">
+      <w:start w:val="1"/>
+      <w:numFmt w:val="bullet"/>
+      <w:lvlText w:val=""/>
+      <w:lvlJc w:val="left"/>
+      <w:pPr>
+        <w:ind w:left="5040" w:hanging="360"/>
+      </w:pPr>
+      <w:rPr>
+        <w:rFonts w:ascii="Symbol" w:hAnsi="Symbol" w:hint="default"/>
+      </w:rPr>
+    </w:lvl>
+    <w:lvl w:ilvl="7" w:tplc="08090003" w:tentative="1">
+      <w:start w:val="1"/>
+      <w:numFmt w:val="bullet"/>
+      <w:lvlText w:val="o"/>
+      <w:lvlJc w:val="left"/>
+      <w:pPr>
+        <w:ind w:left="5760" w:hanging="360"/>
+      </w:pPr>
+      <w:rPr>
+        <w:rFonts w:ascii="Courier New" w:hAnsi="Courier New" w:cs="Courier New" w:hint="default"/>
+      </w:rPr>
+    </w:lvl>
+    <w:lvl w:ilvl="8" w:tplc="08090005" w:tentative="1">
+      <w:start w:val="1"/>
+      <w:numFmt w:val="bullet"/>
+      <w:lvlText w:val=""/>
+      <w:lvlJc w:val="left"/>
+      <w:pPr>
+        <w:ind w:left="6480" w:hanging="360"/>
+      </w:pPr>
+      <w:rPr>
+        <w:rFonts w:ascii="Wingdings" w:hAnsi="Wingdings" w:hint="default"/>
+      </w:rPr>
+    </w:lvl>
+  </w:abstractNum>
+  <w:abstractNum w:abstractNumId="1" w15:restartNumberingAfterBreak="0">
     <w:nsid w:val="04530C0E"/>
     <w:multiLevelType w:val="hybridMultilevel"/>
     <w:tmpl w:val="32288D1C"/>
@@ -3972,7 +4957,7 @@
       </w:rPr>
     </w:lvl>
   </w:abstractNum>
-  <w:abstractNum w:abstractNumId="1" w15:restartNumberingAfterBreak="0">
+  <w:abstractNum w:abstractNumId="2" w15:restartNumberingAfterBreak="0">
     <w:nsid w:val="18727212"/>
     <w:multiLevelType w:val="hybridMultilevel"/>
     <w:tmpl w:val="CBAE632E"/>
@@ -4085,10 +5070,10 @@
       </w:rPr>
     </w:lvl>
   </w:abstractNum>
-  <w:abstractNum w:abstractNumId="2" w15:restartNumberingAfterBreak="0">
+  <w:abstractNum w:abstractNumId="3" w15:restartNumberingAfterBreak="0">
     <w:nsid w:val="2B5D5123"/>
     <w:multiLevelType w:val="hybridMultilevel"/>
-    <w:tmpl w:val="DE38C882"/>
+    <w:tmpl w:val="57B40D74"/>
     <w:lvl w:ilvl="0" w:tplc="08090001">
       <w:start w:val="1"/>
       <w:numFmt w:val="bullet"/>
@@ -4198,10 +5183,10 @@
       </w:rPr>
     </w:lvl>
   </w:abstractNum>
-  <w:abstractNum w:abstractNumId="3" w15:restartNumberingAfterBreak="0">
-    <w:nsid w:val="6C7A401F"/>
+  <w:abstractNum w:abstractNumId="4" w15:restartNumberingAfterBreak="0">
+    <w:nsid w:val="3478136D"/>
     <w:multiLevelType w:val="hybridMultilevel"/>
-    <w:tmpl w:val="496E8BDA"/>
+    <w:tmpl w:val="BE3EFE78"/>
     <w:lvl w:ilvl="0" w:tplc="08090001">
       <w:start w:val="1"/>
       <w:numFmt w:val="bullet"/>
@@ -4226,6 +5211,205 @@
         <w:rFonts w:ascii="Courier New" w:hAnsi="Courier New" w:cs="Courier New" w:hint="default"/>
       </w:rPr>
     </w:lvl>
+    <w:lvl w:ilvl="2" w:tplc="08090005" w:tentative="1">
+      <w:start w:val="1"/>
+      <w:numFmt w:val="bullet"/>
+      <w:lvlText w:val=""/>
+      <w:lvlJc w:val="left"/>
+      <w:pPr>
+        <w:ind w:left="2160" w:hanging="360"/>
+      </w:pPr>
+      <w:rPr>
+        <w:rFonts w:ascii="Wingdings" w:hAnsi="Wingdings" w:hint="default"/>
+      </w:rPr>
+    </w:lvl>
+    <w:lvl w:ilvl="3" w:tplc="08090001" w:tentative="1">
+      <w:start w:val="1"/>
+      <w:numFmt w:val="bullet"/>
+      <w:lvlText w:val=""/>
+      <w:lvlJc w:val="left"/>
+      <w:pPr>
+        <w:ind w:left="2880" w:hanging="360"/>
+      </w:pPr>
+      <w:rPr>
+        <w:rFonts w:ascii="Symbol" w:hAnsi="Symbol" w:hint="default"/>
+      </w:rPr>
+    </w:lvl>
+    <w:lvl w:ilvl="4" w:tplc="08090003" w:tentative="1">
+      <w:start w:val="1"/>
+      <w:numFmt w:val="bullet"/>
+      <w:lvlText w:val="o"/>
+      <w:lvlJc w:val="left"/>
+      <w:pPr>
+        <w:ind w:left="3600" w:hanging="360"/>
+      </w:pPr>
+      <w:rPr>
+        <w:rFonts w:ascii="Courier New" w:hAnsi="Courier New" w:cs="Courier New" w:hint="default"/>
+      </w:rPr>
+    </w:lvl>
+    <w:lvl w:ilvl="5" w:tplc="08090005" w:tentative="1">
+      <w:start w:val="1"/>
+      <w:numFmt w:val="bullet"/>
+      <w:lvlText w:val=""/>
+      <w:lvlJc w:val="left"/>
+      <w:pPr>
+        <w:ind w:left="4320" w:hanging="360"/>
+      </w:pPr>
+      <w:rPr>
+        <w:rFonts w:ascii="Wingdings" w:hAnsi="Wingdings" w:hint="default"/>
+      </w:rPr>
+    </w:lvl>
+    <w:lvl w:ilvl="6" w:tplc="08090001" w:tentative="1">
+      <w:start w:val="1"/>
+      <w:numFmt w:val="bullet"/>
+      <w:lvlText w:val=""/>
+      <w:lvlJc w:val="left"/>
+      <w:pPr>
+        <w:ind w:left="5040" w:hanging="360"/>
+      </w:pPr>
+      <w:rPr>
+        <w:rFonts w:ascii="Symbol" w:hAnsi="Symbol" w:hint="default"/>
+      </w:rPr>
+    </w:lvl>
+    <w:lvl w:ilvl="7" w:tplc="08090003" w:tentative="1">
+      <w:start w:val="1"/>
+      <w:numFmt w:val="bullet"/>
+      <w:lvlText w:val="o"/>
+      <w:lvlJc w:val="left"/>
+      <w:pPr>
+        <w:ind w:left="5760" w:hanging="360"/>
+      </w:pPr>
+      <w:rPr>
+        <w:rFonts w:ascii="Courier New" w:hAnsi="Courier New" w:cs="Courier New" w:hint="default"/>
+      </w:rPr>
+    </w:lvl>
+    <w:lvl w:ilvl="8" w:tplc="08090005" w:tentative="1">
+      <w:start w:val="1"/>
+      <w:numFmt w:val="bullet"/>
+      <w:lvlText w:val=""/>
+      <w:lvlJc w:val="left"/>
+      <w:pPr>
+        <w:ind w:left="6480" w:hanging="360"/>
+      </w:pPr>
+      <w:rPr>
+        <w:rFonts w:ascii="Wingdings" w:hAnsi="Wingdings" w:hint="default"/>
+      </w:rPr>
+    </w:lvl>
+  </w:abstractNum>
+  <w:abstractNum w:abstractNumId="5" w15:restartNumberingAfterBreak="0">
+    <w:nsid w:val="5DB241F0"/>
+    <w:multiLevelType w:val="hybridMultilevel"/>
+    <w:tmpl w:val="C70A7CE8"/>
+    <w:lvl w:ilvl="0" w:tplc="0809000F">
+      <w:start w:val="1"/>
+      <w:numFmt w:val="decimal"/>
+      <w:lvlText w:val="%1."/>
+      <w:lvlJc w:val="left"/>
+      <w:pPr>
+        <w:ind w:left="720" w:hanging="360"/>
+      </w:pPr>
+    </w:lvl>
+    <w:lvl w:ilvl="1" w:tplc="08090019" w:tentative="1">
+      <w:start w:val="1"/>
+      <w:numFmt w:val="lowerLetter"/>
+      <w:lvlText w:val="%2."/>
+      <w:lvlJc w:val="left"/>
+      <w:pPr>
+        <w:ind w:left="1440" w:hanging="360"/>
+      </w:pPr>
+    </w:lvl>
+    <w:lvl w:ilvl="2" w:tplc="0809001B" w:tentative="1">
+      <w:start w:val="1"/>
+      <w:numFmt w:val="lowerRoman"/>
+      <w:lvlText w:val="%3."/>
+      <w:lvlJc w:val="right"/>
+      <w:pPr>
+        <w:ind w:left="2160" w:hanging="180"/>
+      </w:pPr>
+    </w:lvl>
+    <w:lvl w:ilvl="3" w:tplc="0809000F" w:tentative="1">
+      <w:start w:val="1"/>
+      <w:numFmt w:val="decimal"/>
+      <w:lvlText w:val="%4."/>
+      <w:lvlJc w:val="left"/>
+      <w:pPr>
+        <w:ind w:left="2880" w:hanging="360"/>
+      </w:pPr>
+    </w:lvl>
+    <w:lvl w:ilvl="4" w:tplc="08090019" w:tentative="1">
+      <w:start w:val="1"/>
+      <w:numFmt w:val="lowerLetter"/>
+      <w:lvlText w:val="%5."/>
+      <w:lvlJc w:val="left"/>
+      <w:pPr>
+        <w:ind w:left="3600" w:hanging="360"/>
+      </w:pPr>
+    </w:lvl>
+    <w:lvl w:ilvl="5" w:tplc="0809001B" w:tentative="1">
+      <w:start w:val="1"/>
+      <w:numFmt w:val="lowerRoman"/>
+      <w:lvlText w:val="%6."/>
+      <w:lvlJc w:val="right"/>
+      <w:pPr>
+        <w:ind w:left="4320" w:hanging="180"/>
+      </w:pPr>
+    </w:lvl>
+    <w:lvl w:ilvl="6" w:tplc="0809000F" w:tentative="1">
+      <w:start w:val="1"/>
+      <w:numFmt w:val="decimal"/>
+      <w:lvlText w:val="%7."/>
+      <w:lvlJc w:val="left"/>
+      <w:pPr>
+        <w:ind w:left="5040" w:hanging="360"/>
+      </w:pPr>
+    </w:lvl>
+    <w:lvl w:ilvl="7" w:tplc="08090019" w:tentative="1">
+      <w:start w:val="1"/>
+      <w:numFmt w:val="lowerLetter"/>
+      <w:lvlText w:val="%8."/>
+      <w:lvlJc w:val="left"/>
+      <w:pPr>
+        <w:ind w:left="5760" w:hanging="360"/>
+      </w:pPr>
+    </w:lvl>
+    <w:lvl w:ilvl="8" w:tplc="0809001B" w:tentative="1">
+      <w:start w:val="1"/>
+      <w:numFmt w:val="lowerRoman"/>
+      <w:lvlText w:val="%9."/>
+      <w:lvlJc w:val="right"/>
+      <w:pPr>
+        <w:ind w:left="6480" w:hanging="180"/>
+      </w:pPr>
+    </w:lvl>
+  </w:abstractNum>
+  <w:abstractNum w:abstractNumId="6" w15:restartNumberingAfterBreak="0">
+    <w:nsid w:val="6C7A401F"/>
+    <w:multiLevelType w:val="hybridMultilevel"/>
+    <w:tmpl w:val="496E8BDA"/>
+    <w:lvl w:ilvl="0" w:tplc="08090001">
+      <w:start w:val="1"/>
+      <w:numFmt w:val="bullet"/>
+      <w:lvlText w:val=""/>
+      <w:lvlJc w:val="left"/>
+      <w:pPr>
+        <w:ind w:left="720" w:hanging="360"/>
+      </w:pPr>
+      <w:rPr>
+        <w:rFonts w:ascii="Symbol" w:hAnsi="Symbol" w:hint="default"/>
+      </w:rPr>
+    </w:lvl>
+    <w:lvl w:ilvl="1" w:tplc="08090003">
+      <w:start w:val="1"/>
+      <w:numFmt w:val="bullet"/>
+      <w:lvlText w:val="o"/>
+      <w:lvlJc w:val="left"/>
+      <w:pPr>
+        <w:ind w:left="1440" w:hanging="360"/>
+      </w:pPr>
+      <w:rPr>
+        <w:rFonts w:ascii="Courier New" w:hAnsi="Courier New" w:cs="Courier New" w:hint="default"/>
+      </w:rPr>
+    </w:lvl>
     <w:lvl w:ilvl="2" w:tplc="08090005">
       <w:start w:val="1"/>
       <w:numFmt w:val="bullet"/>
@@ -4312,16 +5496,25 @@
     </w:lvl>
   </w:abstractNum>
   <w:num w:numId="1">
-    <w:abstractNumId w:val="0"/>
+    <w:abstractNumId w:val="1"/>
   </w:num>
   <w:num w:numId="2">
+    <w:abstractNumId w:val="6"/>
+  </w:num>
+  <w:num w:numId="3">
     <w:abstractNumId w:val="3"/>
   </w:num>
-  <w:num w:numId="3">
+  <w:num w:numId="4">
     <w:abstractNumId w:val="2"/>
   </w:num>
-  <w:num w:numId="4">
-    <w:abstractNumId w:val="1"/>
+  <w:num w:numId="5">
+    <w:abstractNumId w:val="4"/>
+  </w:num>
+  <w:num w:numId="6">
+    <w:abstractNumId w:val="5"/>
+  </w:num>
+  <w:num w:numId="7">
+    <w:abstractNumId w:val="0"/>
   </w:num>
 </w:numbering>
 </file>
@@ -5937,7 +7130,7 @@
 </file>
 
 <file path=customXml/itemProps2.xml><?xml version="1.0" encoding="utf-8"?>
-<ds:datastoreItem xmlns:ds="http://schemas.openxmlformats.org/officeDocument/2006/customXml" ds:itemID="{088C3BFC-D128-4B49-8212-19C35D7EF83D}">
+<ds:datastoreItem xmlns:ds="http://schemas.openxmlformats.org/officeDocument/2006/customXml" ds:itemID="{A102238A-DC9E-4638-ABC3-924FDCC81E38}">
   <ds:schemaRefs>
     <ds:schemaRef ds:uri="http://schemas.openxmlformats.org/officeDocument/2006/bibliography"/>
   </ds:schemaRefs>

</xml_diff>

<commit_message>
Restart of Prototype due to corruption/incorrect push
</commit_message>
<xml_diff>
--- a/Report.docx
+++ b/Report.docx
@@ -3195,7 +3195,15 @@
         </w:rPr>
       </w:pPr>
       <w:r>
-        <w:t>It may contain embedded hyperlinks. N the form of standard URLs</w:t>
+        <w:t xml:space="preserve">It may contain embedded hyperlinks. </w:t>
+      </w:r>
+      <w:proofErr w:type="spellStart"/>
+      <w:r>
+        <w:t>N</w:t>
+      </w:r>
+      <w:proofErr w:type="spellEnd"/>
+      <w:r>
+        <w:t xml:space="preserve"> the form of standard URLs</w:t>
       </w:r>
     </w:p>
     <w:p>
@@ -3447,14 +3455,675 @@
       <w:r>
         <w:t>As above</w:t>
       </w:r>
-    </w:p>
-    <w:p>
-      <w:pPr>
-        <w:pStyle w:val="ListParagraph"/>
-        <w:numPr>
-          <w:ilvl w:val="2"/>
-          <w:numId w:val="2"/>
-        </w:numPr>
+      <w:bookmarkStart w:id="4" w:name="_GoBack"/>
+      <w:bookmarkEnd w:id="4"/>
+      <w:r>
+        <w:br w:type="page"/>
+      </w:r>
+    </w:p>
+    <w:p>
+      <w:pPr>
+        <w:pStyle w:val="Heading2"/>
+        <w:spacing w:after="0"/>
+      </w:pPr>
+      <w:bookmarkStart w:id="5" w:name="_Toc496185180"/>
+      <w:r>
+        <w:lastRenderedPageBreak/>
+        <w:t>User Stories</w:t>
+      </w:r>
+      <w:bookmarkEnd w:id="5"/>
+    </w:p>
+    <w:p>
+      <w:pPr>
+        <w:rPr>
+          <w:lang w:eastAsia="en-GB"/>
+        </w:rPr>
+      </w:pPr>
+      <w:r>
+        <w:rPr>
+          <w:lang w:eastAsia="en-GB"/>
+        </w:rPr>
+        <w:t>As the</w:t>
+      </w:r>
+      <w:r>
+        <w:rPr>
+          <w:lang w:eastAsia="en-GB"/>
+        </w:rPr>
+        <w:t xml:space="preserve"> </w:t>
+      </w:r>
+      <w:r>
+        <w:rPr>
+          <w:color w:val="FF0000"/>
+          <w:lang w:eastAsia="en-GB"/>
+        </w:rPr>
+        <w:t>System</w:t>
+      </w:r>
+    </w:p>
+    <w:p>
+      <w:pPr>
+        <w:rPr>
+          <w:lang w:eastAsia="en-GB"/>
+        </w:rPr>
+      </w:pPr>
+      <w:r>
+        <w:rPr>
+          <w:lang w:eastAsia="en-GB"/>
+        </w:rPr>
+        <w:t>I want to</w:t>
+      </w:r>
+      <w:r>
+        <w:rPr>
+          <w:lang w:eastAsia="en-GB"/>
+        </w:rPr>
+        <w:t xml:space="preserve"> </w:t>
+      </w:r>
+      <w:r>
+        <w:rPr>
+          <w:color w:val="FF0000"/>
+          <w:lang w:eastAsia="en-GB"/>
+        </w:rPr>
+        <w:t>be able to deal with SMS Messages</w:t>
+      </w:r>
+    </w:p>
+    <w:p>
+      <w:pPr>
+        <w:rPr>
+          <w:lang w:eastAsia="en-GB"/>
+        </w:rPr>
+      </w:pPr>
+      <w:r>
+        <w:rPr>
+          <w:lang w:eastAsia="en-GB"/>
+        </w:rPr>
+        <w:t>As the</w:t>
+      </w:r>
+      <w:r>
+        <w:rPr>
+          <w:lang w:eastAsia="en-GB"/>
+        </w:rPr>
+        <w:t xml:space="preserve"> </w:t>
+      </w:r>
+      <w:r>
+        <w:rPr>
+          <w:color w:val="FF0000"/>
+          <w:lang w:eastAsia="en-GB"/>
+        </w:rPr>
+        <w:t>System</w:t>
+      </w:r>
+    </w:p>
+    <w:p>
+      <w:pPr>
+        <w:rPr>
+          <w:lang w:eastAsia="en-GB"/>
+        </w:rPr>
+      </w:pPr>
+      <w:r>
+        <w:rPr>
+          <w:lang w:eastAsia="en-GB"/>
+        </w:rPr>
+        <w:t>I want to</w:t>
+      </w:r>
+      <w:r>
+        <w:rPr>
+          <w:lang w:eastAsia="en-GB"/>
+        </w:rPr>
+        <w:t xml:space="preserve"> </w:t>
+      </w:r>
+      <w:r>
+        <w:rPr>
+          <w:color w:val="FF0000"/>
+          <w:lang w:eastAsia="en-GB"/>
+        </w:rPr>
+        <w:t xml:space="preserve">be able to </w:t>
+      </w:r>
+      <w:r>
+        <w:rPr>
+          <w:color w:val="FF0000"/>
+          <w:lang w:eastAsia="en-GB"/>
+        </w:rPr>
+        <w:t>deal with Email</w:t>
+      </w:r>
+      <w:r>
+        <w:rPr>
+          <w:color w:val="FF0000"/>
+          <w:lang w:eastAsia="en-GB"/>
+        </w:rPr>
+        <w:t xml:space="preserve"> Messages</w:t>
+      </w:r>
+    </w:p>
+    <w:p>
+      <w:pPr>
+        <w:rPr>
+          <w:lang w:eastAsia="en-GB"/>
+        </w:rPr>
+      </w:pPr>
+      <w:r>
+        <w:rPr>
+          <w:lang w:eastAsia="en-GB"/>
+        </w:rPr>
+        <w:t>As the</w:t>
+      </w:r>
+      <w:r>
+        <w:rPr>
+          <w:lang w:eastAsia="en-GB"/>
+        </w:rPr>
+        <w:t xml:space="preserve"> </w:t>
+      </w:r>
+      <w:r>
+        <w:rPr>
+          <w:color w:val="FF0000"/>
+          <w:lang w:eastAsia="en-GB"/>
+        </w:rPr>
+        <w:t>System</w:t>
+      </w:r>
+    </w:p>
+    <w:p>
+      <w:pPr>
+        <w:rPr>
+          <w:lang w:eastAsia="en-GB"/>
+        </w:rPr>
+      </w:pPr>
+      <w:r>
+        <w:rPr>
+          <w:lang w:eastAsia="en-GB"/>
+        </w:rPr>
+        <w:t>I want to</w:t>
+      </w:r>
+      <w:r>
+        <w:rPr>
+          <w:lang w:eastAsia="en-GB"/>
+        </w:rPr>
+        <w:t xml:space="preserve"> </w:t>
+      </w:r>
+      <w:r>
+        <w:rPr>
+          <w:color w:val="FF0000"/>
+          <w:lang w:eastAsia="en-GB"/>
+        </w:rPr>
+        <w:t xml:space="preserve">be able to </w:t>
+      </w:r>
+      <w:r>
+        <w:rPr>
+          <w:color w:val="FF0000"/>
+          <w:lang w:eastAsia="en-GB"/>
+        </w:rPr>
+        <w:t>deal with Twitter</w:t>
+      </w:r>
+      <w:r>
+        <w:rPr>
+          <w:color w:val="FF0000"/>
+          <w:lang w:eastAsia="en-GB"/>
+        </w:rPr>
+        <w:t xml:space="preserve"> Messages</w:t>
+      </w:r>
+    </w:p>
+    <w:p>
+      <w:pPr>
+        <w:rPr>
+          <w:lang w:eastAsia="en-GB"/>
+        </w:rPr>
+      </w:pPr>
+      <w:r>
+        <w:rPr>
+          <w:lang w:eastAsia="en-GB"/>
+        </w:rPr>
+        <w:t>As the</w:t>
+      </w:r>
+      <w:r>
+        <w:rPr>
+          <w:lang w:eastAsia="en-GB"/>
+        </w:rPr>
+        <w:t xml:space="preserve"> </w:t>
+      </w:r>
+      <w:r>
+        <w:rPr>
+          <w:color w:val="FF0000"/>
+          <w:lang w:eastAsia="en-GB"/>
+        </w:rPr>
+        <w:t>System</w:t>
+      </w:r>
+    </w:p>
+    <w:p>
+      <w:pPr>
+        <w:rPr>
+          <w:color w:val="FF0000"/>
+          <w:lang w:eastAsia="en-GB"/>
+        </w:rPr>
+      </w:pPr>
+      <w:r>
+        <w:rPr>
+          <w:lang w:eastAsia="en-GB"/>
+        </w:rPr>
+        <w:t>I want to</w:t>
+      </w:r>
+      <w:r>
+        <w:rPr>
+          <w:lang w:eastAsia="en-GB"/>
+        </w:rPr>
+        <w:t xml:space="preserve"> </w:t>
+      </w:r>
+      <w:r>
+        <w:rPr>
+          <w:color w:val="FF0000"/>
+          <w:lang w:eastAsia="en-GB"/>
+        </w:rPr>
+        <w:t>be able to process SMS messages by checking if they contain textspeak abbreviations</w:t>
+      </w:r>
+      <w:r>
+        <w:rPr>
+          <w:color w:val="FF0000"/>
+          <w:lang w:eastAsia="en-GB"/>
+        </w:rPr>
+        <w:t xml:space="preserve"> and </w:t>
+      </w:r>
+      <w:r>
+        <w:rPr>
+          <w:color w:val="FF0000"/>
+          <w:lang w:eastAsia="en-GB"/>
+        </w:rPr>
+        <w:t>expand them to their full form</w:t>
+      </w:r>
+    </w:p>
+    <w:p>
+      <w:pPr>
+        <w:rPr>
+          <w:lang w:eastAsia="en-GB"/>
+        </w:rPr>
+      </w:pPr>
+      <w:r>
+        <w:rPr>
+          <w:lang w:eastAsia="en-GB"/>
+        </w:rPr>
+        <w:t>As the</w:t>
+      </w:r>
+      <w:r>
+        <w:rPr>
+          <w:lang w:eastAsia="en-GB"/>
+        </w:rPr>
+        <w:t xml:space="preserve"> </w:t>
+      </w:r>
+      <w:r>
+        <w:rPr>
+          <w:color w:val="FF0000"/>
+          <w:lang w:eastAsia="en-GB"/>
+        </w:rPr>
+        <w:t>System</w:t>
+      </w:r>
+    </w:p>
+    <w:p>
+      <w:pPr>
+        <w:rPr>
+          <w:color w:val="FF0000"/>
+          <w:lang w:eastAsia="en-GB"/>
+        </w:rPr>
+      </w:pPr>
+      <w:r>
+        <w:rPr>
+          <w:lang w:eastAsia="en-GB"/>
+        </w:rPr>
+        <w:t>I want to</w:t>
+      </w:r>
+      <w:r>
+        <w:rPr>
+          <w:lang w:eastAsia="en-GB"/>
+        </w:rPr>
+        <w:t xml:space="preserve"> </w:t>
+      </w:r>
+      <w:r>
+        <w:rPr>
+          <w:color w:val="FF0000"/>
+          <w:lang w:eastAsia="en-GB"/>
+        </w:rPr>
+        <w:t>be able to process Emails to determine if they are standard Emails or Significant Incident Reports</w:t>
+      </w:r>
+      <w:r>
+        <w:rPr>
+          <w:color w:val="FF0000"/>
+          <w:lang w:eastAsia="en-GB"/>
+        </w:rPr>
+        <w:t>.</w:t>
+      </w:r>
+    </w:p>
+    <w:p>
+      <w:pPr>
+        <w:rPr>
+          <w:lang w:eastAsia="en-GB"/>
+        </w:rPr>
+      </w:pPr>
+      <w:r>
+        <w:rPr>
+          <w:lang w:eastAsia="en-GB"/>
+        </w:rPr>
+        <w:t>As the</w:t>
+      </w:r>
+      <w:r>
+        <w:rPr>
+          <w:lang w:eastAsia="en-GB"/>
+        </w:rPr>
+        <w:t xml:space="preserve"> </w:t>
+      </w:r>
+      <w:r>
+        <w:rPr>
+          <w:color w:val="FF0000"/>
+          <w:lang w:eastAsia="en-GB"/>
+        </w:rPr>
+        <w:t>System</w:t>
+      </w:r>
+    </w:p>
+    <w:p>
+      <w:pPr>
+        <w:rPr>
+          <w:color w:val="FF0000"/>
+          <w:lang w:eastAsia="en-GB"/>
+        </w:rPr>
+      </w:pPr>
+      <w:r>
+        <w:rPr>
+          <w:lang w:eastAsia="en-GB"/>
+        </w:rPr>
+        <w:t>I want to</w:t>
+      </w:r>
+      <w:r>
+        <w:rPr>
+          <w:lang w:eastAsia="en-GB"/>
+        </w:rPr>
+        <w:t xml:space="preserve"> </w:t>
+      </w:r>
+      <w:r>
+        <w:rPr>
+          <w:color w:val="FF0000"/>
+          <w:lang w:eastAsia="en-GB"/>
+        </w:rPr>
+        <w:t>be able to Process Emails to see if the</w:t>
+      </w:r>
+      <w:r>
+        <w:rPr>
+          <w:color w:val="FF0000"/>
+          <w:lang w:eastAsia="en-GB"/>
+        </w:rPr>
+        <w:t>y</w:t>
+      </w:r>
+      <w:r>
+        <w:rPr>
+          <w:color w:val="FF0000"/>
+          <w:lang w:eastAsia="en-GB"/>
+        </w:rPr>
+        <w:t xml:space="preserve"> contain Hyperlinks and quarantine them</w:t>
+      </w:r>
+    </w:p>
+    <w:p>
+      <w:pPr>
+        <w:rPr>
+          <w:lang w:eastAsia="en-GB"/>
+        </w:rPr>
+      </w:pPr>
+      <w:r>
+        <w:rPr>
+          <w:lang w:eastAsia="en-GB"/>
+        </w:rPr>
+        <w:t>As the</w:t>
+      </w:r>
+      <w:r>
+        <w:rPr>
+          <w:lang w:eastAsia="en-GB"/>
+        </w:rPr>
+        <w:t xml:space="preserve"> </w:t>
+      </w:r>
+      <w:r>
+        <w:rPr>
+          <w:color w:val="FF0000"/>
+          <w:lang w:eastAsia="en-GB"/>
+        </w:rPr>
+        <w:t>System</w:t>
+      </w:r>
+    </w:p>
+    <w:p>
+      <w:pPr>
+        <w:rPr>
+          <w:color w:val="FF0000"/>
+          <w:lang w:eastAsia="en-GB"/>
+        </w:rPr>
+      </w:pPr>
+      <w:r>
+        <w:rPr>
+          <w:lang w:eastAsia="en-GB"/>
+        </w:rPr>
+        <w:t>I want to</w:t>
+      </w:r>
+      <w:r>
+        <w:rPr>
+          <w:lang w:eastAsia="en-GB"/>
+        </w:rPr>
+        <w:t xml:space="preserve"> </w:t>
+      </w:r>
+      <w:r>
+        <w:rPr>
+          <w:color w:val="FF0000"/>
+          <w:lang w:eastAsia="en-GB"/>
+        </w:rPr>
+        <w:t>be able to process tweets by checking if they contain textspeak abbreviations</w:t>
+      </w:r>
+      <w:r>
+        <w:rPr>
+          <w:color w:val="FF0000"/>
+          <w:lang w:eastAsia="en-GB"/>
+        </w:rPr>
+        <w:t xml:space="preserve"> and expand them to their full form</w:t>
+      </w:r>
+    </w:p>
+    <w:p>
+      <w:pPr>
+        <w:rPr>
+          <w:lang w:eastAsia="en-GB"/>
+        </w:rPr>
+      </w:pPr>
+      <w:r>
+        <w:rPr>
+          <w:lang w:eastAsia="en-GB"/>
+        </w:rPr>
+        <w:t>As the</w:t>
+      </w:r>
+      <w:r>
+        <w:rPr>
+          <w:lang w:eastAsia="en-GB"/>
+        </w:rPr>
+        <w:t xml:space="preserve"> </w:t>
+      </w:r>
+      <w:r>
+        <w:rPr>
+          <w:color w:val="FF0000"/>
+          <w:lang w:eastAsia="en-GB"/>
+        </w:rPr>
+        <w:t>System</w:t>
+      </w:r>
+    </w:p>
+    <w:p>
+      <w:pPr>
+        <w:rPr>
+          <w:lang w:eastAsia="en-GB"/>
+        </w:rPr>
+      </w:pPr>
+      <w:r>
+        <w:rPr>
+          <w:lang w:eastAsia="en-GB"/>
+        </w:rPr>
+        <w:t>I want to</w:t>
+      </w:r>
+      <w:r>
+        <w:rPr>
+          <w:lang w:eastAsia="en-GB"/>
+        </w:rPr>
+        <w:t xml:space="preserve"> </w:t>
+      </w:r>
+      <w:r>
+        <w:rPr>
+          <w:color w:val="FF0000"/>
+          <w:lang w:eastAsia="en-GB"/>
+        </w:rPr>
+        <w:t>be able to process hashtags in tweets and add them to a list to display how many times they are used</w:t>
+      </w:r>
+    </w:p>
+    <w:p>
+      <w:pPr>
+        <w:rPr>
+          <w:lang w:eastAsia="en-GB"/>
+        </w:rPr>
+      </w:pPr>
+      <w:r>
+        <w:rPr>
+          <w:lang w:eastAsia="en-GB"/>
+        </w:rPr>
+        <w:t>As the</w:t>
+      </w:r>
+      <w:r>
+        <w:rPr>
+          <w:lang w:eastAsia="en-GB"/>
+        </w:rPr>
+        <w:t xml:space="preserve"> </w:t>
+      </w:r>
+      <w:r>
+        <w:rPr>
+          <w:color w:val="FF0000"/>
+          <w:lang w:eastAsia="en-GB"/>
+        </w:rPr>
+        <w:t>System</w:t>
+      </w:r>
+    </w:p>
+    <w:p>
+      <w:pPr>
+        <w:rPr>
+          <w:lang w:eastAsia="en-GB"/>
+        </w:rPr>
+      </w:pPr>
+      <w:r>
+        <w:rPr>
+          <w:lang w:eastAsia="en-GB"/>
+        </w:rPr>
+        <w:t>I want to</w:t>
+      </w:r>
+      <w:r>
+        <w:rPr>
+          <w:lang w:eastAsia="en-GB"/>
+        </w:rPr>
+        <w:t xml:space="preserve"> </w:t>
+      </w:r>
+      <w:r>
+        <w:rPr>
+          <w:color w:val="FF0000"/>
+          <w:lang w:eastAsia="en-GB"/>
+        </w:rPr>
+        <w:t>detect the three types of messages (SMS, Email &amp; Tweet) and write them to a file(s) in JSON format</w:t>
+      </w:r>
+    </w:p>
+    <w:p>
+      <w:pPr>
+        <w:rPr>
+          <w:lang w:eastAsia="en-GB"/>
+        </w:rPr>
+      </w:pPr>
+      <w:r>
+        <w:rPr>
+          <w:lang w:eastAsia="en-GB"/>
+        </w:rPr>
+        <w:t>As the</w:t>
+      </w:r>
+      <w:r>
+        <w:rPr>
+          <w:lang w:eastAsia="en-GB"/>
+        </w:rPr>
+        <w:t xml:space="preserve"> </w:t>
+      </w:r>
+      <w:r>
+        <w:rPr>
+          <w:color w:val="FF0000"/>
+          <w:lang w:eastAsia="en-GB"/>
+        </w:rPr>
+        <w:t>System</w:t>
+      </w:r>
+    </w:p>
+    <w:p>
+      <w:pPr>
+        <w:rPr>
+          <w:color w:val="FF0000"/>
+          <w:lang w:eastAsia="en-GB"/>
+        </w:rPr>
+      </w:pPr>
+      <w:r>
+        <w:rPr>
+          <w:lang w:eastAsia="en-GB"/>
+        </w:rPr>
+        <w:t>I want to</w:t>
+      </w:r>
+      <w:r>
+        <w:rPr>
+          <w:lang w:eastAsia="en-GB"/>
+        </w:rPr>
+        <w:t xml:space="preserve"> </w:t>
+      </w:r>
+      <w:r>
+        <w:rPr>
+          <w:color w:val="FF0000"/>
+          <w:lang w:eastAsia="en-GB"/>
+        </w:rPr>
+        <w:t>be able to display the trending list, list of “@” mentions &amp; the SIR list</w:t>
+      </w:r>
+    </w:p>
+    <w:p>
+      <w:pPr>
+        <w:rPr>
+          <w:lang w:eastAsia="en-GB"/>
+        </w:rPr>
+      </w:pPr>
+      <w:r>
+        <w:rPr>
+          <w:lang w:eastAsia="en-GB"/>
+        </w:rPr>
+        <w:t xml:space="preserve">As the </w:t>
+      </w:r>
+      <w:r>
+        <w:rPr>
+          <w:color w:val="FF0000"/>
+          <w:lang w:eastAsia="en-GB"/>
+        </w:rPr>
+        <w:t>System</w:t>
+      </w:r>
+    </w:p>
+    <w:p>
+      <w:pPr>
+        <w:rPr>
+          <w:lang w:eastAsia="en-GB"/>
+        </w:rPr>
+      </w:pPr>
+      <w:r>
+        <w:rPr>
+          <w:lang w:eastAsia="en-GB"/>
+        </w:rPr>
+        <w:t xml:space="preserve">I want to </w:t>
+      </w:r>
+      <w:r>
+        <w:rPr>
+          <w:color w:val="FF0000"/>
+          <w:lang w:eastAsia="en-GB"/>
+        </w:rPr>
+        <w:t xml:space="preserve">be able </w:t>
+      </w:r>
+      <w:r>
+        <w:rPr>
+          <w:color w:val="FF0000"/>
+          <w:lang w:eastAsia="en-GB"/>
+        </w:rPr>
+        <w:t>to process the above message types from an input file</w:t>
+      </w:r>
+    </w:p>
+    <w:p>
+      <w:pPr>
+        <w:rPr>
+          <w:lang w:eastAsia="en-GB"/>
+        </w:rPr>
+      </w:pPr>
+    </w:p>
+    <w:p>
+      <w:pPr>
         <w:rPr>
           <w:rFonts w:asciiTheme="minorHAnsi" w:eastAsia="Arial" w:hAnsiTheme="minorHAnsi"/>
           <w:color w:val="000000"/>
@@ -3464,695 +4133,19 @@
         </w:rPr>
       </w:pPr>
       <w:r>
-        <w:lastRenderedPageBreak/>
         <w:br w:type="page"/>
       </w:r>
     </w:p>
     <w:p>
       <w:pPr>
         <w:pStyle w:val="Heading2"/>
-        <w:spacing w:after="0"/>
-      </w:pPr>
-      <w:bookmarkStart w:id="4" w:name="_Toc496185180"/>
-      <w:r>
-        <w:lastRenderedPageBreak/>
-        <w:t>User Stories</w:t>
-      </w:r>
-      <w:bookmarkEnd w:id="4"/>
-    </w:p>
-    <w:p>
-      <w:pPr>
-        <w:rPr>
-          <w:lang w:eastAsia="en-GB"/>
-        </w:rPr>
-      </w:pPr>
-      <w:r>
-        <w:rPr>
-          <w:lang w:eastAsia="en-GB"/>
-        </w:rPr>
-        <w:t>As the</w:t>
-      </w:r>
-      <w:r>
-        <w:rPr>
-          <w:lang w:eastAsia="en-GB"/>
-        </w:rPr>
-        <w:t xml:space="preserve"> </w:t>
-      </w:r>
-      <w:r>
-        <w:rPr>
-          <w:color w:val="FF0000"/>
-          <w:lang w:eastAsia="en-GB"/>
-        </w:rPr>
-        <w:t>System</w:t>
-      </w:r>
-    </w:p>
-    <w:p>
-      <w:pPr>
-        <w:rPr>
-          <w:lang w:eastAsia="en-GB"/>
-        </w:rPr>
-      </w:pPr>
-      <w:r>
-        <w:rPr>
-          <w:lang w:eastAsia="en-GB"/>
-        </w:rPr>
-        <w:t>I want to</w:t>
-      </w:r>
-      <w:r>
-        <w:rPr>
-          <w:lang w:eastAsia="en-GB"/>
-        </w:rPr>
-        <w:t xml:space="preserve"> </w:t>
-      </w:r>
-      <w:r>
-        <w:rPr>
-          <w:color w:val="FF0000"/>
-          <w:lang w:eastAsia="en-GB"/>
-        </w:rPr>
-        <w:t>be able to deal with SMS Messages</w:t>
-      </w:r>
-    </w:p>
-    <w:p>
-      <w:pPr>
-        <w:rPr>
-          <w:lang w:eastAsia="en-GB"/>
-        </w:rPr>
-      </w:pPr>
-      <w:r>
-        <w:rPr>
-          <w:lang w:eastAsia="en-GB"/>
-        </w:rPr>
-        <w:t>As the</w:t>
-      </w:r>
-      <w:r>
-        <w:rPr>
-          <w:lang w:eastAsia="en-GB"/>
-        </w:rPr>
-        <w:t xml:space="preserve"> </w:t>
-      </w:r>
-      <w:r>
-        <w:rPr>
-          <w:color w:val="FF0000"/>
-          <w:lang w:eastAsia="en-GB"/>
-        </w:rPr>
-        <w:t>System</w:t>
-      </w:r>
-    </w:p>
-    <w:p>
-      <w:pPr>
-        <w:rPr>
-          <w:lang w:eastAsia="en-GB"/>
-        </w:rPr>
-      </w:pPr>
-      <w:r>
-        <w:rPr>
-          <w:lang w:eastAsia="en-GB"/>
-        </w:rPr>
-        <w:t>I want to</w:t>
-      </w:r>
-      <w:r>
-        <w:rPr>
-          <w:lang w:eastAsia="en-GB"/>
-        </w:rPr>
-        <w:t xml:space="preserve"> </w:t>
-      </w:r>
-      <w:r>
-        <w:rPr>
-          <w:color w:val="FF0000"/>
-          <w:lang w:eastAsia="en-GB"/>
-        </w:rPr>
-        <w:t xml:space="preserve">be able to </w:t>
-      </w:r>
-      <w:r>
-        <w:rPr>
-          <w:color w:val="FF0000"/>
-          <w:lang w:eastAsia="en-GB"/>
-        </w:rPr>
-        <w:t>deal with Email</w:t>
-      </w:r>
-      <w:r>
-        <w:rPr>
-          <w:color w:val="FF0000"/>
-          <w:lang w:eastAsia="en-GB"/>
-        </w:rPr>
-        <w:t xml:space="preserve"> Messages</w:t>
-      </w:r>
-    </w:p>
-    <w:p>
-      <w:pPr>
-        <w:rPr>
-          <w:lang w:eastAsia="en-GB"/>
-        </w:rPr>
-      </w:pPr>
-      <w:r>
-        <w:rPr>
-          <w:lang w:eastAsia="en-GB"/>
-        </w:rPr>
-        <w:t>As the</w:t>
-      </w:r>
-      <w:r>
-        <w:rPr>
-          <w:lang w:eastAsia="en-GB"/>
-        </w:rPr>
-        <w:t xml:space="preserve"> </w:t>
-      </w:r>
-      <w:r>
-        <w:rPr>
-          <w:color w:val="FF0000"/>
-          <w:lang w:eastAsia="en-GB"/>
-        </w:rPr>
-        <w:t>System</w:t>
-      </w:r>
-    </w:p>
-    <w:p>
-      <w:pPr>
-        <w:rPr>
-          <w:lang w:eastAsia="en-GB"/>
-        </w:rPr>
-      </w:pPr>
-      <w:r>
-        <w:rPr>
-          <w:lang w:eastAsia="en-GB"/>
-        </w:rPr>
-        <w:t>I want to</w:t>
-      </w:r>
-      <w:r>
-        <w:rPr>
-          <w:lang w:eastAsia="en-GB"/>
-        </w:rPr>
-        <w:t xml:space="preserve"> </w:t>
-      </w:r>
-      <w:r>
-        <w:rPr>
-          <w:color w:val="FF0000"/>
-          <w:lang w:eastAsia="en-GB"/>
-        </w:rPr>
-        <w:t xml:space="preserve">be able to </w:t>
-      </w:r>
-      <w:r>
-        <w:rPr>
-          <w:color w:val="FF0000"/>
-          <w:lang w:eastAsia="en-GB"/>
-        </w:rPr>
-        <w:t>deal with Twitter</w:t>
-      </w:r>
-      <w:r>
-        <w:rPr>
-          <w:color w:val="FF0000"/>
-          <w:lang w:eastAsia="en-GB"/>
-        </w:rPr>
-        <w:t xml:space="preserve"> Messages</w:t>
-      </w:r>
-    </w:p>
-    <w:p>
-      <w:pPr>
-        <w:rPr>
-          <w:lang w:eastAsia="en-GB"/>
-        </w:rPr>
-      </w:pPr>
-      <w:r>
-        <w:rPr>
-          <w:lang w:eastAsia="en-GB"/>
-        </w:rPr>
-        <w:t>As the</w:t>
-      </w:r>
-      <w:r>
-        <w:rPr>
-          <w:lang w:eastAsia="en-GB"/>
-        </w:rPr>
-        <w:t xml:space="preserve"> </w:t>
-      </w:r>
-      <w:r>
-        <w:rPr>
-          <w:color w:val="FF0000"/>
-          <w:lang w:eastAsia="en-GB"/>
-        </w:rPr>
-        <w:t>System</w:t>
-      </w:r>
-    </w:p>
-    <w:p>
-      <w:pPr>
-        <w:rPr>
-          <w:color w:val="FF0000"/>
-          <w:lang w:eastAsia="en-GB"/>
-        </w:rPr>
-      </w:pPr>
-      <w:r>
-        <w:rPr>
-          <w:lang w:eastAsia="en-GB"/>
-        </w:rPr>
-        <w:t>I want to</w:t>
-      </w:r>
-      <w:r>
-        <w:rPr>
-          <w:lang w:eastAsia="en-GB"/>
-        </w:rPr>
-        <w:t xml:space="preserve"> </w:t>
-      </w:r>
-      <w:r>
-        <w:rPr>
-          <w:color w:val="FF0000"/>
-          <w:lang w:eastAsia="en-GB"/>
-        </w:rPr>
-        <w:t>be able to process SMS messages by checking if they contain textspeak abbreviations</w:t>
-      </w:r>
-      <w:r>
-        <w:rPr>
-          <w:color w:val="FF0000"/>
-          <w:lang w:eastAsia="en-GB"/>
-        </w:rPr>
-        <w:t xml:space="preserve"> and </w:t>
-      </w:r>
-      <w:r>
-        <w:rPr>
-          <w:color w:val="FF0000"/>
-          <w:lang w:eastAsia="en-GB"/>
-        </w:rPr>
-        <w:t>expand them to their full form</w:t>
-      </w:r>
-    </w:p>
-    <w:p>
-      <w:pPr>
-        <w:rPr>
-          <w:lang w:eastAsia="en-GB"/>
-        </w:rPr>
-      </w:pPr>
-      <w:r>
-        <w:rPr>
-          <w:lang w:eastAsia="en-GB"/>
-        </w:rPr>
-        <w:t>As the</w:t>
-      </w:r>
-      <w:r>
-        <w:rPr>
-          <w:lang w:eastAsia="en-GB"/>
-        </w:rPr>
-        <w:t xml:space="preserve"> </w:t>
-      </w:r>
-      <w:r>
-        <w:rPr>
-          <w:color w:val="FF0000"/>
-          <w:lang w:eastAsia="en-GB"/>
-        </w:rPr>
-        <w:t>System</w:t>
-      </w:r>
-    </w:p>
-    <w:p>
-      <w:pPr>
-        <w:rPr>
-          <w:color w:val="FF0000"/>
-          <w:lang w:eastAsia="en-GB"/>
-        </w:rPr>
-      </w:pPr>
-      <w:r>
-        <w:rPr>
-          <w:lang w:eastAsia="en-GB"/>
-        </w:rPr>
-        <w:t>I want to</w:t>
-      </w:r>
-      <w:r>
-        <w:rPr>
-          <w:lang w:eastAsia="en-GB"/>
-        </w:rPr>
-        <w:t xml:space="preserve"> </w:t>
-      </w:r>
-      <w:r>
-        <w:rPr>
-          <w:color w:val="FF0000"/>
-          <w:lang w:eastAsia="en-GB"/>
-        </w:rPr>
-        <w:t>be able to process Emails to determine if they are standard Emails or Significant Incident Reports</w:t>
-      </w:r>
-      <w:r>
-        <w:rPr>
-          <w:color w:val="FF0000"/>
-          <w:lang w:eastAsia="en-GB"/>
-        </w:rPr>
-        <w:t>.</w:t>
-      </w:r>
-    </w:p>
-    <w:p>
-      <w:pPr>
-        <w:rPr>
-          <w:lang w:eastAsia="en-GB"/>
-        </w:rPr>
-      </w:pPr>
-      <w:r>
-        <w:rPr>
-          <w:lang w:eastAsia="en-GB"/>
-        </w:rPr>
-        <w:t>As the</w:t>
-      </w:r>
-      <w:r>
-        <w:rPr>
-          <w:lang w:eastAsia="en-GB"/>
-        </w:rPr>
-        <w:t xml:space="preserve"> </w:t>
-      </w:r>
-      <w:r>
-        <w:rPr>
-          <w:color w:val="FF0000"/>
-          <w:lang w:eastAsia="en-GB"/>
-        </w:rPr>
-        <w:t>System</w:t>
-      </w:r>
-    </w:p>
-    <w:p>
-      <w:pPr>
-        <w:rPr>
-          <w:color w:val="FF0000"/>
-          <w:lang w:eastAsia="en-GB"/>
-        </w:rPr>
-      </w:pPr>
-      <w:r>
-        <w:rPr>
-          <w:lang w:eastAsia="en-GB"/>
-        </w:rPr>
-        <w:t>I want to</w:t>
-      </w:r>
-      <w:r>
-        <w:rPr>
-          <w:lang w:eastAsia="en-GB"/>
-        </w:rPr>
-        <w:t xml:space="preserve"> </w:t>
-      </w:r>
-      <w:r>
-        <w:rPr>
-          <w:color w:val="FF0000"/>
-          <w:lang w:eastAsia="en-GB"/>
-        </w:rPr>
-        <w:t>be able to Process Emails to see if the</w:t>
-      </w:r>
-      <w:r>
-        <w:rPr>
-          <w:color w:val="FF0000"/>
-          <w:lang w:eastAsia="en-GB"/>
-        </w:rPr>
-        <w:t>y</w:t>
-      </w:r>
-      <w:r>
-        <w:rPr>
-          <w:color w:val="FF0000"/>
-          <w:lang w:eastAsia="en-GB"/>
-        </w:rPr>
-        <w:t xml:space="preserve"> contain Hyperlinks and quarantine them</w:t>
-      </w:r>
-    </w:p>
-    <w:p>
-      <w:pPr>
-        <w:rPr>
-          <w:lang w:eastAsia="en-GB"/>
-        </w:rPr>
-      </w:pPr>
-      <w:r>
-        <w:rPr>
-          <w:lang w:eastAsia="en-GB"/>
-        </w:rPr>
-        <w:t>As the</w:t>
-      </w:r>
-      <w:r>
-        <w:rPr>
-          <w:lang w:eastAsia="en-GB"/>
-        </w:rPr>
-        <w:t xml:space="preserve"> </w:t>
-      </w:r>
-      <w:r>
-        <w:rPr>
-          <w:color w:val="FF0000"/>
-          <w:lang w:eastAsia="en-GB"/>
-        </w:rPr>
-        <w:t>System</w:t>
-      </w:r>
-    </w:p>
-    <w:p>
-      <w:pPr>
-        <w:rPr>
-          <w:color w:val="FF0000"/>
-          <w:lang w:eastAsia="en-GB"/>
-        </w:rPr>
-      </w:pPr>
-      <w:r>
-        <w:rPr>
-          <w:lang w:eastAsia="en-GB"/>
-        </w:rPr>
-        <w:t>I want to</w:t>
-      </w:r>
-      <w:r>
-        <w:rPr>
-          <w:lang w:eastAsia="en-GB"/>
-        </w:rPr>
-        <w:t xml:space="preserve"> </w:t>
-      </w:r>
-      <w:r>
-        <w:rPr>
-          <w:color w:val="FF0000"/>
-          <w:lang w:eastAsia="en-GB"/>
-        </w:rPr>
-        <w:t>be able to process tweets by checking if they contain textspeak abbreviations</w:t>
-      </w:r>
-      <w:r>
-        <w:rPr>
-          <w:color w:val="FF0000"/>
-          <w:lang w:eastAsia="en-GB"/>
-        </w:rPr>
-        <w:t xml:space="preserve"> and expand them to their full form</w:t>
-      </w:r>
-    </w:p>
-    <w:p>
-      <w:pPr>
-        <w:rPr>
-          <w:lang w:eastAsia="en-GB"/>
-        </w:rPr>
-      </w:pPr>
-      <w:r>
-        <w:rPr>
-          <w:lang w:eastAsia="en-GB"/>
-        </w:rPr>
-        <w:t>As the</w:t>
-      </w:r>
-      <w:r>
-        <w:rPr>
-          <w:lang w:eastAsia="en-GB"/>
-        </w:rPr>
-        <w:t xml:space="preserve"> </w:t>
-      </w:r>
-      <w:r>
-        <w:rPr>
-          <w:color w:val="FF0000"/>
-          <w:lang w:eastAsia="en-GB"/>
-        </w:rPr>
-        <w:t>System</w:t>
-      </w:r>
-    </w:p>
-    <w:p>
-      <w:pPr>
-        <w:rPr>
-          <w:lang w:eastAsia="en-GB"/>
-        </w:rPr>
-      </w:pPr>
-      <w:r>
-        <w:rPr>
-          <w:lang w:eastAsia="en-GB"/>
-        </w:rPr>
-        <w:t>I want to</w:t>
-      </w:r>
-      <w:r>
-        <w:rPr>
-          <w:lang w:eastAsia="en-GB"/>
-        </w:rPr>
-        <w:t xml:space="preserve"> </w:t>
-      </w:r>
-      <w:r>
-        <w:rPr>
-          <w:color w:val="FF0000"/>
-          <w:lang w:eastAsia="en-GB"/>
-        </w:rPr>
-        <w:t>be able to process hashtags in tweets and add them to a list to display how many times they are used</w:t>
-      </w:r>
-    </w:p>
-    <w:p>
-      <w:pPr>
-        <w:rPr>
-          <w:lang w:eastAsia="en-GB"/>
-        </w:rPr>
-      </w:pPr>
-      <w:r>
-        <w:rPr>
-          <w:lang w:eastAsia="en-GB"/>
-        </w:rPr>
-        <w:t>As the</w:t>
-      </w:r>
-      <w:r>
-        <w:rPr>
-          <w:lang w:eastAsia="en-GB"/>
-        </w:rPr>
-        <w:t xml:space="preserve"> </w:t>
-      </w:r>
-      <w:r>
-        <w:rPr>
-          <w:color w:val="FF0000"/>
-          <w:lang w:eastAsia="en-GB"/>
-        </w:rPr>
-        <w:t>System</w:t>
-      </w:r>
-    </w:p>
-    <w:p>
-      <w:pPr>
-        <w:rPr>
-          <w:lang w:eastAsia="en-GB"/>
-        </w:rPr>
-      </w:pPr>
-      <w:r>
-        <w:rPr>
-          <w:lang w:eastAsia="en-GB"/>
-        </w:rPr>
-        <w:t>I want to</w:t>
-      </w:r>
-      <w:r>
-        <w:rPr>
-          <w:lang w:eastAsia="en-GB"/>
-        </w:rPr>
-        <w:t xml:space="preserve"> </w:t>
-      </w:r>
-      <w:r>
-        <w:rPr>
-          <w:color w:val="FF0000"/>
-          <w:lang w:eastAsia="en-GB"/>
-        </w:rPr>
-        <w:t>detect the three types of messages (SMS, Email &amp; Tweet) and write them to a file(s) in JSON format</w:t>
-      </w:r>
-    </w:p>
-    <w:p>
-      <w:pPr>
-        <w:rPr>
-          <w:lang w:eastAsia="en-GB"/>
-        </w:rPr>
-      </w:pPr>
-      <w:r>
-        <w:rPr>
-          <w:lang w:eastAsia="en-GB"/>
-        </w:rPr>
-        <w:t>As the</w:t>
-      </w:r>
-      <w:r>
-        <w:rPr>
-          <w:lang w:eastAsia="en-GB"/>
-        </w:rPr>
-        <w:t xml:space="preserve"> </w:t>
-      </w:r>
-      <w:r>
-        <w:rPr>
-          <w:color w:val="FF0000"/>
-          <w:lang w:eastAsia="en-GB"/>
-        </w:rPr>
-        <w:t>System</w:t>
-      </w:r>
-    </w:p>
-    <w:p>
-      <w:pPr>
-        <w:rPr>
-          <w:color w:val="FF0000"/>
-          <w:lang w:eastAsia="en-GB"/>
-        </w:rPr>
-      </w:pPr>
-      <w:r>
-        <w:rPr>
-          <w:lang w:eastAsia="en-GB"/>
-        </w:rPr>
-        <w:t>I want to</w:t>
-      </w:r>
-      <w:r>
-        <w:rPr>
-          <w:lang w:eastAsia="en-GB"/>
-        </w:rPr>
-        <w:t xml:space="preserve"> </w:t>
-      </w:r>
-      <w:r>
-        <w:rPr>
-          <w:color w:val="FF0000"/>
-          <w:lang w:eastAsia="en-GB"/>
-        </w:rPr>
-        <w:t>be able to display the trending list, list of “@” mentions &amp; the SIR list</w:t>
-      </w:r>
-    </w:p>
-    <w:p>
-      <w:pPr>
-        <w:rPr>
-          <w:lang w:eastAsia="en-GB"/>
-        </w:rPr>
-      </w:pPr>
-      <w:r>
-        <w:rPr>
-          <w:lang w:eastAsia="en-GB"/>
-        </w:rPr>
-        <w:t xml:space="preserve">As the </w:t>
-      </w:r>
-      <w:r>
-        <w:rPr>
-          <w:color w:val="FF0000"/>
-          <w:lang w:eastAsia="en-GB"/>
-        </w:rPr>
-        <w:t>System</w:t>
-      </w:r>
-    </w:p>
-    <w:p>
-      <w:pPr>
-        <w:rPr>
-          <w:lang w:eastAsia="en-GB"/>
-        </w:rPr>
-      </w:pPr>
-      <w:r>
-        <w:rPr>
-          <w:lang w:eastAsia="en-GB"/>
-        </w:rPr>
-        <w:t xml:space="preserve">I want to </w:t>
-      </w:r>
-      <w:r>
-        <w:rPr>
-          <w:color w:val="FF0000"/>
-          <w:lang w:eastAsia="en-GB"/>
-        </w:rPr>
-        <w:t xml:space="preserve">be able </w:t>
-      </w:r>
-      <w:r>
-        <w:rPr>
-          <w:color w:val="FF0000"/>
-          <w:lang w:eastAsia="en-GB"/>
-        </w:rPr>
-        <w:t>to process the above message types from an input file</w:t>
-      </w:r>
-    </w:p>
-    <w:p>
-      <w:pPr>
-        <w:rPr>
-          <w:lang w:eastAsia="en-GB"/>
-        </w:rPr>
-      </w:pPr>
-    </w:p>
-    <w:p>
-      <w:pPr>
-        <w:rPr>
-          <w:rFonts w:asciiTheme="minorHAnsi" w:eastAsia="Arial" w:hAnsiTheme="minorHAnsi"/>
-          <w:color w:val="000000"/>
-          <w:sz w:val="32"/>
-          <w:u w:val="single"/>
-          <w:lang w:eastAsia="en-GB"/>
-        </w:rPr>
-      </w:pPr>
-      <w:r>
-        <w:br w:type="page"/>
-      </w:r>
-    </w:p>
-    <w:p>
-      <w:pPr>
-        <w:pStyle w:val="Heading2"/>
-      </w:pPr>
-      <w:bookmarkStart w:id="5" w:name="_Toc496185181"/>
+      </w:pPr>
+      <w:bookmarkStart w:id="6" w:name="_Toc496185181"/>
       <w:r>
         <w:lastRenderedPageBreak/>
         <w:t>Use-Case Model</w:t>
       </w:r>
-      <w:bookmarkEnd w:id="5"/>
+      <w:bookmarkEnd w:id="6"/>
     </w:p>
     <w:p>
       <w:pPr>
@@ -4173,23 +4166,23 @@
       <w:pPr>
         <w:pStyle w:val="Heading1"/>
       </w:pPr>
-      <w:bookmarkStart w:id="6" w:name="_Toc496185182"/>
+      <w:bookmarkStart w:id="7" w:name="_Toc496185182"/>
       <w:r>
         <w:lastRenderedPageBreak/>
         <w:t>Design</w:t>
       </w:r>
-      <w:bookmarkEnd w:id="6"/>
+      <w:bookmarkEnd w:id="7"/>
     </w:p>
     <w:p>
       <w:pPr>
         <w:pStyle w:val="Heading2"/>
         <w:spacing w:after="0"/>
       </w:pPr>
-      <w:bookmarkStart w:id="7" w:name="_Toc496185183"/>
+      <w:bookmarkStart w:id="8" w:name="_Toc496185183"/>
       <w:r>
         <w:t>Class Diagram</w:t>
       </w:r>
-      <w:bookmarkEnd w:id="7"/>
+      <w:bookmarkEnd w:id="8"/>
     </w:p>
     <w:p>
       <w:pPr>
@@ -4210,12 +4203,12 @@
       <w:pPr>
         <w:pStyle w:val="Heading1"/>
       </w:pPr>
-      <w:bookmarkStart w:id="8" w:name="_Toc496185184"/>
+      <w:bookmarkStart w:id="9" w:name="_Toc496185184"/>
       <w:r>
         <w:lastRenderedPageBreak/>
         <w:t>Implementation</w:t>
       </w:r>
-      <w:bookmarkEnd w:id="8"/>
+      <w:bookmarkEnd w:id="9"/>
     </w:p>
     <w:p>
       <w:pPr>
@@ -4236,12 +4229,12 @@
       <w:pPr>
         <w:pStyle w:val="Heading1"/>
       </w:pPr>
-      <w:bookmarkStart w:id="9" w:name="_Toc496185185"/>
+      <w:bookmarkStart w:id="10" w:name="_Toc496185185"/>
       <w:r>
         <w:lastRenderedPageBreak/>
         <w:t>Testing</w:t>
       </w:r>
-      <w:bookmarkEnd w:id="9"/>
+      <w:bookmarkEnd w:id="10"/>
     </w:p>
     <w:p>
       <w:pPr>
@@ -4249,11 +4242,11 @@
         <w:spacing w:after="0"/>
         <w:ind w:left="0" w:firstLine="0"/>
       </w:pPr>
-      <w:bookmarkStart w:id="10" w:name="_Toc496185187"/>
+      <w:bookmarkStart w:id="11" w:name="_Toc496185187"/>
       <w:r>
         <w:t>Test Plan</w:t>
       </w:r>
-      <w:bookmarkEnd w:id="10"/>
+      <w:bookmarkEnd w:id="11"/>
     </w:p>
     <w:p>
       <w:pPr>
@@ -4535,15 +4528,7 @@
         <w:rPr>
           <w:lang w:eastAsia="en-GB"/>
         </w:rPr>
-        <w:t>Will be checked to ensure the written</w:t>
-      </w:r>
-      <w:bookmarkStart w:id="11" w:name="_GoBack"/>
-      <w:bookmarkEnd w:id="11"/>
-      <w:r>
-        <w:rPr>
-          <w:lang w:eastAsia="en-GB"/>
-        </w:rPr>
-        <w:t xml:space="preserve"> records are in JSON format and display the correct information in each column/row</w:t>
+        <w:t>Will be checked to ensure the written records are in JSON format and display the correct information in each column/row</w:t>
       </w:r>
     </w:p>
     <w:p>
@@ -6341,10 +6326,12 @@
     <w:compatSetting w:name="enableOpenTypeFeatures" w:uri="http://schemas.microsoft.com/office/word" w:val="1"/>
     <w:compatSetting w:name="doNotFlipMirrorIndents" w:uri="http://schemas.microsoft.com/office/word" w:val="1"/>
     <w:compatSetting w:name="differentiateMultirowTableHeaders" w:uri="http://schemas.microsoft.com/office/word" w:val="1"/>
+    <w:compatSetting w:name="useWord2013TrackBottomHyphenation" w:uri="http://schemas.microsoft.com/office/word" w:val="1"/>
   </w:compat>
   <w:rsids>
     <w:rsidRoot w:val="00DD1749"/>
     <w:rsid w:val="003B7916"/>
+    <w:rsid w:val="00C108BD"/>
     <w:rsid w:val="00DD1749"/>
   </w:rsids>
   <m:mathPr>
@@ -7130,7 +7117,7 @@
 </file>
 
 <file path=customXml/itemProps2.xml><?xml version="1.0" encoding="utf-8"?>
-<ds:datastoreItem xmlns:ds="http://schemas.openxmlformats.org/officeDocument/2006/customXml" ds:itemID="{A102238A-DC9E-4638-ABC3-924FDCC81E38}">
+<ds:datastoreItem xmlns:ds="http://schemas.openxmlformats.org/officeDocument/2006/customXml" ds:itemID="{C82C8906-2FB3-4C30-9ABE-4E3D58350876}">
   <ds:schemaRefs>
     <ds:schemaRef ds:uri="http://schemas.openxmlformats.org/officeDocument/2006/bibliography"/>
   </ds:schemaRefs>

</xml_diff>

<commit_message>
Detection for Tweet Mentions & Hashtags
</commit_message>
<xml_diff>
--- a/Report.docx
+++ b/Report.docx
@@ -3195,15 +3195,7 @@
         </w:rPr>
       </w:pPr>
       <w:r>
-        <w:t xml:space="preserve">It may contain embedded hyperlinks. </w:t>
-      </w:r>
-      <w:proofErr w:type="spellStart"/>
-      <w:r>
-        <w:t>N</w:t>
-      </w:r>
-      <w:proofErr w:type="spellEnd"/>
-      <w:r>
-        <w:t xml:space="preserve"> the form of standard URLs</w:t>
+        <w:t>It may contain embedded hyperlinks. N the form of standard URLs</w:t>
       </w:r>
     </w:p>
     <w:p>
@@ -3455,675 +3447,14 @@
       <w:r>
         <w:t>As above</w:t>
       </w:r>
-      <w:bookmarkStart w:id="4" w:name="_GoBack"/>
-      <w:bookmarkEnd w:id="4"/>
-      <w:r>
-        <w:br w:type="page"/>
-      </w:r>
-    </w:p>
-    <w:p>
-      <w:pPr>
-        <w:pStyle w:val="Heading2"/>
-        <w:spacing w:after="0"/>
-      </w:pPr>
-      <w:bookmarkStart w:id="5" w:name="_Toc496185180"/>
-      <w:r>
-        <w:lastRenderedPageBreak/>
-        <w:t>User Stories</w:t>
-      </w:r>
-      <w:bookmarkEnd w:id="5"/>
-    </w:p>
-    <w:p>
-      <w:pPr>
-        <w:rPr>
-          <w:lang w:eastAsia="en-GB"/>
-        </w:rPr>
-      </w:pPr>
-      <w:r>
-        <w:rPr>
-          <w:lang w:eastAsia="en-GB"/>
-        </w:rPr>
-        <w:t>As the</w:t>
-      </w:r>
-      <w:r>
-        <w:rPr>
-          <w:lang w:eastAsia="en-GB"/>
-        </w:rPr>
-        <w:t xml:space="preserve"> </w:t>
-      </w:r>
-      <w:r>
-        <w:rPr>
-          <w:color w:val="FF0000"/>
-          <w:lang w:eastAsia="en-GB"/>
-        </w:rPr>
-        <w:t>System</w:t>
-      </w:r>
-    </w:p>
-    <w:p>
-      <w:pPr>
-        <w:rPr>
-          <w:lang w:eastAsia="en-GB"/>
-        </w:rPr>
-      </w:pPr>
-      <w:r>
-        <w:rPr>
-          <w:lang w:eastAsia="en-GB"/>
-        </w:rPr>
-        <w:t>I want to</w:t>
-      </w:r>
-      <w:r>
-        <w:rPr>
-          <w:lang w:eastAsia="en-GB"/>
-        </w:rPr>
-        <w:t xml:space="preserve"> </w:t>
-      </w:r>
-      <w:r>
-        <w:rPr>
-          <w:color w:val="FF0000"/>
-          <w:lang w:eastAsia="en-GB"/>
-        </w:rPr>
-        <w:t>be able to deal with SMS Messages</w:t>
-      </w:r>
-    </w:p>
-    <w:p>
-      <w:pPr>
-        <w:rPr>
-          <w:lang w:eastAsia="en-GB"/>
-        </w:rPr>
-      </w:pPr>
-      <w:r>
-        <w:rPr>
-          <w:lang w:eastAsia="en-GB"/>
-        </w:rPr>
-        <w:t>As the</w:t>
-      </w:r>
-      <w:r>
-        <w:rPr>
-          <w:lang w:eastAsia="en-GB"/>
-        </w:rPr>
-        <w:t xml:space="preserve"> </w:t>
-      </w:r>
-      <w:r>
-        <w:rPr>
-          <w:color w:val="FF0000"/>
-          <w:lang w:eastAsia="en-GB"/>
-        </w:rPr>
-        <w:t>System</w:t>
-      </w:r>
-    </w:p>
-    <w:p>
-      <w:pPr>
-        <w:rPr>
-          <w:lang w:eastAsia="en-GB"/>
-        </w:rPr>
-      </w:pPr>
-      <w:r>
-        <w:rPr>
-          <w:lang w:eastAsia="en-GB"/>
-        </w:rPr>
-        <w:t>I want to</w:t>
-      </w:r>
-      <w:r>
-        <w:rPr>
-          <w:lang w:eastAsia="en-GB"/>
-        </w:rPr>
-        <w:t xml:space="preserve"> </w:t>
-      </w:r>
-      <w:r>
-        <w:rPr>
-          <w:color w:val="FF0000"/>
-          <w:lang w:eastAsia="en-GB"/>
-        </w:rPr>
-        <w:t xml:space="preserve">be able to </w:t>
-      </w:r>
-      <w:r>
-        <w:rPr>
-          <w:color w:val="FF0000"/>
-          <w:lang w:eastAsia="en-GB"/>
-        </w:rPr>
-        <w:t>deal with Email</w:t>
-      </w:r>
-      <w:r>
-        <w:rPr>
-          <w:color w:val="FF0000"/>
-          <w:lang w:eastAsia="en-GB"/>
-        </w:rPr>
-        <w:t xml:space="preserve"> Messages</w:t>
-      </w:r>
-    </w:p>
-    <w:p>
-      <w:pPr>
-        <w:rPr>
-          <w:lang w:eastAsia="en-GB"/>
-        </w:rPr>
-      </w:pPr>
-      <w:r>
-        <w:rPr>
-          <w:lang w:eastAsia="en-GB"/>
-        </w:rPr>
-        <w:t>As the</w:t>
-      </w:r>
-      <w:r>
-        <w:rPr>
-          <w:lang w:eastAsia="en-GB"/>
-        </w:rPr>
-        <w:t xml:space="preserve"> </w:t>
-      </w:r>
-      <w:r>
-        <w:rPr>
-          <w:color w:val="FF0000"/>
-          <w:lang w:eastAsia="en-GB"/>
-        </w:rPr>
-        <w:t>System</w:t>
-      </w:r>
-    </w:p>
-    <w:p>
-      <w:pPr>
-        <w:rPr>
-          <w:lang w:eastAsia="en-GB"/>
-        </w:rPr>
-      </w:pPr>
-      <w:r>
-        <w:rPr>
-          <w:lang w:eastAsia="en-GB"/>
-        </w:rPr>
-        <w:t>I want to</w:t>
-      </w:r>
-      <w:r>
-        <w:rPr>
-          <w:lang w:eastAsia="en-GB"/>
-        </w:rPr>
-        <w:t xml:space="preserve"> </w:t>
-      </w:r>
-      <w:r>
-        <w:rPr>
-          <w:color w:val="FF0000"/>
-          <w:lang w:eastAsia="en-GB"/>
-        </w:rPr>
-        <w:t xml:space="preserve">be able to </w:t>
-      </w:r>
-      <w:r>
-        <w:rPr>
-          <w:color w:val="FF0000"/>
-          <w:lang w:eastAsia="en-GB"/>
-        </w:rPr>
-        <w:t>deal with Twitter</w:t>
-      </w:r>
-      <w:r>
-        <w:rPr>
-          <w:color w:val="FF0000"/>
-          <w:lang w:eastAsia="en-GB"/>
-        </w:rPr>
-        <w:t xml:space="preserve"> Messages</w:t>
-      </w:r>
-    </w:p>
-    <w:p>
-      <w:pPr>
-        <w:rPr>
-          <w:lang w:eastAsia="en-GB"/>
-        </w:rPr>
-      </w:pPr>
-      <w:r>
-        <w:rPr>
-          <w:lang w:eastAsia="en-GB"/>
-        </w:rPr>
-        <w:t>As the</w:t>
-      </w:r>
-      <w:r>
-        <w:rPr>
-          <w:lang w:eastAsia="en-GB"/>
-        </w:rPr>
-        <w:t xml:space="preserve"> </w:t>
-      </w:r>
-      <w:r>
-        <w:rPr>
-          <w:color w:val="FF0000"/>
-          <w:lang w:eastAsia="en-GB"/>
-        </w:rPr>
-        <w:t>System</w:t>
-      </w:r>
-    </w:p>
-    <w:p>
-      <w:pPr>
-        <w:rPr>
-          <w:color w:val="FF0000"/>
-          <w:lang w:eastAsia="en-GB"/>
-        </w:rPr>
-      </w:pPr>
-      <w:r>
-        <w:rPr>
-          <w:lang w:eastAsia="en-GB"/>
-        </w:rPr>
-        <w:t>I want to</w:t>
-      </w:r>
-      <w:r>
-        <w:rPr>
-          <w:lang w:eastAsia="en-GB"/>
-        </w:rPr>
-        <w:t xml:space="preserve"> </w:t>
-      </w:r>
-      <w:r>
-        <w:rPr>
-          <w:color w:val="FF0000"/>
-          <w:lang w:eastAsia="en-GB"/>
-        </w:rPr>
-        <w:t>be able to process SMS messages by checking if they contain textspeak abbreviations</w:t>
-      </w:r>
-      <w:r>
-        <w:rPr>
-          <w:color w:val="FF0000"/>
-          <w:lang w:eastAsia="en-GB"/>
-        </w:rPr>
-        <w:t xml:space="preserve"> and </w:t>
-      </w:r>
-      <w:r>
-        <w:rPr>
-          <w:color w:val="FF0000"/>
-          <w:lang w:eastAsia="en-GB"/>
-        </w:rPr>
-        <w:t>expand them to their full form</w:t>
-      </w:r>
-    </w:p>
-    <w:p>
-      <w:pPr>
-        <w:rPr>
-          <w:lang w:eastAsia="en-GB"/>
-        </w:rPr>
-      </w:pPr>
-      <w:r>
-        <w:rPr>
-          <w:lang w:eastAsia="en-GB"/>
-        </w:rPr>
-        <w:t>As the</w:t>
-      </w:r>
-      <w:r>
-        <w:rPr>
-          <w:lang w:eastAsia="en-GB"/>
-        </w:rPr>
-        <w:t xml:space="preserve"> </w:t>
-      </w:r>
-      <w:r>
-        <w:rPr>
-          <w:color w:val="FF0000"/>
-          <w:lang w:eastAsia="en-GB"/>
-        </w:rPr>
-        <w:t>System</w:t>
-      </w:r>
-    </w:p>
-    <w:p>
-      <w:pPr>
-        <w:rPr>
-          <w:color w:val="FF0000"/>
-          <w:lang w:eastAsia="en-GB"/>
-        </w:rPr>
-      </w:pPr>
-      <w:r>
-        <w:rPr>
-          <w:lang w:eastAsia="en-GB"/>
-        </w:rPr>
-        <w:t>I want to</w:t>
-      </w:r>
-      <w:r>
-        <w:rPr>
-          <w:lang w:eastAsia="en-GB"/>
-        </w:rPr>
-        <w:t xml:space="preserve"> </w:t>
-      </w:r>
-      <w:r>
-        <w:rPr>
-          <w:color w:val="FF0000"/>
-          <w:lang w:eastAsia="en-GB"/>
-        </w:rPr>
-        <w:t>be able to process Emails to determine if they are standard Emails or Significant Incident Reports</w:t>
-      </w:r>
-      <w:r>
-        <w:rPr>
-          <w:color w:val="FF0000"/>
-          <w:lang w:eastAsia="en-GB"/>
-        </w:rPr>
-        <w:t>.</w:t>
-      </w:r>
-    </w:p>
-    <w:p>
-      <w:pPr>
-        <w:rPr>
-          <w:lang w:eastAsia="en-GB"/>
-        </w:rPr>
-      </w:pPr>
-      <w:r>
-        <w:rPr>
-          <w:lang w:eastAsia="en-GB"/>
-        </w:rPr>
-        <w:t>As the</w:t>
-      </w:r>
-      <w:r>
-        <w:rPr>
-          <w:lang w:eastAsia="en-GB"/>
-        </w:rPr>
-        <w:t xml:space="preserve"> </w:t>
-      </w:r>
-      <w:r>
-        <w:rPr>
-          <w:color w:val="FF0000"/>
-          <w:lang w:eastAsia="en-GB"/>
-        </w:rPr>
-        <w:t>System</w:t>
-      </w:r>
-    </w:p>
-    <w:p>
-      <w:pPr>
-        <w:rPr>
-          <w:color w:val="FF0000"/>
-          <w:lang w:eastAsia="en-GB"/>
-        </w:rPr>
-      </w:pPr>
-      <w:r>
-        <w:rPr>
-          <w:lang w:eastAsia="en-GB"/>
-        </w:rPr>
-        <w:t>I want to</w:t>
-      </w:r>
-      <w:r>
-        <w:rPr>
-          <w:lang w:eastAsia="en-GB"/>
-        </w:rPr>
-        <w:t xml:space="preserve"> </w:t>
-      </w:r>
-      <w:r>
-        <w:rPr>
-          <w:color w:val="FF0000"/>
-          <w:lang w:eastAsia="en-GB"/>
-        </w:rPr>
-        <w:t>be able to Process Emails to see if the</w:t>
-      </w:r>
-      <w:r>
-        <w:rPr>
-          <w:color w:val="FF0000"/>
-          <w:lang w:eastAsia="en-GB"/>
-        </w:rPr>
-        <w:t>y</w:t>
-      </w:r>
-      <w:r>
-        <w:rPr>
-          <w:color w:val="FF0000"/>
-          <w:lang w:eastAsia="en-GB"/>
-        </w:rPr>
-        <w:t xml:space="preserve"> contain Hyperlinks and quarantine them</w:t>
-      </w:r>
-    </w:p>
-    <w:p>
-      <w:pPr>
-        <w:rPr>
-          <w:lang w:eastAsia="en-GB"/>
-        </w:rPr>
-      </w:pPr>
-      <w:r>
-        <w:rPr>
-          <w:lang w:eastAsia="en-GB"/>
-        </w:rPr>
-        <w:t>As the</w:t>
-      </w:r>
-      <w:r>
-        <w:rPr>
-          <w:lang w:eastAsia="en-GB"/>
-        </w:rPr>
-        <w:t xml:space="preserve"> </w:t>
-      </w:r>
-      <w:r>
-        <w:rPr>
-          <w:color w:val="FF0000"/>
-          <w:lang w:eastAsia="en-GB"/>
-        </w:rPr>
-        <w:t>System</w:t>
-      </w:r>
-    </w:p>
-    <w:p>
-      <w:pPr>
-        <w:rPr>
-          <w:color w:val="FF0000"/>
-          <w:lang w:eastAsia="en-GB"/>
-        </w:rPr>
-      </w:pPr>
-      <w:r>
-        <w:rPr>
-          <w:lang w:eastAsia="en-GB"/>
-        </w:rPr>
-        <w:t>I want to</w:t>
-      </w:r>
-      <w:r>
-        <w:rPr>
-          <w:lang w:eastAsia="en-GB"/>
-        </w:rPr>
-        <w:t xml:space="preserve"> </w:t>
-      </w:r>
-      <w:r>
-        <w:rPr>
-          <w:color w:val="FF0000"/>
-          <w:lang w:eastAsia="en-GB"/>
-        </w:rPr>
-        <w:t>be able to process tweets by checking if they contain textspeak abbreviations</w:t>
-      </w:r>
-      <w:r>
-        <w:rPr>
-          <w:color w:val="FF0000"/>
-          <w:lang w:eastAsia="en-GB"/>
-        </w:rPr>
-        <w:t xml:space="preserve"> and expand them to their full form</w:t>
-      </w:r>
-    </w:p>
-    <w:p>
-      <w:pPr>
-        <w:rPr>
-          <w:lang w:eastAsia="en-GB"/>
-        </w:rPr>
-      </w:pPr>
-      <w:r>
-        <w:rPr>
-          <w:lang w:eastAsia="en-GB"/>
-        </w:rPr>
-        <w:t>As the</w:t>
-      </w:r>
-      <w:r>
-        <w:rPr>
-          <w:lang w:eastAsia="en-GB"/>
-        </w:rPr>
-        <w:t xml:space="preserve"> </w:t>
-      </w:r>
-      <w:r>
-        <w:rPr>
-          <w:color w:val="FF0000"/>
-          <w:lang w:eastAsia="en-GB"/>
-        </w:rPr>
-        <w:t>System</w:t>
-      </w:r>
-    </w:p>
-    <w:p>
-      <w:pPr>
-        <w:rPr>
-          <w:lang w:eastAsia="en-GB"/>
-        </w:rPr>
-      </w:pPr>
-      <w:r>
-        <w:rPr>
-          <w:lang w:eastAsia="en-GB"/>
-        </w:rPr>
-        <w:t>I want to</w:t>
-      </w:r>
-      <w:r>
-        <w:rPr>
-          <w:lang w:eastAsia="en-GB"/>
-        </w:rPr>
-        <w:t xml:space="preserve"> </w:t>
-      </w:r>
-      <w:r>
-        <w:rPr>
-          <w:color w:val="FF0000"/>
-          <w:lang w:eastAsia="en-GB"/>
-        </w:rPr>
-        <w:t>be able to process hashtags in tweets and add them to a list to display how many times they are used</w:t>
-      </w:r>
-    </w:p>
-    <w:p>
-      <w:pPr>
-        <w:rPr>
-          <w:lang w:eastAsia="en-GB"/>
-        </w:rPr>
-      </w:pPr>
-      <w:r>
-        <w:rPr>
-          <w:lang w:eastAsia="en-GB"/>
-        </w:rPr>
-        <w:t>As the</w:t>
-      </w:r>
-      <w:r>
-        <w:rPr>
-          <w:lang w:eastAsia="en-GB"/>
-        </w:rPr>
-        <w:t xml:space="preserve"> </w:t>
-      </w:r>
-      <w:r>
-        <w:rPr>
-          <w:color w:val="FF0000"/>
-          <w:lang w:eastAsia="en-GB"/>
-        </w:rPr>
-        <w:t>System</w:t>
-      </w:r>
-    </w:p>
-    <w:p>
-      <w:pPr>
-        <w:rPr>
-          <w:lang w:eastAsia="en-GB"/>
-        </w:rPr>
-      </w:pPr>
-      <w:r>
-        <w:rPr>
-          <w:lang w:eastAsia="en-GB"/>
-        </w:rPr>
-        <w:t>I want to</w:t>
-      </w:r>
-      <w:r>
-        <w:rPr>
-          <w:lang w:eastAsia="en-GB"/>
-        </w:rPr>
-        <w:t xml:space="preserve"> </w:t>
-      </w:r>
-      <w:r>
-        <w:rPr>
-          <w:color w:val="FF0000"/>
-          <w:lang w:eastAsia="en-GB"/>
-        </w:rPr>
-        <w:t>detect the three types of messages (SMS, Email &amp; Tweet) and write them to a file(s) in JSON format</w:t>
-      </w:r>
-    </w:p>
-    <w:p>
-      <w:pPr>
-        <w:rPr>
-          <w:lang w:eastAsia="en-GB"/>
-        </w:rPr>
-      </w:pPr>
-      <w:r>
-        <w:rPr>
-          <w:lang w:eastAsia="en-GB"/>
-        </w:rPr>
-        <w:t>As the</w:t>
-      </w:r>
-      <w:r>
-        <w:rPr>
-          <w:lang w:eastAsia="en-GB"/>
-        </w:rPr>
-        <w:t xml:space="preserve"> </w:t>
-      </w:r>
-      <w:r>
-        <w:rPr>
-          <w:color w:val="FF0000"/>
-          <w:lang w:eastAsia="en-GB"/>
-        </w:rPr>
-        <w:t>System</w:t>
-      </w:r>
-    </w:p>
-    <w:p>
-      <w:pPr>
-        <w:rPr>
-          <w:color w:val="FF0000"/>
-          <w:lang w:eastAsia="en-GB"/>
-        </w:rPr>
-      </w:pPr>
-      <w:r>
-        <w:rPr>
-          <w:lang w:eastAsia="en-GB"/>
-        </w:rPr>
-        <w:t>I want to</w:t>
-      </w:r>
-      <w:r>
-        <w:rPr>
-          <w:lang w:eastAsia="en-GB"/>
-        </w:rPr>
-        <w:t xml:space="preserve"> </w:t>
-      </w:r>
-      <w:r>
-        <w:rPr>
-          <w:color w:val="FF0000"/>
-          <w:lang w:eastAsia="en-GB"/>
-        </w:rPr>
-        <w:t>be able to display the trending list, list of “@” mentions &amp; the SIR list</w:t>
-      </w:r>
-    </w:p>
-    <w:p>
-      <w:pPr>
-        <w:rPr>
-          <w:lang w:eastAsia="en-GB"/>
-        </w:rPr>
-      </w:pPr>
-      <w:r>
-        <w:rPr>
-          <w:lang w:eastAsia="en-GB"/>
-        </w:rPr>
-        <w:t xml:space="preserve">As the </w:t>
-      </w:r>
-      <w:r>
-        <w:rPr>
-          <w:color w:val="FF0000"/>
-          <w:lang w:eastAsia="en-GB"/>
-        </w:rPr>
-        <w:t>System</w:t>
-      </w:r>
-    </w:p>
-    <w:p>
-      <w:pPr>
-        <w:rPr>
-          <w:lang w:eastAsia="en-GB"/>
-        </w:rPr>
-      </w:pPr>
-      <w:r>
-        <w:rPr>
-          <w:lang w:eastAsia="en-GB"/>
-        </w:rPr>
-        <w:t xml:space="preserve">I want to </w:t>
-      </w:r>
-      <w:r>
-        <w:rPr>
-          <w:color w:val="FF0000"/>
-          <w:lang w:eastAsia="en-GB"/>
-        </w:rPr>
-        <w:t xml:space="preserve">be able </w:t>
-      </w:r>
-      <w:r>
-        <w:rPr>
-          <w:color w:val="FF0000"/>
-          <w:lang w:eastAsia="en-GB"/>
-        </w:rPr>
-        <w:t>to process the above message types from an input file</w:t>
-      </w:r>
-    </w:p>
-    <w:p>
-      <w:pPr>
-        <w:rPr>
-          <w:lang w:eastAsia="en-GB"/>
-        </w:rPr>
-      </w:pPr>
-    </w:p>
-    <w:p>
-      <w:pPr>
+    </w:p>
+    <w:p>
+      <w:pPr>
+        <w:pStyle w:val="ListParagraph"/>
+        <w:numPr>
+          <w:ilvl w:val="2"/>
+          <w:numId w:val="2"/>
+        </w:numPr>
         <w:rPr>
           <w:rFonts w:asciiTheme="minorHAnsi" w:eastAsia="Arial" w:hAnsiTheme="minorHAnsi"/>
           <w:color w:val="000000"/>
@@ -4133,19 +3464,695 @@
         </w:rPr>
       </w:pPr>
       <w:r>
+        <w:lastRenderedPageBreak/>
         <w:br w:type="page"/>
       </w:r>
     </w:p>
     <w:p>
       <w:pPr>
         <w:pStyle w:val="Heading2"/>
-      </w:pPr>
-      <w:bookmarkStart w:id="6" w:name="_Toc496185181"/>
+        <w:spacing w:after="0"/>
+      </w:pPr>
+      <w:bookmarkStart w:id="4" w:name="_Toc496185180"/>
+      <w:r>
+        <w:lastRenderedPageBreak/>
+        <w:t>User Stories</w:t>
+      </w:r>
+      <w:bookmarkEnd w:id="4"/>
+    </w:p>
+    <w:p>
+      <w:pPr>
+        <w:rPr>
+          <w:lang w:eastAsia="en-GB"/>
+        </w:rPr>
+      </w:pPr>
+      <w:r>
+        <w:rPr>
+          <w:lang w:eastAsia="en-GB"/>
+        </w:rPr>
+        <w:t>As the</w:t>
+      </w:r>
+      <w:r>
+        <w:rPr>
+          <w:lang w:eastAsia="en-GB"/>
+        </w:rPr>
+        <w:t xml:space="preserve"> </w:t>
+      </w:r>
+      <w:r>
+        <w:rPr>
+          <w:color w:val="FF0000"/>
+          <w:lang w:eastAsia="en-GB"/>
+        </w:rPr>
+        <w:t>System</w:t>
+      </w:r>
+    </w:p>
+    <w:p>
+      <w:pPr>
+        <w:rPr>
+          <w:lang w:eastAsia="en-GB"/>
+        </w:rPr>
+      </w:pPr>
+      <w:r>
+        <w:rPr>
+          <w:lang w:eastAsia="en-GB"/>
+        </w:rPr>
+        <w:t>I want to</w:t>
+      </w:r>
+      <w:r>
+        <w:rPr>
+          <w:lang w:eastAsia="en-GB"/>
+        </w:rPr>
+        <w:t xml:space="preserve"> </w:t>
+      </w:r>
+      <w:r>
+        <w:rPr>
+          <w:color w:val="FF0000"/>
+          <w:lang w:eastAsia="en-GB"/>
+        </w:rPr>
+        <w:t>be able to deal with SMS Messages</w:t>
+      </w:r>
+    </w:p>
+    <w:p>
+      <w:pPr>
+        <w:rPr>
+          <w:lang w:eastAsia="en-GB"/>
+        </w:rPr>
+      </w:pPr>
+      <w:r>
+        <w:rPr>
+          <w:lang w:eastAsia="en-GB"/>
+        </w:rPr>
+        <w:t>As the</w:t>
+      </w:r>
+      <w:r>
+        <w:rPr>
+          <w:lang w:eastAsia="en-GB"/>
+        </w:rPr>
+        <w:t xml:space="preserve"> </w:t>
+      </w:r>
+      <w:r>
+        <w:rPr>
+          <w:color w:val="FF0000"/>
+          <w:lang w:eastAsia="en-GB"/>
+        </w:rPr>
+        <w:t>System</w:t>
+      </w:r>
+    </w:p>
+    <w:p>
+      <w:pPr>
+        <w:rPr>
+          <w:lang w:eastAsia="en-GB"/>
+        </w:rPr>
+      </w:pPr>
+      <w:r>
+        <w:rPr>
+          <w:lang w:eastAsia="en-GB"/>
+        </w:rPr>
+        <w:t>I want to</w:t>
+      </w:r>
+      <w:r>
+        <w:rPr>
+          <w:lang w:eastAsia="en-GB"/>
+        </w:rPr>
+        <w:t xml:space="preserve"> </w:t>
+      </w:r>
+      <w:r>
+        <w:rPr>
+          <w:color w:val="FF0000"/>
+          <w:lang w:eastAsia="en-GB"/>
+        </w:rPr>
+        <w:t xml:space="preserve">be able to </w:t>
+      </w:r>
+      <w:r>
+        <w:rPr>
+          <w:color w:val="FF0000"/>
+          <w:lang w:eastAsia="en-GB"/>
+        </w:rPr>
+        <w:t>deal with Email</w:t>
+      </w:r>
+      <w:r>
+        <w:rPr>
+          <w:color w:val="FF0000"/>
+          <w:lang w:eastAsia="en-GB"/>
+        </w:rPr>
+        <w:t xml:space="preserve"> Messages</w:t>
+      </w:r>
+    </w:p>
+    <w:p>
+      <w:pPr>
+        <w:rPr>
+          <w:lang w:eastAsia="en-GB"/>
+        </w:rPr>
+      </w:pPr>
+      <w:r>
+        <w:rPr>
+          <w:lang w:eastAsia="en-GB"/>
+        </w:rPr>
+        <w:t>As the</w:t>
+      </w:r>
+      <w:r>
+        <w:rPr>
+          <w:lang w:eastAsia="en-GB"/>
+        </w:rPr>
+        <w:t xml:space="preserve"> </w:t>
+      </w:r>
+      <w:r>
+        <w:rPr>
+          <w:color w:val="FF0000"/>
+          <w:lang w:eastAsia="en-GB"/>
+        </w:rPr>
+        <w:t>System</w:t>
+      </w:r>
+    </w:p>
+    <w:p>
+      <w:pPr>
+        <w:rPr>
+          <w:lang w:eastAsia="en-GB"/>
+        </w:rPr>
+      </w:pPr>
+      <w:r>
+        <w:rPr>
+          <w:lang w:eastAsia="en-GB"/>
+        </w:rPr>
+        <w:t>I want to</w:t>
+      </w:r>
+      <w:r>
+        <w:rPr>
+          <w:lang w:eastAsia="en-GB"/>
+        </w:rPr>
+        <w:t xml:space="preserve"> </w:t>
+      </w:r>
+      <w:r>
+        <w:rPr>
+          <w:color w:val="FF0000"/>
+          <w:lang w:eastAsia="en-GB"/>
+        </w:rPr>
+        <w:t xml:space="preserve">be able to </w:t>
+      </w:r>
+      <w:r>
+        <w:rPr>
+          <w:color w:val="FF0000"/>
+          <w:lang w:eastAsia="en-GB"/>
+        </w:rPr>
+        <w:t>deal with Twitter</w:t>
+      </w:r>
+      <w:r>
+        <w:rPr>
+          <w:color w:val="FF0000"/>
+          <w:lang w:eastAsia="en-GB"/>
+        </w:rPr>
+        <w:t xml:space="preserve"> Messages</w:t>
+      </w:r>
+    </w:p>
+    <w:p>
+      <w:pPr>
+        <w:rPr>
+          <w:lang w:eastAsia="en-GB"/>
+        </w:rPr>
+      </w:pPr>
+      <w:r>
+        <w:rPr>
+          <w:lang w:eastAsia="en-GB"/>
+        </w:rPr>
+        <w:t>As the</w:t>
+      </w:r>
+      <w:r>
+        <w:rPr>
+          <w:lang w:eastAsia="en-GB"/>
+        </w:rPr>
+        <w:t xml:space="preserve"> </w:t>
+      </w:r>
+      <w:r>
+        <w:rPr>
+          <w:color w:val="FF0000"/>
+          <w:lang w:eastAsia="en-GB"/>
+        </w:rPr>
+        <w:t>System</w:t>
+      </w:r>
+    </w:p>
+    <w:p>
+      <w:pPr>
+        <w:rPr>
+          <w:color w:val="FF0000"/>
+          <w:lang w:eastAsia="en-GB"/>
+        </w:rPr>
+      </w:pPr>
+      <w:r>
+        <w:rPr>
+          <w:lang w:eastAsia="en-GB"/>
+        </w:rPr>
+        <w:t>I want to</w:t>
+      </w:r>
+      <w:r>
+        <w:rPr>
+          <w:lang w:eastAsia="en-GB"/>
+        </w:rPr>
+        <w:t xml:space="preserve"> </w:t>
+      </w:r>
+      <w:r>
+        <w:rPr>
+          <w:color w:val="FF0000"/>
+          <w:lang w:eastAsia="en-GB"/>
+        </w:rPr>
+        <w:t>be able to process SMS messages by checking if they contain textspeak abbreviations</w:t>
+      </w:r>
+      <w:r>
+        <w:rPr>
+          <w:color w:val="FF0000"/>
+          <w:lang w:eastAsia="en-GB"/>
+        </w:rPr>
+        <w:t xml:space="preserve"> and </w:t>
+      </w:r>
+      <w:r>
+        <w:rPr>
+          <w:color w:val="FF0000"/>
+          <w:lang w:eastAsia="en-GB"/>
+        </w:rPr>
+        <w:t>expand them to their full form</w:t>
+      </w:r>
+    </w:p>
+    <w:p>
+      <w:pPr>
+        <w:rPr>
+          <w:lang w:eastAsia="en-GB"/>
+        </w:rPr>
+      </w:pPr>
+      <w:r>
+        <w:rPr>
+          <w:lang w:eastAsia="en-GB"/>
+        </w:rPr>
+        <w:t>As the</w:t>
+      </w:r>
+      <w:r>
+        <w:rPr>
+          <w:lang w:eastAsia="en-GB"/>
+        </w:rPr>
+        <w:t xml:space="preserve"> </w:t>
+      </w:r>
+      <w:r>
+        <w:rPr>
+          <w:color w:val="FF0000"/>
+          <w:lang w:eastAsia="en-GB"/>
+        </w:rPr>
+        <w:t>System</w:t>
+      </w:r>
+    </w:p>
+    <w:p>
+      <w:pPr>
+        <w:rPr>
+          <w:color w:val="FF0000"/>
+          <w:lang w:eastAsia="en-GB"/>
+        </w:rPr>
+      </w:pPr>
+      <w:r>
+        <w:rPr>
+          <w:lang w:eastAsia="en-GB"/>
+        </w:rPr>
+        <w:t>I want to</w:t>
+      </w:r>
+      <w:r>
+        <w:rPr>
+          <w:lang w:eastAsia="en-GB"/>
+        </w:rPr>
+        <w:t xml:space="preserve"> </w:t>
+      </w:r>
+      <w:r>
+        <w:rPr>
+          <w:color w:val="FF0000"/>
+          <w:lang w:eastAsia="en-GB"/>
+        </w:rPr>
+        <w:t>be able to process Emails to determine if they are standard Emails or Significant Incident Reports</w:t>
+      </w:r>
+      <w:r>
+        <w:rPr>
+          <w:color w:val="FF0000"/>
+          <w:lang w:eastAsia="en-GB"/>
+        </w:rPr>
+        <w:t>.</w:t>
+      </w:r>
+    </w:p>
+    <w:p>
+      <w:pPr>
+        <w:rPr>
+          <w:lang w:eastAsia="en-GB"/>
+        </w:rPr>
+      </w:pPr>
+      <w:r>
+        <w:rPr>
+          <w:lang w:eastAsia="en-GB"/>
+        </w:rPr>
+        <w:t>As the</w:t>
+      </w:r>
+      <w:r>
+        <w:rPr>
+          <w:lang w:eastAsia="en-GB"/>
+        </w:rPr>
+        <w:t xml:space="preserve"> </w:t>
+      </w:r>
+      <w:r>
+        <w:rPr>
+          <w:color w:val="FF0000"/>
+          <w:lang w:eastAsia="en-GB"/>
+        </w:rPr>
+        <w:t>System</w:t>
+      </w:r>
+    </w:p>
+    <w:p>
+      <w:pPr>
+        <w:rPr>
+          <w:color w:val="FF0000"/>
+          <w:lang w:eastAsia="en-GB"/>
+        </w:rPr>
+      </w:pPr>
+      <w:r>
+        <w:rPr>
+          <w:lang w:eastAsia="en-GB"/>
+        </w:rPr>
+        <w:t>I want to</w:t>
+      </w:r>
+      <w:r>
+        <w:rPr>
+          <w:lang w:eastAsia="en-GB"/>
+        </w:rPr>
+        <w:t xml:space="preserve"> </w:t>
+      </w:r>
+      <w:r>
+        <w:rPr>
+          <w:color w:val="FF0000"/>
+          <w:lang w:eastAsia="en-GB"/>
+        </w:rPr>
+        <w:t>be able to Process Emails to see if the</w:t>
+      </w:r>
+      <w:r>
+        <w:rPr>
+          <w:color w:val="FF0000"/>
+          <w:lang w:eastAsia="en-GB"/>
+        </w:rPr>
+        <w:t>y</w:t>
+      </w:r>
+      <w:r>
+        <w:rPr>
+          <w:color w:val="FF0000"/>
+          <w:lang w:eastAsia="en-GB"/>
+        </w:rPr>
+        <w:t xml:space="preserve"> contain Hyperlinks and quarantine them</w:t>
+      </w:r>
+    </w:p>
+    <w:p>
+      <w:pPr>
+        <w:rPr>
+          <w:lang w:eastAsia="en-GB"/>
+        </w:rPr>
+      </w:pPr>
+      <w:r>
+        <w:rPr>
+          <w:lang w:eastAsia="en-GB"/>
+        </w:rPr>
+        <w:t>As the</w:t>
+      </w:r>
+      <w:r>
+        <w:rPr>
+          <w:lang w:eastAsia="en-GB"/>
+        </w:rPr>
+        <w:t xml:space="preserve"> </w:t>
+      </w:r>
+      <w:r>
+        <w:rPr>
+          <w:color w:val="FF0000"/>
+          <w:lang w:eastAsia="en-GB"/>
+        </w:rPr>
+        <w:t>System</w:t>
+      </w:r>
+    </w:p>
+    <w:p>
+      <w:pPr>
+        <w:rPr>
+          <w:color w:val="FF0000"/>
+          <w:lang w:eastAsia="en-GB"/>
+        </w:rPr>
+      </w:pPr>
+      <w:r>
+        <w:rPr>
+          <w:lang w:eastAsia="en-GB"/>
+        </w:rPr>
+        <w:t>I want to</w:t>
+      </w:r>
+      <w:r>
+        <w:rPr>
+          <w:lang w:eastAsia="en-GB"/>
+        </w:rPr>
+        <w:t xml:space="preserve"> </w:t>
+      </w:r>
+      <w:r>
+        <w:rPr>
+          <w:color w:val="FF0000"/>
+          <w:lang w:eastAsia="en-GB"/>
+        </w:rPr>
+        <w:t>be able to process tweets by checking if they contain textspeak abbreviations</w:t>
+      </w:r>
+      <w:r>
+        <w:rPr>
+          <w:color w:val="FF0000"/>
+          <w:lang w:eastAsia="en-GB"/>
+        </w:rPr>
+        <w:t xml:space="preserve"> and expand them to their full form</w:t>
+      </w:r>
+    </w:p>
+    <w:p>
+      <w:pPr>
+        <w:rPr>
+          <w:lang w:eastAsia="en-GB"/>
+        </w:rPr>
+      </w:pPr>
+      <w:r>
+        <w:rPr>
+          <w:lang w:eastAsia="en-GB"/>
+        </w:rPr>
+        <w:t>As the</w:t>
+      </w:r>
+      <w:r>
+        <w:rPr>
+          <w:lang w:eastAsia="en-GB"/>
+        </w:rPr>
+        <w:t xml:space="preserve"> </w:t>
+      </w:r>
+      <w:r>
+        <w:rPr>
+          <w:color w:val="FF0000"/>
+          <w:lang w:eastAsia="en-GB"/>
+        </w:rPr>
+        <w:t>System</w:t>
+      </w:r>
+    </w:p>
+    <w:p>
+      <w:pPr>
+        <w:rPr>
+          <w:lang w:eastAsia="en-GB"/>
+        </w:rPr>
+      </w:pPr>
+      <w:r>
+        <w:rPr>
+          <w:lang w:eastAsia="en-GB"/>
+        </w:rPr>
+        <w:t>I want to</w:t>
+      </w:r>
+      <w:r>
+        <w:rPr>
+          <w:lang w:eastAsia="en-GB"/>
+        </w:rPr>
+        <w:t xml:space="preserve"> </w:t>
+      </w:r>
+      <w:r>
+        <w:rPr>
+          <w:color w:val="FF0000"/>
+          <w:lang w:eastAsia="en-GB"/>
+        </w:rPr>
+        <w:t>be able to process hashtags in tweets and add them to a list to display how many times they are used</w:t>
+      </w:r>
+    </w:p>
+    <w:p>
+      <w:pPr>
+        <w:rPr>
+          <w:lang w:eastAsia="en-GB"/>
+        </w:rPr>
+      </w:pPr>
+      <w:r>
+        <w:rPr>
+          <w:lang w:eastAsia="en-GB"/>
+        </w:rPr>
+        <w:t>As the</w:t>
+      </w:r>
+      <w:r>
+        <w:rPr>
+          <w:lang w:eastAsia="en-GB"/>
+        </w:rPr>
+        <w:t xml:space="preserve"> </w:t>
+      </w:r>
+      <w:r>
+        <w:rPr>
+          <w:color w:val="FF0000"/>
+          <w:lang w:eastAsia="en-GB"/>
+        </w:rPr>
+        <w:t>System</w:t>
+      </w:r>
+    </w:p>
+    <w:p>
+      <w:pPr>
+        <w:rPr>
+          <w:lang w:eastAsia="en-GB"/>
+        </w:rPr>
+      </w:pPr>
+      <w:r>
+        <w:rPr>
+          <w:lang w:eastAsia="en-GB"/>
+        </w:rPr>
+        <w:t>I want to</w:t>
+      </w:r>
+      <w:r>
+        <w:rPr>
+          <w:lang w:eastAsia="en-GB"/>
+        </w:rPr>
+        <w:t xml:space="preserve"> </w:t>
+      </w:r>
+      <w:r>
+        <w:rPr>
+          <w:color w:val="FF0000"/>
+          <w:lang w:eastAsia="en-GB"/>
+        </w:rPr>
+        <w:t>detect the three types of messages (SMS, Email &amp; Tweet) and write them to a file(s) in JSON format</w:t>
+      </w:r>
+    </w:p>
+    <w:p>
+      <w:pPr>
+        <w:rPr>
+          <w:lang w:eastAsia="en-GB"/>
+        </w:rPr>
+      </w:pPr>
+      <w:r>
+        <w:rPr>
+          <w:lang w:eastAsia="en-GB"/>
+        </w:rPr>
+        <w:t>As the</w:t>
+      </w:r>
+      <w:r>
+        <w:rPr>
+          <w:lang w:eastAsia="en-GB"/>
+        </w:rPr>
+        <w:t xml:space="preserve"> </w:t>
+      </w:r>
+      <w:r>
+        <w:rPr>
+          <w:color w:val="FF0000"/>
+          <w:lang w:eastAsia="en-GB"/>
+        </w:rPr>
+        <w:t>System</w:t>
+      </w:r>
+    </w:p>
+    <w:p>
+      <w:pPr>
+        <w:rPr>
+          <w:color w:val="FF0000"/>
+          <w:lang w:eastAsia="en-GB"/>
+        </w:rPr>
+      </w:pPr>
+      <w:r>
+        <w:rPr>
+          <w:lang w:eastAsia="en-GB"/>
+        </w:rPr>
+        <w:t>I want to</w:t>
+      </w:r>
+      <w:r>
+        <w:rPr>
+          <w:lang w:eastAsia="en-GB"/>
+        </w:rPr>
+        <w:t xml:space="preserve"> </w:t>
+      </w:r>
+      <w:r>
+        <w:rPr>
+          <w:color w:val="FF0000"/>
+          <w:lang w:eastAsia="en-GB"/>
+        </w:rPr>
+        <w:t>be able to display the trending list, list of “@” mentions &amp; the SIR list</w:t>
+      </w:r>
+    </w:p>
+    <w:p>
+      <w:pPr>
+        <w:rPr>
+          <w:lang w:eastAsia="en-GB"/>
+        </w:rPr>
+      </w:pPr>
+      <w:r>
+        <w:rPr>
+          <w:lang w:eastAsia="en-GB"/>
+        </w:rPr>
+        <w:t xml:space="preserve">As the </w:t>
+      </w:r>
+      <w:r>
+        <w:rPr>
+          <w:color w:val="FF0000"/>
+          <w:lang w:eastAsia="en-GB"/>
+        </w:rPr>
+        <w:t>System</w:t>
+      </w:r>
+    </w:p>
+    <w:p>
+      <w:pPr>
+        <w:rPr>
+          <w:lang w:eastAsia="en-GB"/>
+        </w:rPr>
+      </w:pPr>
+      <w:r>
+        <w:rPr>
+          <w:lang w:eastAsia="en-GB"/>
+        </w:rPr>
+        <w:t xml:space="preserve">I want to </w:t>
+      </w:r>
+      <w:r>
+        <w:rPr>
+          <w:color w:val="FF0000"/>
+          <w:lang w:eastAsia="en-GB"/>
+        </w:rPr>
+        <w:t xml:space="preserve">be able </w:t>
+      </w:r>
+      <w:r>
+        <w:rPr>
+          <w:color w:val="FF0000"/>
+          <w:lang w:eastAsia="en-GB"/>
+        </w:rPr>
+        <w:t>to process the above message types from an input file</w:t>
+      </w:r>
+    </w:p>
+    <w:p>
+      <w:pPr>
+        <w:rPr>
+          <w:lang w:eastAsia="en-GB"/>
+        </w:rPr>
+      </w:pPr>
+    </w:p>
+    <w:p>
+      <w:pPr>
+        <w:rPr>
+          <w:rFonts w:asciiTheme="minorHAnsi" w:eastAsia="Arial" w:hAnsiTheme="minorHAnsi"/>
+          <w:color w:val="000000"/>
+          <w:sz w:val="32"/>
+          <w:u w:val="single"/>
+          <w:lang w:eastAsia="en-GB"/>
+        </w:rPr>
+      </w:pPr>
+      <w:r>
+        <w:br w:type="page"/>
+      </w:r>
+    </w:p>
+    <w:p>
+      <w:pPr>
+        <w:pStyle w:val="Heading2"/>
+      </w:pPr>
+      <w:bookmarkStart w:id="5" w:name="_Toc496185181"/>
       <w:r>
         <w:lastRenderedPageBreak/>
         <w:t>Use-Case Model</w:t>
       </w:r>
-      <w:bookmarkEnd w:id="6"/>
+      <w:bookmarkEnd w:id="5"/>
     </w:p>
     <w:p>
       <w:pPr>
@@ -4166,23 +4173,23 @@
       <w:pPr>
         <w:pStyle w:val="Heading1"/>
       </w:pPr>
-      <w:bookmarkStart w:id="7" w:name="_Toc496185182"/>
+      <w:bookmarkStart w:id="6" w:name="_Toc496185182"/>
       <w:r>
         <w:lastRenderedPageBreak/>
         <w:t>Design</w:t>
       </w:r>
-      <w:bookmarkEnd w:id="7"/>
+      <w:bookmarkEnd w:id="6"/>
     </w:p>
     <w:p>
       <w:pPr>
         <w:pStyle w:val="Heading2"/>
         <w:spacing w:after="0"/>
       </w:pPr>
-      <w:bookmarkStart w:id="8" w:name="_Toc496185183"/>
+      <w:bookmarkStart w:id="7" w:name="_Toc496185183"/>
       <w:r>
         <w:t>Class Diagram</w:t>
       </w:r>
-      <w:bookmarkEnd w:id="8"/>
+      <w:bookmarkEnd w:id="7"/>
     </w:p>
     <w:p>
       <w:pPr>
@@ -4203,12 +4210,12 @@
       <w:pPr>
         <w:pStyle w:val="Heading1"/>
       </w:pPr>
-      <w:bookmarkStart w:id="9" w:name="_Toc496185184"/>
+      <w:bookmarkStart w:id="8" w:name="_Toc496185184"/>
       <w:r>
         <w:lastRenderedPageBreak/>
         <w:t>Implementation</w:t>
       </w:r>
-      <w:bookmarkEnd w:id="9"/>
+      <w:bookmarkEnd w:id="8"/>
     </w:p>
     <w:p>
       <w:pPr>
@@ -4229,12 +4236,12 @@
       <w:pPr>
         <w:pStyle w:val="Heading1"/>
       </w:pPr>
-      <w:bookmarkStart w:id="10" w:name="_Toc496185185"/>
+      <w:bookmarkStart w:id="9" w:name="_Toc496185185"/>
       <w:r>
         <w:lastRenderedPageBreak/>
         <w:t>Testing</w:t>
       </w:r>
-      <w:bookmarkEnd w:id="10"/>
+      <w:bookmarkEnd w:id="9"/>
     </w:p>
     <w:p>
       <w:pPr>
@@ -4242,11 +4249,11 @@
         <w:spacing w:after="0"/>
         <w:ind w:left="0" w:firstLine="0"/>
       </w:pPr>
-      <w:bookmarkStart w:id="11" w:name="_Toc496185187"/>
+      <w:bookmarkStart w:id="10" w:name="_Toc496185187"/>
       <w:r>
         <w:t>Test Plan</w:t>
       </w:r>
-      <w:bookmarkEnd w:id="11"/>
+      <w:bookmarkEnd w:id="10"/>
     </w:p>
     <w:p>
       <w:pPr>
@@ -4528,7 +4535,15 @@
         <w:rPr>
           <w:lang w:eastAsia="en-GB"/>
         </w:rPr>
-        <w:t>Will be checked to ensure the written records are in JSON format and display the correct information in each column/row</w:t>
+        <w:t>Will be checked to ensure the written</w:t>
+      </w:r>
+      <w:bookmarkStart w:id="11" w:name="_GoBack"/>
+      <w:bookmarkEnd w:id="11"/>
+      <w:r>
+        <w:rPr>
+          <w:lang w:eastAsia="en-GB"/>
+        </w:rPr>
+        <w:t xml:space="preserve"> records are in JSON format and display the correct information in each column/row</w:t>
       </w:r>
     </w:p>
     <w:p>
@@ -6326,12 +6341,10 @@
     <w:compatSetting w:name="enableOpenTypeFeatures" w:uri="http://schemas.microsoft.com/office/word" w:val="1"/>
     <w:compatSetting w:name="doNotFlipMirrorIndents" w:uri="http://schemas.microsoft.com/office/word" w:val="1"/>
     <w:compatSetting w:name="differentiateMultirowTableHeaders" w:uri="http://schemas.microsoft.com/office/word" w:val="1"/>
-    <w:compatSetting w:name="useWord2013TrackBottomHyphenation" w:uri="http://schemas.microsoft.com/office/word" w:val="1"/>
   </w:compat>
   <w:rsids>
     <w:rsidRoot w:val="00DD1749"/>
     <w:rsid w:val="003B7916"/>
-    <w:rsid w:val="00C108BD"/>
     <w:rsid w:val="00DD1749"/>
   </w:rsids>
   <m:mathPr>
@@ -7117,7 +7130,7 @@
 </file>
 
 <file path=customXml/itemProps2.xml><?xml version="1.0" encoding="utf-8"?>
-<ds:datastoreItem xmlns:ds="http://schemas.openxmlformats.org/officeDocument/2006/customXml" ds:itemID="{C82C8906-2FB3-4C30-9ABE-4E3D58350876}">
+<ds:datastoreItem xmlns:ds="http://schemas.openxmlformats.org/officeDocument/2006/customXml" ds:itemID="{A102238A-DC9E-4638-ABC3-924FDCC81E38}">
   <ds:schemaRefs>
     <ds:schemaRef ds:uri="http://schemas.openxmlformats.org/officeDocument/2006/bibliography"/>
   </ds:schemaRefs>

</xml_diff>

<commit_message>
Added ability to search through SMS & Tweet messages
</commit_message>
<xml_diff>
--- a/Report.docx
+++ b/Report.docx
@@ -655,7 +655,7 @@
           <w:r>
             <w:fldChar w:fldCharType="separate"/>
           </w:r>
-          <w:hyperlink w:anchor="_Toc496185176" w:history="1">
+          <w:hyperlink w:anchor="_Toc497145038" w:history="1">
             <w:r>
               <w:rPr>
                 <w:rStyle w:val="Hyperlink"/>
@@ -682,7 +682,7 @@
                 <w:noProof/>
                 <w:webHidden/>
               </w:rPr>
-              <w:instrText xml:space="preserve"> PAGEREF _Toc496185176 \h </w:instrText>
+              <w:instrText xml:space="preserve"> PAGEREF _Toc497145038 \h </w:instrText>
             </w:r>
             <w:r>
               <w:rPr>
@@ -726,7 +726,7 @@
               <w:lang w:eastAsia="en-GB"/>
             </w:rPr>
           </w:pPr>
-          <w:hyperlink w:anchor="_Toc496185177" w:history="1">
+          <w:hyperlink w:anchor="_Toc497145039" w:history="1">
             <w:r>
               <w:rPr>
                 <w:rStyle w:val="Hyperlink"/>
@@ -753,7 +753,7 @@
                 <w:noProof/>
                 <w:webHidden/>
               </w:rPr>
-              <w:instrText xml:space="preserve"> PAGEREF _Toc496185177 \h </w:instrText>
+              <w:instrText xml:space="preserve"> PAGEREF _Toc497145039 \h </w:instrText>
             </w:r>
             <w:r>
               <w:rPr>
@@ -797,7 +797,7 @@
               <w:lang w:eastAsia="en-GB"/>
             </w:rPr>
           </w:pPr>
-          <w:hyperlink w:anchor="_Toc496185178" w:history="1">
+          <w:hyperlink w:anchor="_Toc497145040" w:history="1">
             <w:r>
               <w:rPr>
                 <w:rStyle w:val="Hyperlink"/>
@@ -825,7 +825,7 @@
                 <w:noProof/>
                 <w:webHidden/>
               </w:rPr>
-              <w:instrText xml:space="preserve"> PAGEREF _Toc496185178 \h </w:instrText>
+              <w:instrText xml:space="preserve"> PAGEREF _Toc497145040 \h </w:instrText>
             </w:r>
             <w:r>
               <w:rPr>
@@ -869,7 +869,7 @@
               <w:lang w:eastAsia="en-GB"/>
             </w:rPr>
           </w:pPr>
-          <w:hyperlink w:anchor="_Toc496185179" w:history="1">
+          <w:hyperlink w:anchor="_Toc497145041" w:history="1">
             <w:r>
               <w:rPr>
                 <w:rStyle w:val="Hyperlink"/>
@@ -897,7 +897,7 @@
                 <w:noProof/>
                 <w:webHidden/>
               </w:rPr>
-              <w:instrText xml:space="preserve"> PAGEREF _Toc496185179 \h </w:instrText>
+              <w:instrText xml:space="preserve"> PAGEREF _Toc497145041 \h </w:instrText>
             </w:r>
             <w:r>
               <w:rPr>
@@ -941,7 +941,7 @@
               <w:lang w:eastAsia="en-GB"/>
             </w:rPr>
           </w:pPr>
-          <w:hyperlink w:anchor="_Toc496185180" w:history="1">
+          <w:hyperlink w:anchor="_Toc497145042" w:history="1">
             <w:r>
               <w:rPr>
                 <w:rStyle w:val="Hyperlink"/>
@@ -968,7 +968,7 @@
                 <w:noProof/>
                 <w:webHidden/>
               </w:rPr>
-              <w:instrText xml:space="preserve"> PAGEREF _Toc496185180 \h </w:instrText>
+              <w:instrText xml:space="preserve"> PAGEREF _Toc497145042 \h </w:instrText>
             </w:r>
             <w:r>
               <w:rPr>
@@ -1012,7 +1012,7 @@
               <w:lang w:eastAsia="en-GB"/>
             </w:rPr>
           </w:pPr>
-          <w:hyperlink w:anchor="_Toc496185181" w:history="1">
+          <w:hyperlink w:anchor="_Toc497145043" w:history="1">
             <w:r>
               <w:rPr>
                 <w:rStyle w:val="Hyperlink"/>
@@ -1039,7 +1039,7 @@
                 <w:noProof/>
                 <w:webHidden/>
               </w:rPr>
-              <w:instrText xml:space="preserve"> PAGEREF _Toc496185181 \h </w:instrText>
+              <w:instrText xml:space="preserve"> PAGEREF _Toc497145043 \h </w:instrText>
             </w:r>
             <w:r>
               <w:rPr>
@@ -1083,7 +1083,7 @@
               <w:lang w:eastAsia="en-GB"/>
             </w:rPr>
           </w:pPr>
-          <w:hyperlink w:anchor="_Toc496185182" w:history="1">
+          <w:hyperlink w:anchor="_Toc497145044" w:history="1">
             <w:r>
               <w:rPr>
                 <w:rStyle w:val="Hyperlink"/>
@@ -1110,7 +1110,7 @@
                 <w:noProof/>
                 <w:webHidden/>
               </w:rPr>
-              <w:instrText xml:space="preserve"> PAGEREF _Toc496185182 \h </w:instrText>
+              <w:instrText xml:space="preserve"> PAGEREF _Toc497145044 \h </w:instrText>
             </w:r>
             <w:r>
               <w:rPr>
@@ -1154,7 +1154,7 @@
               <w:lang w:eastAsia="en-GB"/>
             </w:rPr>
           </w:pPr>
-          <w:hyperlink w:anchor="_Toc496185183" w:history="1">
+          <w:hyperlink w:anchor="_Toc497145045" w:history="1">
             <w:r>
               <w:rPr>
                 <w:rStyle w:val="Hyperlink"/>
@@ -1181,7 +1181,7 @@
                 <w:noProof/>
                 <w:webHidden/>
               </w:rPr>
-              <w:instrText xml:space="preserve"> PAGEREF _Toc496185183 \h </w:instrText>
+              <w:instrText xml:space="preserve"> PAGEREF _Toc497145045 \h </w:instrText>
             </w:r>
             <w:r>
               <w:rPr>
@@ -1225,7 +1225,7 @@
               <w:lang w:eastAsia="en-GB"/>
             </w:rPr>
           </w:pPr>
-          <w:hyperlink w:anchor="_Toc496185184" w:history="1">
+          <w:hyperlink w:anchor="_Toc497145046" w:history="1">
             <w:r>
               <w:rPr>
                 <w:rStyle w:val="Hyperlink"/>
@@ -1252,7 +1252,7 @@
                 <w:noProof/>
                 <w:webHidden/>
               </w:rPr>
-              <w:instrText xml:space="preserve"> PAGEREF _Toc496185184 \h </w:instrText>
+              <w:instrText xml:space="preserve"> PAGEREF _Toc497145046 \h </w:instrText>
             </w:r>
             <w:r>
               <w:rPr>
@@ -1273,6 +1273,503 @@
                 <w:webHidden/>
               </w:rPr>
               <w:t>10</w:t>
+            </w:r>
+            <w:r>
+              <w:rPr>
+                <w:noProof/>
+                <w:webHidden/>
+              </w:rPr>
+              <w:fldChar w:fldCharType="end"/>
+            </w:r>
+          </w:hyperlink>
+        </w:p>
+        <w:p>
+          <w:pPr>
+            <w:pStyle w:val="TOC2"/>
+            <w:tabs>
+              <w:tab w:val="right" w:leader="dot" w:pos="9016"/>
+            </w:tabs>
+            <w:rPr>
+              <w:rFonts w:asciiTheme="minorHAnsi" w:eastAsiaTheme="minorEastAsia" w:hAnsiTheme="minorHAnsi"/>
+              <w:noProof/>
+              <w:sz w:val="22"/>
+              <w:lang w:eastAsia="en-GB"/>
+            </w:rPr>
+          </w:pPr>
+          <w:hyperlink w:anchor="_Toc497145047" w:history="1">
+            <w:r>
+              <w:rPr>
+                <w:rStyle w:val="Hyperlink"/>
+                <w:noProof/>
+              </w:rPr>
+              <w:t>MainWindow xaml:</w:t>
+            </w:r>
+            <w:r>
+              <w:rPr>
+                <w:noProof/>
+                <w:webHidden/>
+              </w:rPr>
+              <w:tab/>
+            </w:r>
+            <w:r>
+              <w:rPr>
+                <w:noProof/>
+                <w:webHidden/>
+              </w:rPr>
+              <w:fldChar w:fldCharType="begin"/>
+            </w:r>
+            <w:r>
+              <w:rPr>
+                <w:noProof/>
+                <w:webHidden/>
+              </w:rPr>
+              <w:instrText xml:space="preserve"> PAGEREF _Toc497145047 \h </w:instrText>
+            </w:r>
+            <w:r>
+              <w:rPr>
+                <w:noProof/>
+                <w:webHidden/>
+              </w:rPr>
+            </w:r>
+            <w:r>
+              <w:rPr>
+                <w:noProof/>
+                <w:webHidden/>
+              </w:rPr>
+              <w:fldChar w:fldCharType="separate"/>
+            </w:r>
+            <w:r>
+              <w:rPr>
+                <w:noProof/>
+                <w:webHidden/>
+              </w:rPr>
+              <w:t>10</w:t>
+            </w:r>
+            <w:r>
+              <w:rPr>
+                <w:noProof/>
+                <w:webHidden/>
+              </w:rPr>
+              <w:fldChar w:fldCharType="end"/>
+            </w:r>
+          </w:hyperlink>
+        </w:p>
+        <w:p>
+          <w:pPr>
+            <w:pStyle w:val="TOC2"/>
+            <w:tabs>
+              <w:tab w:val="right" w:leader="dot" w:pos="9016"/>
+            </w:tabs>
+            <w:rPr>
+              <w:rFonts w:asciiTheme="minorHAnsi" w:eastAsiaTheme="minorEastAsia" w:hAnsiTheme="minorHAnsi"/>
+              <w:noProof/>
+              <w:sz w:val="22"/>
+              <w:lang w:eastAsia="en-GB"/>
+            </w:rPr>
+          </w:pPr>
+          <w:hyperlink w:anchor="_Toc497145048" w:history="1">
+            <w:r>
+              <w:rPr>
+                <w:rStyle w:val="Hyperlink"/>
+                <w:noProof/>
+              </w:rPr>
+              <w:t>AddMessage xaml’s:</w:t>
+            </w:r>
+            <w:r>
+              <w:rPr>
+                <w:noProof/>
+                <w:webHidden/>
+              </w:rPr>
+              <w:tab/>
+            </w:r>
+            <w:r>
+              <w:rPr>
+                <w:noProof/>
+                <w:webHidden/>
+              </w:rPr>
+              <w:fldChar w:fldCharType="begin"/>
+            </w:r>
+            <w:r>
+              <w:rPr>
+                <w:noProof/>
+                <w:webHidden/>
+              </w:rPr>
+              <w:instrText xml:space="preserve"> PAGEREF _Toc497145048 \h </w:instrText>
+            </w:r>
+            <w:r>
+              <w:rPr>
+                <w:noProof/>
+                <w:webHidden/>
+              </w:rPr>
+            </w:r>
+            <w:r>
+              <w:rPr>
+                <w:noProof/>
+                <w:webHidden/>
+              </w:rPr>
+              <w:fldChar w:fldCharType="separate"/>
+            </w:r>
+            <w:r>
+              <w:rPr>
+                <w:noProof/>
+                <w:webHidden/>
+              </w:rPr>
+              <w:t>10</w:t>
+            </w:r>
+            <w:r>
+              <w:rPr>
+                <w:noProof/>
+                <w:webHidden/>
+              </w:rPr>
+              <w:fldChar w:fldCharType="end"/>
+            </w:r>
+          </w:hyperlink>
+        </w:p>
+        <w:p>
+          <w:pPr>
+            <w:pStyle w:val="TOC2"/>
+            <w:tabs>
+              <w:tab w:val="right" w:leader="dot" w:pos="9016"/>
+            </w:tabs>
+            <w:rPr>
+              <w:rFonts w:asciiTheme="minorHAnsi" w:eastAsiaTheme="minorEastAsia" w:hAnsiTheme="minorHAnsi"/>
+              <w:noProof/>
+              <w:sz w:val="22"/>
+              <w:lang w:eastAsia="en-GB"/>
+            </w:rPr>
+          </w:pPr>
+          <w:hyperlink w:anchor="_Toc497145049" w:history="1">
+            <w:r>
+              <w:rPr>
+                <w:rStyle w:val="Hyperlink"/>
+                <w:noProof/>
+              </w:rPr>
+              <w:t>MessageAdd &amp; ListAdd classes:</w:t>
+            </w:r>
+            <w:r>
+              <w:rPr>
+                <w:noProof/>
+                <w:webHidden/>
+              </w:rPr>
+              <w:tab/>
+            </w:r>
+            <w:r>
+              <w:rPr>
+                <w:noProof/>
+                <w:webHidden/>
+              </w:rPr>
+              <w:fldChar w:fldCharType="begin"/>
+            </w:r>
+            <w:r>
+              <w:rPr>
+                <w:noProof/>
+                <w:webHidden/>
+              </w:rPr>
+              <w:instrText xml:space="preserve"> PAGEREF _Toc497145049 \h </w:instrText>
+            </w:r>
+            <w:r>
+              <w:rPr>
+                <w:noProof/>
+                <w:webHidden/>
+              </w:rPr>
+            </w:r>
+            <w:r>
+              <w:rPr>
+                <w:noProof/>
+                <w:webHidden/>
+              </w:rPr>
+              <w:fldChar w:fldCharType="separate"/>
+            </w:r>
+            <w:r>
+              <w:rPr>
+                <w:noProof/>
+                <w:webHidden/>
+              </w:rPr>
+              <w:t>11</w:t>
+            </w:r>
+            <w:r>
+              <w:rPr>
+                <w:noProof/>
+                <w:webHidden/>
+              </w:rPr>
+              <w:fldChar w:fldCharType="end"/>
+            </w:r>
+          </w:hyperlink>
+        </w:p>
+        <w:p>
+          <w:pPr>
+            <w:pStyle w:val="TOC2"/>
+            <w:tabs>
+              <w:tab w:val="right" w:leader="dot" w:pos="9016"/>
+            </w:tabs>
+            <w:rPr>
+              <w:rFonts w:asciiTheme="minorHAnsi" w:eastAsiaTheme="minorEastAsia" w:hAnsiTheme="minorHAnsi"/>
+              <w:noProof/>
+              <w:sz w:val="22"/>
+              <w:lang w:eastAsia="en-GB"/>
+            </w:rPr>
+          </w:pPr>
+          <w:hyperlink w:anchor="_Toc497145050" w:history="1">
+            <w:r>
+              <w:rPr>
+                <w:rStyle w:val="Hyperlink"/>
+                <w:noProof/>
+              </w:rPr>
+              <w:t>SaveToFile &amp; SaveToList Classes:</w:t>
+            </w:r>
+            <w:r>
+              <w:rPr>
+                <w:noProof/>
+                <w:webHidden/>
+              </w:rPr>
+              <w:tab/>
+            </w:r>
+            <w:r>
+              <w:rPr>
+                <w:noProof/>
+                <w:webHidden/>
+              </w:rPr>
+              <w:fldChar w:fldCharType="begin"/>
+            </w:r>
+            <w:r>
+              <w:rPr>
+                <w:noProof/>
+                <w:webHidden/>
+              </w:rPr>
+              <w:instrText xml:space="preserve"> PAGEREF _Toc497145050 \h </w:instrText>
+            </w:r>
+            <w:r>
+              <w:rPr>
+                <w:noProof/>
+                <w:webHidden/>
+              </w:rPr>
+            </w:r>
+            <w:r>
+              <w:rPr>
+                <w:noProof/>
+                <w:webHidden/>
+              </w:rPr>
+              <w:fldChar w:fldCharType="separate"/>
+            </w:r>
+            <w:r>
+              <w:rPr>
+                <w:noProof/>
+                <w:webHidden/>
+              </w:rPr>
+              <w:t>11</w:t>
+            </w:r>
+            <w:r>
+              <w:rPr>
+                <w:noProof/>
+                <w:webHidden/>
+              </w:rPr>
+              <w:fldChar w:fldCharType="end"/>
+            </w:r>
+          </w:hyperlink>
+        </w:p>
+        <w:p>
+          <w:pPr>
+            <w:pStyle w:val="TOC2"/>
+            <w:tabs>
+              <w:tab w:val="right" w:leader="dot" w:pos="9016"/>
+            </w:tabs>
+            <w:rPr>
+              <w:rFonts w:asciiTheme="minorHAnsi" w:eastAsiaTheme="minorEastAsia" w:hAnsiTheme="minorHAnsi"/>
+              <w:noProof/>
+              <w:sz w:val="22"/>
+              <w:lang w:eastAsia="en-GB"/>
+            </w:rPr>
+          </w:pPr>
+          <w:hyperlink w:anchor="_Toc497145051" w:history="1">
+            <w:r>
+              <w:rPr>
+                <w:rStyle w:val="Hyperlink"/>
+                <w:noProof/>
+              </w:rPr>
+              <w:t>SelectList xaml:</w:t>
+            </w:r>
+            <w:r>
+              <w:rPr>
+                <w:noProof/>
+                <w:webHidden/>
+              </w:rPr>
+              <w:tab/>
+            </w:r>
+            <w:r>
+              <w:rPr>
+                <w:noProof/>
+                <w:webHidden/>
+              </w:rPr>
+              <w:fldChar w:fldCharType="begin"/>
+            </w:r>
+            <w:r>
+              <w:rPr>
+                <w:noProof/>
+                <w:webHidden/>
+              </w:rPr>
+              <w:instrText xml:space="preserve"> PAGEREF _Toc497145051 \h </w:instrText>
+            </w:r>
+            <w:r>
+              <w:rPr>
+                <w:noProof/>
+                <w:webHidden/>
+              </w:rPr>
+            </w:r>
+            <w:r>
+              <w:rPr>
+                <w:noProof/>
+                <w:webHidden/>
+              </w:rPr>
+              <w:fldChar w:fldCharType="separate"/>
+            </w:r>
+            <w:r>
+              <w:rPr>
+                <w:noProof/>
+                <w:webHidden/>
+              </w:rPr>
+              <w:t>11</w:t>
+            </w:r>
+            <w:r>
+              <w:rPr>
+                <w:noProof/>
+                <w:webHidden/>
+              </w:rPr>
+              <w:fldChar w:fldCharType="end"/>
+            </w:r>
+          </w:hyperlink>
+        </w:p>
+        <w:p>
+          <w:pPr>
+            <w:pStyle w:val="TOC2"/>
+            <w:tabs>
+              <w:tab w:val="right" w:leader="dot" w:pos="9016"/>
+            </w:tabs>
+            <w:rPr>
+              <w:rFonts w:asciiTheme="minorHAnsi" w:eastAsiaTheme="minorEastAsia" w:hAnsiTheme="minorHAnsi"/>
+              <w:noProof/>
+              <w:sz w:val="22"/>
+              <w:lang w:eastAsia="en-GB"/>
+            </w:rPr>
+          </w:pPr>
+          <w:hyperlink w:anchor="_Toc497145052" w:history="1">
+            <w:r>
+              <w:rPr>
+                <w:rStyle w:val="Hyperlink"/>
+                <w:noProof/>
+              </w:rPr>
+              <w:t>DisplayMessage xaml</w:t>
+            </w:r>
+            <w:r>
+              <w:rPr>
+                <w:noProof/>
+                <w:webHidden/>
+              </w:rPr>
+              <w:tab/>
+            </w:r>
+            <w:r>
+              <w:rPr>
+                <w:noProof/>
+                <w:webHidden/>
+              </w:rPr>
+              <w:fldChar w:fldCharType="begin"/>
+            </w:r>
+            <w:r>
+              <w:rPr>
+                <w:noProof/>
+                <w:webHidden/>
+              </w:rPr>
+              <w:instrText xml:space="preserve"> PAGEREF _Toc497145052 \h </w:instrText>
+            </w:r>
+            <w:r>
+              <w:rPr>
+                <w:noProof/>
+                <w:webHidden/>
+              </w:rPr>
+            </w:r>
+            <w:r>
+              <w:rPr>
+                <w:noProof/>
+                <w:webHidden/>
+              </w:rPr>
+              <w:fldChar w:fldCharType="separate"/>
+            </w:r>
+            <w:r>
+              <w:rPr>
+                <w:noProof/>
+                <w:webHidden/>
+              </w:rPr>
+              <w:t>11</w:t>
+            </w:r>
+            <w:r>
+              <w:rPr>
+                <w:noProof/>
+                <w:webHidden/>
+              </w:rPr>
+              <w:fldChar w:fldCharType="end"/>
+            </w:r>
+          </w:hyperlink>
+        </w:p>
+        <w:p>
+          <w:pPr>
+            <w:pStyle w:val="TOC2"/>
+            <w:tabs>
+              <w:tab w:val="right" w:leader="dot" w:pos="9016"/>
+            </w:tabs>
+            <w:rPr>
+              <w:rFonts w:asciiTheme="minorHAnsi" w:eastAsiaTheme="minorEastAsia" w:hAnsiTheme="minorHAnsi"/>
+              <w:noProof/>
+              <w:sz w:val="22"/>
+              <w:lang w:eastAsia="en-GB"/>
+            </w:rPr>
+          </w:pPr>
+          <w:hyperlink w:anchor="_Toc497145053" w:history="1">
+            <w:r>
+              <w:rPr>
+                <w:rStyle w:val="Hyperlink"/>
+                <w:noProof/>
+              </w:rPr>
+              <w:t>DisplayList xaml</w:t>
+            </w:r>
+            <w:r>
+              <w:rPr>
+                <w:noProof/>
+                <w:webHidden/>
+              </w:rPr>
+              <w:tab/>
+            </w:r>
+            <w:r>
+              <w:rPr>
+                <w:noProof/>
+                <w:webHidden/>
+              </w:rPr>
+              <w:fldChar w:fldCharType="begin"/>
+            </w:r>
+            <w:r>
+              <w:rPr>
+                <w:noProof/>
+                <w:webHidden/>
+              </w:rPr>
+              <w:instrText xml:space="preserve"> PAGEREF _Toc497145053 \h </w:instrText>
+            </w:r>
+            <w:r>
+              <w:rPr>
+                <w:noProof/>
+                <w:webHidden/>
+              </w:rPr>
+            </w:r>
+            <w:r>
+              <w:rPr>
+                <w:noProof/>
+                <w:webHidden/>
+              </w:rPr>
+              <w:fldChar w:fldCharType="separate"/>
+            </w:r>
+            <w:r>
+              <w:rPr>
+                <w:noProof/>
+                <w:webHidden/>
+              </w:rPr>
+              <w:t>11</w:t>
             </w:r>
             <w:r>
               <w:rPr>
@@ -1296,7 +1793,7 @@
               <w:lang w:eastAsia="en-GB"/>
             </w:rPr>
           </w:pPr>
-          <w:hyperlink w:anchor="_Toc496185185" w:history="1">
+          <w:hyperlink w:anchor="_Toc497145054" w:history="1">
             <w:r>
               <w:rPr>
                 <w:rStyle w:val="Hyperlink"/>
@@ -1323,7 +1820,7 @@
                 <w:noProof/>
                 <w:webHidden/>
               </w:rPr>
-              <w:instrText xml:space="preserve"> PAGEREF _Toc496185185 \h </w:instrText>
+              <w:instrText xml:space="preserve"> PAGEREF _Toc497145054 \h </w:instrText>
             </w:r>
             <w:r>
               <w:rPr>
@@ -1343,7 +1840,7 @@
                 <w:noProof/>
                 <w:webHidden/>
               </w:rPr>
-              <w:t>11</w:t>
+              <w:t>12</w:t>
             </w:r>
             <w:r>
               <w:rPr>
@@ -1367,13 +1864,13 @@
               <w:lang w:eastAsia="en-GB"/>
             </w:rPr>
           </w:pPr>
-          <w:hyperlink w:anchor="_Toc496185186" w:history="1">
+          <w:hyperlink w:anchor="_Toc497145055" w:history="1">
             <w:r>
               <w:rPr>
                 <w:rStyle w:val="Hyperlink"/>
                 <w:noProof/>
               </w:rPr>
-              <w:t>Testing Strategy</w:t>
+              <w:t>Test Plan</w:t>
             </w:r>
             <w:r>
               <w:rPr>
@@ -1394,7 +1891,7 @@
                 <w:noProof/>
                 <w:webHidden/>
               </w:rPr>
-              <w:instrText xml:space="preserve"> PAGEREF _Toc496185186 \h </w:instrText>
+              <w:instrText xml:space="preserve"> PAGEREF _Toc497145055 \h </w:instrText>
             </w:r>
             <w:r>
               <w:rPr>
@@ -1414,7 +1911,7 @@
                 <w:noProof/>
                 <w:webHidden/>
               </w:rPr>
-              <w:t>11</w:t>
+              <w:t>12</w:t>
             </w:r>
             <w:r>
               <w:rPr>
@@ -1438,13 +1935,13 @@
               <w:lang w:eastAsia="en-GB"/>
             </w:rPr>
           </w:pPr>
-          <w:hyperlink w:anchor="_Toc496185187" w:history="1">
+          <w:hyperlink w:anchor="_Toc497145056" w:history="1">
             <w:r>
               <w:rPr>
                 <w:rStyle w:val="Hyperlink"/>
                 <w:noProof/>
               </w:rPr>
-              <w:t>Test Plan</w:t>
+              <w:t>Test Strategy</w:t>
             </w:r>
             <w:r>
               <w:rPr>
@@ -1465,7 +1962,7 @@
                 <w:noProof/>
                 <w:webHidden/>
               </w:rPr>
-              <w:instrText xml:space="preserve"> PAGEREF _Toc496185187 \h </w:instrText>
+              <w:instrText xml:space="preserve"> PAGEREF _Toc497145056 \h </w:instrText>
             </w:r>
             <w:r>
               <w:rPr>
@@ -1485,7 +1982,7 @@
                 <w:noProof/>
                 <w:webHidden/>
               </w:rPr>
-              <w:t>11</w:t>
+              <w:t>12</w:t>
             </w:r>
             <w:r>
               <w:rPr>
@@ -1509,7 +2006,7 @@
               <w:lang w:eastAsia="en-GB"/>
             </w:rPr>
           </w:pPr>
-          <w:hyperlink w:anchor="_Toc496185188" w:history="1">
+          <w:hyperlink w:anchor="_Toc497145057" w:history="1">
             <w:r>
               <w:rPr>
                 <w:rStyle w:val="Hyperlink"/>
@@ -1536,7 +2033,7 @@
                 <w:noProof/>
                 <w:webHidden/>
               </w:rPr>
-              <w:instrText xml:space="preserve"> PAGEREF _Toc496185188 \h </w:instrText>
+              <w:instrText xml:space="preserve"> PAGEREF _Toc497145057 \h </w:instrText>
             </w:r>
             <w:r>
               <w:rPr>
@@ -1556,7 +2053,7 @@
                 <w:noProof/>
                 <w:webHidden/>
               </w:rPr>
-              <w:t>11</w:t>
+              <w:t>12</w:t>
             </w:r>
             <w:r>
               <w:rPr>
@@ -1580,7 +2077,7 @@
               <w:lang w:eastAsia="en-GB"/>
             </w:rPr>
           </w:pPr>
-          <w:hyperlink w:anchor="_Toc496185189" w:history="1">
+          <w:hyperlink w:anchor="_Toc497145058" w:history="1">
             <w:r>
               <w:rPr>
                 <w:rStyle w:val="Hyperlink"/>
@@ -1607,7 +2104,7 @@
                 <w:noProof/>
                 <w:webHidden/>
               </w:rPr>
-              <w:instrText xml:space="preserve"> PAGEREF _Toc496185189 \h </w:instrText>
+              <w:instrText xml:space="preserve"> PAGEREF _Toc497145058 \h </w:instrText>
             </w:r>
             <w:r>
               <w:rPr>
@@ -1627,7 +2124,7 @@
                 <w:noProof/>
                 <w:webHidden/>
               </w:rPr>
-              <w:t>12</w:t>
+              <w:t>13</w:t>
             </w:r>
             <w:r>
               <w:rPr>
@@ -1651,13 +2148,13 @@
               <w:lang w:eastAsia="en-GB"/>
             </w:rPr>
           </w:pPr>
-          <w:hyperlink w:anchor="_Toc496185190" w:history="1">
+          <w:hyperlink w:anchor="_Toc497145059" w:history="1">
             <w:r>
               <w:rPr>
                 <w:rStyle w:val="Hyperlink"/>
                 <w:noProof/>
               </w:rPr>
-              <w:t>Evolution</w:t>
+              <w:t>Evolution Strategy</w:t>
             </w:r>
             <w:r>
               <w:rPr>
@@ -1678,7 +2175,7 @@
                 <w:noProof/>
                 <w:webHidden/>
               </w:rPr>
-              <w:instrText xml:space="preserve"> PAGEREF _Toc496185190 \h </w:instrText>
+              <w:instrText xml:space="preserve"> PAGEREF _Toc497145059 \h </w:instrText>
             </w:r>
             <w:r>
               <w:rPr>
@@ -1698,7 +2195,7 @@
                 <w:noProof/>
                 <w:webHidden/>
               </w:rPr>
-              <w:t>13</w:t>
+              <w:t>14</w:t>
             </w:r>
             <w:r>
               <w:rPr>
@@ -1743,7 +2240,7 @@
       <w:pPr>
         <w:pStyle w:val="Heading1"/>
       </w:pPr>
-      <w:bookmarkStart w:id="0" w:name="_Toc496185176"/>
+      <w:bookmarkStart w:id="0" w:name="_Toc497145038"/>
       <w:r>
         <w:lastRenderedPageBreak/>
         <w:t>Analysis</w:t>
@@ -1832,7 +2329,7 @@
         <w:pStyle w:val="Heading2"/>
         <w:spacing w:after="0"/>
       </w:pPr>
-      <w:bookmarkStart w:id="1" w:name="_Toc496185177"/>
+      <w:bookmarkStart w:id="1" w:name="_Toc497145039"/>
       <w:r>
         <w:lastRenderedPageBreak/>
         <w:t>Requirement</w:t>
@@ -1852,7 +2349,7 @@
           <w:lang w:eastAsia="en-GB"/>
         </w:rPr>
       </w:pPr>
-      <w:bookmarkStart w:id="2" w:name="_Toc496185178"/>
+      <w:bookmarkStart w:id="2" w:name="_Toc497145040"/>
       <w:r>
         <w:rPr>
           <w:lang w:eastAsia="en-GB"/>
@@ -2752,7 +3249,7 @@
           <w:lang w:eastAsia="en-GB"/>
         </w:rPr>
       </w:pPr>
-      <w:bookmarkStart w:id="3" w:name="_Toc496185179"/>
+      <w:bookmarkStart w:id="3" w:name="_Toc497145041"/>
       <w:r>
         <w:rPr>
           <w:lang w:eastAsia="en-GB"/>
@@ -3473,7 +3970,7 @@
         <w:pStyle w:val="Heading2"/>
         <w:spacing w:after="0"/>
       </w:pPr>
-      <w:bookmarkStart w:id="4" w:name="_Toc496185180"/>
+      <w:bookmarkStart w:id="4" w:name="_Toc497145042"/>
       <w:r>
         <w:lastRenderedPageBreak/>
         <w:t>User Stories</w:t>
@@ -4147,7 +4644,7 @@
       <w:pPr>
         <w:pStyle w:val="Heading2"/>
       </w:pPr>
-      <w:bookmarkStart w:id="5" w:name="_Toc496185181"/>
+      <w:bookmarkStart w:id="5" w:name="_Toc497145043"/>
       <w:r>
         <w:lastRenderedPageBreak/>
         <w:t>Use-Case Model</w:t>
@@ -4173,7 +4670,7 @@
       <w:pPr>
         <w:pStyle w:val="Heading1"/>
       </w:pPr>
-      <w:bookmarkStart w:id="6" w:name="_Toc496185182"/>
+      <w:bookmarkStart w:id="6" w:name="_Toc497145044"/>
       <w:r>
         <w:lastRenderedPageBreak/>
         <w:t>Design</w:t>
@@ -4185,7 +4682,7 @@
         <w:pStyle w:val="Heading2"/>
         <w:spacing w:after="0"/>
       </w:pPr>
-      <w:bookmarkStart w:id="7" w:name="_Toc496185183"/>
+      <w:bookmarkStart w:id="7" w:name="_Toc497145045"/>
       <w:r>
         <w:t>Class Diagram</w:t>
       </w:r>
@@ -4210,7 +4707,7 @@
       <w:pPr>
         <w:pStyle w:val="Heading1"/>
       </w:pPr>
-      <w:bookmarkStart w:id="8" w:name="_Toc496185184"/>
+      <w:bookmarkStart w:id="8" w:name="_Toc497145046"/>
       <w:r>
         <w:lastRenderedPageBreak/>
         <w:t>Implementation</w:t>
@@ -4219,6 +4716,25 @@
     </w:p>
     <w:p>
       <w:pPr>
+        <w:spacing w:after="0"/>
+      </w:pPr>
+      <w:r>
+        <w:t>A modular approach was taken.</w:t>
+      </w:r>
+      <w:r>
+        <w:t xml:space="preserve"> This was achieved by splitting up the prototype by </w:t>
+      </w:r>
+      <w:r>
+        <w:t>adding the following folders:</w:t>
+      </w:r>
+    </w:p>
+    <w:p>
+      <w:pPr>
+        <w:pStyle w:val="ListParagraph"/>
+        <w:numPr>
+          <w:ilvl w:val="0"/>
+          <w:numId w:val="16"/>
+        </w:numPr>
         <w:spacing w:after="0"/>
         <w:rPr>
           <w:rFonts w:eastAsiaTheme="majorEastAsia" w:cstheme="majorBidi"/>
@@ -4229,43 +4745,16 @@
         </w:rPr>
       </w:pPr>
       <w:r>
-        <w:br w:type="page"/>
-      </w:r>
-    </w:p>
-    <w:p>
-      <w:pPr>
-        <w:pStyle w:val="Heading1"/>
-      </w:pPr>
-      <w:bookmarkStart w:id="9" w:name="_Toc496185185"/>
-      <w:r>
-        <w:lastRenderedPageBreak/>
-        <w:t>Testing</w:t>
-      </w:r>
-      <w:bookmarkEnd w:id="9"/>
-    </w:p>
-    <w:p>
-      <w:pPr>
-        <w:pStyle w:val="Heading2"/>
-        <w:spacing w:after="0"/>
-        <w:ind w:left="0" w:firstLine="0"/>
-      </w:pPr>
-      <w:bookmarkStart w:id="10" w:name="_Toc496185187"/>
-      <w:r>
-        <w:t>Test Plan</w:t>
-      </w:r>
-      <w:bookmarkEnd w:id="10"/>
-    </w:p>
-    <w:p>
-      <w:pPr>
-        <w:rPr>
-          <w:lang w:eastAsia="en-GB"/>
-        </w:rPr>
-      </w:pPr>
-      <w:r>
-        <w:rPr>
-          <w:lang w:eastAsia="en-GB"/>
-        </w:rPr>
-        <w:t>The following pages will be tested:</w:t>
+        <w:t>Views Folder</w:t>
+      </w:r>
+      <w:r>
+        <w:t xml:space="preserve"> – Contains the User-controls </w:t>
+      </w:r>
+      <w:r>
+        <w:t>for the prototype. These are the basic “windows” that are displayed to the user, depending on which button they have pressed</w:t>
+      </w:r>
+      <w:r>
+        <w:t xml:space="preserve"> – all contain a different background colour to show where they appear when called in each user control content control.</w:t>
       </w:r>
     </w:p>
     <w:p>
@@ -4273,301 +4762,8 @@
         <w:pStyle w:val="ListParagraph"/>
         <w:numPr>
           <w:ilvl w:val="0"/>
-          <w:numId w:val="7"/>
-        </w:numPr>
-        <w:rPr>
-          <w:lang w:eastAsia="en-GB"/>
-        </w:rPr>
-      </w:pPr>
-      <w:r>
-        <w:rPr>
-          <w:lang w:eastAsia="en-GB"/>
-        </w:rPr>
-        <w:t>Message select window</w:t>
-      </w:r>
-      <w:r>
-        <w:rPr>
-          <w:lang w:eastAsia="en-GB"/>
-        </w:rPr>
-        <w:t>:</w:t>
-      </w:r>
-    </w:p>
-    <w:p>
-      <w:pPr>
-        <w:pStyle w:val="ListParagraph"/>
-        <w:numPr>
-          <w:ilvl w:val="1"/>
-          <w:numId w:val="7"/>
-        </w:numPr>
-        <w:rPr>
-          <w:lang w:eastAsia="en-GB"/>
-        </w:rPr>
-      </w:pPr>
-      <w:r>
-        <w:rPr>
-          <w:lang w:eastAsia="en-GB"/>
-        </w:rPr>
-        <w:t>All buttons will be tested to ensure they display the correct page</w:t>
-      </w:r>
-      <w:r>
-        <w:rPr>
-          <w:lang w:eastAsia="en-GB"/>
-        </w:rPr>
-        <w:t xml:space="preserve"> or exit application successfully</w:t>
-      </w:r>
-    </w:p>
-    <w:p>
-      <w:pPr>
-        <w:pStyle w:val="ListParagraph"/>
-        <w:numPr>
-          <w:ilvl w:val="0"/>
-          <w:numId w:val="7"/>
-        </w:numPr>
-        <w:rPr>
-          <w:lang w:eastAsia="en-GB"/>
-        </w:rPr>
-      </w:pPr>
-      <w:r>
-        <w:rPr>
-          <w:lang w:eastAsia="en-GB"/>
-        </w:rPr>
-        <w:t>SMS input page</w:t>
-      </w:r>
-      <w:r>
-        <w:rPr>
-          <w:lang w:eastAsia="en-GB"/>
-        </w:rPr>
-        <w:t>:</w:t>
-      </w:r>
-    </w:p>
-    <w:p>
-      <w:pPr>
-        <w:pStyle w:val="ListParagraph"/>
-        <w:numPr>
-          <w:ilvl w:val="1"/>
-          <w:numId w:val="7"/>
-        </w:numPr>
-        <w:rPr>
-          <w:lang w:eastAsia="en-GB"/>
-        </w:rPr>
-      </w:pPr>
-      <w:r>
-        <w:rPr>
-          <w:lang w:eastAsia="en-GB"/>
-        </w:rPr>
-        <w:t>Validation of each input will be tested</w:t>
-      </w:r>
-    </w:p>
-    <w:p>
-      <w:pPr>
-        <w:pStyle w:val="ListParagraph"/>
-        <w:numPr>
-          <w:ilvl w:val="0"/>
-          <w:numId w:val="7"/>
-        </w:numPr>
-        <w:rPr>
-          <w:lang w:eastAsia="en-GB"/>
-        </w:rPr>
-      </w:pPr>
-      <w:r>
-        <w:rPr>
-          <w:lang w:eastAsia="en-GB"/>
-        </w:rPr>
-        <w:t>Email input page</w:t>
-      </w:r>
-      <w:r>
-        <w:rPr>
-          <w:lang w:eastAsia="en-GB"/>
-        </w:rPr>
-        <w:t>:</w:t>
-      </w:r>
-    </w:p>
-    <w:p>
-      <w:pPr>
-        <w:pStyle w:val="ListParagraph"/>
-        <w:numPr>
-          <w:ilvl w:val="1"/>
-          <w:numId w:val="7"/>
-        </w:numPr>
-        <w:rPr>
-          <w:lang w:eastAsia="en-GB"/>
-        </w:rPr>
-      </w:pPr>
-      <w:r>
-        <w:rPr>
-          <w:lang w:eastAsia="en-GB"/>
-        </w:rPr>
-        <w:t>Validation of each input will be tested</w:t>
-      </w:r>
-    </w:p>
-    <w:p>
-      <w:pPr>
-        <w:pStyle w:val="ListParagraph"/>
-        <w:numPr>
-          <w:ilvl w:val="0"/>
-          <w:numId w:val="7"/>
-        </w:numPr>
-        <w:rPr>
-          <w:lang w:eastAsia="en-GB"/>
-        </w:rPr>
-      </w:pPr>
-      <w:r>
-        <w:rPr>
-          <w:lang w:eastAsia="en-GB"/>
-        </w:rPr>
-        <w:t>Tweet input page</w:t>
-      </w:r>
-      <w:r>
-        <w:rPr>
-          <w:lang w:eastAsia="en-GB"/>
-        </w:rPr>
-        <w:t>:</w:t>
-      </w:r>
-    </w:p>
-    <w:p>
-      <w:pPr>
-        <w:pStyle w:val="ListParagraph"/>
-        <w:numPr>
-          <w:ilvl w:val="1"/>
-          <w:numId w:val="7"/>
-        </w:numPr>
-        <w:rPr>
-          <w:lang w:eastAsia="en-GB"/>
-        </w:rPr>
-      </w:pPr>
-      <w:r>
-        <w:rPr>
-          <w:lang w:eastAsia="en-GB"/>
-        </w:rPr>
-        <w:t>Validation of each input will be tested</w:t>
-      </w:r>
-    </w:p>
-    <w:p>
-      <w:pPr>
-        <w:pStyle w:val="ListParagraph"/>
-        <w:numPr>
-          <w:ilvl w:val="0"/>
-          <w:numId w:val="7"/>
-        </w:numPr>
-        <w:rPr>
-          <w:lang w:eastAsia="en-GB"/>
-        </w:rPr>
-      </w:pPr>
-      <w:r>
-        <w:rPr>
-          <w:lang w:eastAsia="en-GB"/>
-        </w:rPr>
-        <w:t>Display lists Page</w:t>
-      </w:r>
-      <w:r>
-        <w:rPr>
-          <w:lang w:eastAsia="en-GB"/>
-        </w:rPr>
-        <w:t>:</w:t>
-      </w:r>
-    </w:p>
-    <w:p>
-      <w:pPr>
-        <w:pStyle w:val="ListParagraph"/>
-        <w:numPr>
-          <w:ilvl w:val="1"/>
-          <w:numId w:val="7"/>
-        </w:numPr>
-        <w:rPr>
-          <w:lang w:eastAsia="en-GB"/>
-        </w:rPr>
-      </w:pPr>
-      <w:r>
-        <w:rPr>
-          <w:lang w:eastAsia="en-GB"/>
-        </w:rPr>
-        <w:t>All buttons will be tested to ensure they display the correct page</w:t>
-      </w:r>
-    </w:p>
-    <w:p>
-      <w:pPr>
-        <w:pStyle w:val="ListParagraph"/>
-        <w:numPr>
-          <w:ilvl w:val="1"/>
-          <w:numId w:val="7"/>
-        </w:numPr>
-        <w:rPr>
-          <w:lang w:eastAsia="en-GB"/>
-        </w:rPr>
-      </w:pPr>
-      <w:r>
-        <w:rPr>
-          <w:lang w:eastAsia="en-GB"/>
-        </w:rPr>
-        <w:t>All inserted records/lists etc will be checked to ensure they have all been processed correctly</w:t>
-      </w:r>
-    </w:p>
-    <w:p>
-      <w:pPr>
-        <w:pStyle w:val="ListParagraph"/>
-        <w:numPr>
-          <w:ilvl w:val="0"/>
-          <w:numId w:val="7"/>
-        </w:numPr>
-        <w:rPr>
-          <w:lang w:eastAsia="en-GB"/>
-        </w:rPr>
-      </w:pPr>
-      <w:r>
-        <w:rPr>
-          <w:lang w:eastAsia="en-GB"/>
-        </w:rPr>
-        <w:t>Text files:</w:t>
-      </w:r>
-    </w:p>
-    <w:p>
-      <w:pPr>
-        <w:pStyle w:val="ListParagraph"/>
-        <w:numPr>
-          <w:ilvl w:val="1"/>
-          <w:numId w:val="7"/>
-        </w:numPr>
-        <w:rPr>
-          <w:lang w:eastAsia="en-GB"/>
-        </w:rPr>
-      </w:pPr>
-      <w:r>
-        <w:rPr>
-          <w:lang w:eastAsia="en-GB"/>
-        </w:rPr>
-        <w:t>Will be checked to ensure the written</w:t>
-      </w:r>
-      <w:bookmarkStart w:id="11" w:name="_GoBack"/>
-      <w:bookmarkEnd w:id="11"/>
-      <w:r>
-        <w:rPr>
-          <w:lang w:eastAsia="en-GB"/>
-        </w:rPr>
-        <w:t xml:space="preserve"> records are in JSON format and display the correct information in each column/row</w:t>
-      </w:r>
-    </w:p>
-    <w:p>
-      <w:pPr>
-        <w:pStyle w:val="Heading2"/>
-      </w:pPr>
-      <w:r>
-        <w:t>Test Strategy</w:t>
-      </w:r>
-    </w:p>
-    <w:p>
-      <w:pPr>
-        <w:pStyle w:val="Heading2"/>
-        <w:spacing w:after="0"/>
-      </w:pPr>
-      <w:bookmarkStart w:id="12" w:name="_Toc496185188"/>
-      <w:r>
-        <w:t>Test Cases</w:t>
-      </w:r>
-      <w:bookmarkEnd w:id="12"/>
-    </w:p>
-    <w:p>
-      <w:pPr>
-        <w:spacing w:after="0"/>
+          <w:numId w:val="16"/>
+        </w:numPr>
         <w:rPr>
           <w:rFonts w:eastAsiaTheme="majorEastAsia" w:cstheme="majorBidi"/>
           <w:color w:val="2F5496" w:themeColor="accent1" w:themeShade="BF"/>
@@ -4577,28 +4773,19 @@
         </w:rPr>
       </w:pPr>
       <w:r>
-        <w:br w:type="page"/>
-      </w:r>
-    </w:p>
-    <w:p>
-      <w:pPr>
-        <w:pStyle w:val="Heading1"/>
-      </w:pPr>
-      <w:bookmarkStart w:id="13" w:name="_Toc496185189"/>
-      <w:r>
-        <w:lastRenderedPageBreak/>
-        <w:t>Version Control</w:t>
-      </w:r>
-      <w:bookmarkEnd w:id="13"/>
-    </w:p>
-    <w:p>
-      <w:r>
-        <w:t>GitHub will be used to create the version control. Each iteration/addition to any representation of the software system will be added to the repository with a note detailing what was done.</w:t>
-      </w:r>
-    </w:p>
-    <w:p/>
-    <w:p>
-      <w:pPr>
+        <w:t>ViewModels Folder</w:t>
+      </w:r>
+      <w:r>
+        <w:t xml:space="preserve"> – contains the classes that display text/ button commands for the corresponding User-Control</w:t>
+      </w:r>
+    </w:p>
+    <w:p>
+      <w:pPr>
+        <w:pStyle w:val="ListParagraph"/>
+        <w:numPr>
+          <w:ilvl w:val="0"/>
+          <w:numId w:val="16"/>
+        </w:numPr>
         <w:rPr>
           <w:rFonts w:eastAsiaTheme="majorEastAsia" w:cstheme="majorBidi"/>
           <w:color w:val="2F5496" w:themeColor="accent1" w:themeShade="BF"/>
@@ -4608,8 +4795,522 @@
         </w:rPr>
       </w:pPr>
       <w:r>
-        <w:t>Link here &lt;Insert Link&gt;</w:t>
-      </w:r>
+        <w:t>Models Folder</w:t>
+      </w:r>
+      <w:r>
+        <w:t xml:space="preserve"> – contains the classes were input entered is stored as an object. Input is either via user or read from a file</w:t>
+      </w:r>
+    </w:p>
+    <w:p>
+      <w:pPr>
+        <w:pStyle w:val="ListParagraph"/>
+        <w:numPr>
+          <w:ilvl w:val="0"/>
+          <w:numId w:val="16"/>
+        </w:numPr>
+        <w:rPr>
+          <w:rFonts w:eastAsiaTheme="majorEastAsia" w:cstheme="majorBidi"/>
+          <w:color w:val="2F5496" w:themeColor="accent1" w:themeShade="BF"/>
+          <w:sz w:val="36"/>
+          <w:szCs w:val="32"/>
+          <w:u w:val="single"/>
+        </w:rPr>
+      </w:pPr>
+      <w:r>
+        <w:t>Database Folder</w:t>
+      </w:r>
+      <w:r>
+        <w:t xml:space="preserve"> – contains the classes that read/write to txt files. This is where the JSON Serialize/de-serialize occurs</w:t>
+      </w:r>
+    </w:p>
+    <w:p>
+      <w:pPr>
+        <w:pStyle w:val="ListParagraph"/>
+        <w:numPr>
+          <w:ilvl w:val="0"/>
+          <w:numId w:val="16"/>
+        </w:numPr>
+        <w:rPr>
+          <w:rFonts w:eastAsiaTheme="majorEastAsia" w:cstheme="majorBidi"/>
+          <w:color w:val="2F5496" w:themeColor="accent1" w:themeShade="BF"/>
+          <w:sz w:val="36"/>
+          <w:szCs w:val="32"/>
+          <w:u w:val="single"/>
+        </w:rPr>
+      </w:pPr>
+      <w:r>
+        <w:t>Commands folder</w:t>
+      </w:r>
+      <w:r>
+        <w:t xml:space="preserve"> – contains the Relay Command class that allows pages to be loaded</w:t>
+      </w:r>
+      <w:r>
+        <w:t xml:space="preserve"> (as an event)</w:t>
+      </w:r>
+      <w:r>
+        <w:t xml:space="preserve"> into the relevant </w:t>
+      </w:r>
+      <w:r>
+        <w:t>User-control content control</w:t>
+      </w:r>
+      <w:r>
+        <w:t>. Tis class inherits the ICommand class</w:t>
+      </w:r>
+    </w:p>
+    <w:p>
+      <w:pPr>
+        <w:spacing w:after="0"/>
+      </w:pPr>
+      <w:r>
+        <w:t xml:space="preserve">MainWindow.xaml was not added to a folder it was left </w:t>
+      </w:r>
+      <w:r>
+        <w:t>out with</w:t>
+      </w:r>
+      <w:r>
+        <w:t xml:space="preserve"> them</w:t>
+      </w:r>
+      <w:r>
+        <w:t>.</w:t>
+      </w:r>
+    </w:p>
+    <w:p>
+      <w:pPr>
+        <w:pStyle w:val="Heading2"/>
+      </w:pPr>
+      <w:bookmarkStart w:id="9" w:name="_Toc497145047"/>
+      <w:r>
+        <w:t>MainWindow xaml:</w:t>
+      </w:r>
+      <w:bookmarkEnd w:id="9"/>
+    </w:p>
+    <w:p>
+      <w:pPr>
+        <w:pStyle w:val="Heading2"/>
+      </w:pPr>
+      <w:bookmarkStart w:id="10" w:name="_Toc497145048"/>
+      <w:r>
+        <w:t>AddMessage xaml’s:</w:t>
+      </w:r>
+      <w:bookmarkEnd w:id="10"/>
+    </w:p>
+    <w:p>
+      <w:pPr>
+        <w:spacing w:after="0"/>
+      </w:pPr>
+      <w:r>
+        <w:t>The first User Controls to be implemented where for user input. This involved creating 3:</w:t>
+      </w:r>
+    </w:p>
+    <w:p>
+      <w:pPr>
+        <w:pStyle w:val="ListParagraph"/>
+        <w:numPr>
+          <w:ilvl w:val="0"/>
+          <w:numId w:val="12"/>
+        </w:numPr>
+        <w:spacing w:after="0"/>
+      </w:pPr>
+      <w:r>
+        <w:t>AddSMSView</w:t>
+      </w:r>
+    </w:p>
+    <w:p>
+      <w:pPr>
+        <w:pStyle w:val="ListParagraph"/>
+        <w:numPr>
+          <w:ilvl w:val="0"/>
+          <w:numId w:val="12"/>
+        </w:numPr>
+        <w:spacing w:after="0"/>
+      </w:pPr>
+      <w:r>
+        <w:t>AddEmailView</w:t>
+      </w:r>
+    </w:p>
+    <w:p>
+      <w:pPr>
+        <w:pStyle w:val="ListParagraph"/>
+        <w:numPr>
+          <w:ilvl w:val="0"/>
+          <w:numId w:val="12"/>
+        </w:numPr>
+        <w:spacing w:after="0"/>
+      </w:pPr>
+      <w:r>
+        <w:t>AddTweetView</w:t>
+      </w:r>
+    </w:p>
+    <w:p>
+      <w:pPr>
+        <w:spacing w:after="0"/>
+      </w:pPr>
+      <w:r>
+        <w:t xml:space="preserve">Textblocks were created that detail what needs to be inputted into the Textboxes </w:t>
+      </w:r>
+      <w:r>
+        <w:t>provided Insert button to add the message type to the relevant txt file.</w:t>
+      </w:r>
+      <w:r>
+        <w:t xml:space="preserve"> All text/content/command has been bound to the relevant property in the corresponding class.</w:t>
+      </w:r>
+    </w:p>
+    <w:p>
+      <w:pPr>
+        <w:spacing w:after="0"/>
+      </w:pPr>
+    </w:p>
+    <w:p>
+      <w:pPr>
+        <w:spacing w:after="0"/>
+      </w:pPr>
+      <w:r>
+        <w:t>And their corresponding Classes:</w:t>
+      </w:r>
+    </w:p>
+    <w:p>
+      <w:pPr>
+        <w:pStyle w:val="ListParagraph"/>
+        <w:numPr>
+          <w:ilvl w:val="0"/>
+          <w:numId w:val="17"/>
+        </w:numPr>
+        <w:spacing w:after="0"/>
+      </w:pPr>
+      <w:r>
+        <w:t>AddSMSView</w:t>
+      </w:r>
+      <w:r>
+        <w:t>Model</w:t>
+      </w:r>
+    </w:p>
+    <w:p>
+      <w:pPr>
+        <w:pStyle w:val="ListParagraph"/>
+        <w:numPr>
+          <w:ilvl w:val="0"/>
+          <w:numId w:val="17"/>
+        </w:numPr>
+        <w:spacing w:after="0"/>
+      </w:pPr>
+      <w:r>
+        <w:t>AddEmailView</w:t>
+      </w:r>
+      <w:r>
+        <w:t>Model</w:t>
+      </w:r>
+    </w:p>
+    <w:p>
+      <w:pPr>
+        <w:pStyle w:val="ListParagraph"/>
+        <w:numPr>
+          <w:ilvl w:val="0"/>
+          <w:numId w:val="17"/>
+        </w:numPr>
+        <w:spacing w:after="0"/>
+      </w:pPr>
+      <w:r>
+        <w:t>AddTweetView</w:t>
+      </w:r>
+      <w:r>
+        <w:t>Model</w:t>
+      </w:r>
+    </w:p>
+    <w:p>
+      <w:pPr>
+        <w:spacing w:after="0"/>
+      </w:pPr>
+      <w:r>
+        <w:t xml:space="preserve">These classes are where the content for each textblock/ button is </w:t>
+      </w:r>
+      <w:r>
+        <w:t>set. Also input from the textboxes is stored here,</w:t>
+      </w:r>
+      <w:r>
+        <w:t xml:space="preserve"> verified, and if all this passes the input is</w:t>
+      </w:r>
+      <w:r>
+        <w:t xml:space="preserve"> to be inserted into a</w:t>
+      </w:r>
+      <w:r>
+        <w:t>n object of the relevant class. The class chosen is dependent on wat is to be stored. T</w:t>
+      </w:r>
+      <w:r>
+        <w:t>he full message is stored in a</w:t>
+      </w:r>
+      <w:r>
+        <w:t xml:space="preserve"> MessageAdd class</w:t>
+      </w:r>
+      <w:r>
+        <w:t xml:space="preserve"> object</w:t>
+      </w:r>
+      <w:r>
+        <w:t>.</w:t>
+      </w:r>
+      <w:r>
+        <w:t xml:space="preserve"> Tweet hashtags &amp; the @ mention are stored in a ListAdd class object.</w:t>
+      </w:r>
+    </w:p>
+    <w:p>
+      <w:pPr>
+        <w:spacing w:after="0"/>
+      </w:pPr>
+      <w:r>
+        <w:t>Once this is done, the object data is then saved into the relevant file.</w:t>
+      </w:r>
+      <w:r>
+        <w:t xml:space="preserve"> A message then displays if this process was successful.</w:t>
+      </w:r>
+    </w:p>
+    <w:p>
+      <w:pPr>
+        <w:pStyle w:val="Heading2"/>
+        <w:ind w:left="0" w:firstLine="0"/>
+      </w:pPr>
+    </w:p>
+    <w:p>
+      <w:pPr>
+        <w:pStyle w:val="Heading2"/>
+        <w:ind w:left="0" w:firstLine="0"/>
+      </w:pPr>
+      <w:bookmarkStart w:id="11" w:name="_Toc497145049"/>
+      <w:r>
+        <w:t>MessageAdd</w:t>
+      </w:r>
+      <w:r>
+        <w:t xml:space="preserve"> &amp; ListAdd</w:t>
+      </w:r>
+      <w:r>
+        <w:t xml:space="preserve"> class</w:t>
+      </w:r>
+      <w:r>
+        <w:t>es</w:t>
+      </w:r>
+      <w:r>
+        <w:t>:</w:t>
+      </w:r>
+      <w:bookmarkEnd w:id="11"/>
+    </w:p>
+    <w:p>
+      <w:pPr>
+        <w:rPr>
+          <w:lang w:eastAsia="en-GB"/>
+        </w:rPr>
+      </w:pPr>
+      <w:r>
+        <w:rPr>
+          <w:lang w:eastAsia="en-GB"/>
+        </w:rPr>
+        <w:t>This contains property references for storing the objects contents in the constructor. The EmailAdd class inherits from this class. As the Email input has an additional textbox data to store(subject).</w:t>
+      </w:r>
+      <w:r>
+        <w:rPr>
+          <w:lang w:eastAsia="en-GB"/>
+        </w:rPr>
+        <w:t xml:space="preserve"> </w:t>
+      </w:r>
+      <w:r>
+        <w:rPr>
+          <w:lang w:eastAsia="en-GB"/>
+        </w:rPr>
+        <w:t>Like</w:t>
+      </w:r>
+      <w:r>
+        <w:rPr>
+          <w:lang w:eastAsia="en-GB"/>
+        </w:rPr>
+        <w:t xml:space="preserve"> MessageAdd class, but </w:t>
+      </w:r>
+      <w:r>
+        <w:rPr>
+          <w:lang w:eastAsia="en-GB"/>
+        </w:rPr>
+        <w:t>stores</w:t>
+      </w:r>
+      <w:r>
+        <w:rPr>
+          <w:lang w:eastAsia="en-GB"/>
+        </w:rPr>
+        <w:t xml:space="preserve"> less information</w:t>
+      </w:r>
+      <w:r>
+        <w:rPr>
+          <w:lang w:eastAsia="en-GB"/>
+        </w:rPr>
+        <w:t>.</w:t>
+      </w:r>
+    </w:p>
+    <w:p>
+      <w:pPr>
+        <w:pStyle w:val="Heading2"/>
+      </w:pPr>
+      <w:bookmarkStart w:id="12" w:name="_Toc497145050"/>
+      <w:r>
+        <w:t>SaveToFile &amp; SaveToList Classes:</w:t>
+      </w:r>
+      <w:bookmarkEnd w:id="12"/>
+    </w:p>
+    <w:p>
+      <w:pPr>
+        <w:rPr>
+          <w:lang w:eastAsia="en-GB"/>
+        </w:rPr>
+      </w:pPr>
+      <w:r>
+        <w:rPr>
+          <w:lang w:eastAsia="en-GB"/>
+        </w:rPr>
+        <w:t>These classes take to the object of MessageAdd/EmailAdd/ListAdd classes, along with a string for message type (</w:t>
+      </w:r>
+      <w:r>
+        <w:rPr>
+          <w:lang w:eastAsia="en-GB"/>
+        </w:rPr>
+        <w:t>S, T</w:t>
+      </w:r>
+      <w:r>
+        <w:rPr>
+          <w:lang w:eastAsia="en-GB"/>
+        </w:rPr>
+        <w:t>, E, I</w:t>
+      </w:r>
+      <w:r>
+        <w:rPr>
+          <w:lang w:eastAsia="en-GB"/>
+        </w:rPr>
+        <w:t xml:space="preserve"> for SaveToFile &amp; M,</w:t>
+      </w:r>
+      <w:r>
+        <w:rPr>
+          <w:lang w:eastAsia="en-GB"/>
+        </w:rPr>
+        <w:t xml:space="preserve"> </w:t>
+      </w:r>
+      <w:r>
+        <w:rPr>
+          <w:lang w:eastAsia="en-GB"/>
+        </w:rPr>
+        <w:t>H for SaveToList)</w:t>
+      </w:r>
+      <w:r>
+        <w:rPr>
+          <w:lang w:eastAsia="en-GB"/>
+        </w:rPr>
+        <w:t xml:space="preserve"> JSON serialises the object then stores into the relevant file. If this is not possible displays message stating so.</w:t>
+      </w:r>
+    </w:p>
+    <w:p>
+      <w:pPr>
+        <w:pStyle w:val="Heading2"/>
+      </w:pPr>
+      <w:bookmarkStart w:id="13" w:name="_Toc497145051"/>
+      <w:r>
+        <w:t>SelectList xaml:</w:t>
+      </w:r>
+      <w:bookmarkEnd w:id="13"/>
+    </w:p>
+    <w:p>
+      <w:pPr>
+        <w:rPr>
+          <w:lang w:eastAsia="en-GB"/>
+        </w:rPr>
+      </w:pPr>
+      <w:r>
+        <w:rPr>
+          <w:lang w:eastAsia="en-GB"/>
+        </w:rPr>
+        <w:t>This user control is used to select which type of message/list the user wants to view. Button for each option: SMS, Email, Incident report, Tweet message views &amp; trending, mention &amp; SIR lists.</w:t>
+      </w:r>
+    </w:p>
+    <w:p>
+      <w:pPr>
+        <w:rPr>
+          <w:lang w:eastAsia="en-GB"/>
+        </w:rPr>
+      </w:pPr>
+      <w:r>
+        <w:rPr>
+          <w:lang w:eastAsia="en-GB"/>
+        </w:rPr>
+        <w:t>The content/command for these are implemented by the SelectListViewModel</w:t>
+      </w:r>
+    </w:p>
+    <w:p>
+      <w:pPr>
+        <w:pStyle w:val="Heading2"/>
+      </w:pPr>
+      <w:bookmarkStart w:id="14" w:name="_Toc497145052"/>
+      <w:r>
+        <w:t>DisplayMessage xaml</w:t>
+      </w:r>
+      <w:bookmarkEnd w:id="14"/>
+    </w:p>
+    <w:p>
+      <w:pPr>
+        <w:rPr>
+          <w:lang w:eastAsia="en-GB"/>
+        </w:rPr>
+      </w:pPr>
+      <w:r>
+        <w:rPr>
+          <w:lang w:eastAsia="en-GB"/>
+        </w:rPr>
+        <w:t>This user control is not implemented now. Will return later</w:t>
+      </w:r>
+    </w:p>
+    <w:p>
+      <w:pPr>
+        <w:pStyle w:val="Heading2"/>
+      </w:pPr>
+      <w:bookmarkStart w:id="15" w:name="_Toc497145053"/>
+      <w:r>
+        <w:t>DisplayList xaml</w:t>
+      </w:r>
+      <w:bookmarkEnd w:id="15"/>
+    </w:p>
+    <w:p>
+      <w:pPr>
+        <w:rPr>
+          <w:lang w:eastAsia="en-GB"/>
+        </w:rPr>
+      </w:pPr>
+      <w:r>
+        <w:rPr>
+          <w:lang w:eastAsia="en-GB"/>
+        </w:rPr>
+        <w:t>This user control displays the list for the selected option. Not implemented now.</w:t>
+      </w:r>
+      <w:bookmarkStart w:id="16" w:name="_GoBack"/>
+      <w:bookmarkEnd w:id="16"/>
+    </w:p>
+    <w:p>
+      <w:pPr>
+        <w:rPr>
+          <w:lang w:eastAsia="en-GB"/>
+        </w:rPr>
+      </w:pPr>
+    </w:p>
+    <w:p>
+      <w:pPr>
+        <w:spacing w:after="0"/>
+      </w:pPr>
+    </w:p>
+    <w:p>
+      <w:pPr>
+        <w:pStyle w:val="ListParagraph"/>
+        <w:numPr>
+          <w:ilvl w:val="0"/>
+          <w:numId w:val="10"/>
+        </w:numPr>
+        <w:spacing w:after="0"/>
+        <w:rPr>
+          <w:rFonts w:eastAsiaTheme="majorEastAsia" w:cstheme="majorBidi"/>
+          <w:color w:val="2F5496" w:themeColor="accent1" w:themeShade="BF"/>
+          <w:sz w:val="36"/>
+          <w:szCs w:val="32"/>
+          <w:u w:val="single"/>
+        </w:rPr>
+      </w:pPr>
       <w:r>
         <w:br w:type="page"/>
       </w:r>
@@ -4618,7 +5319,389 @@
       <w:pPr>
         <w:pStyle w:val="Heading1"/>
       </w:pPr>
-      <w:bookmarkStart w:id="14" w:name="_Toc496185190"/>
+      <w:bookmarkStart w:id="17" w:name="_Toc497145054"/>
+      <w:r>
+        <w:lastRenderedPageBreak/>
+        <w:t>Testing</w:t>
+      </w:r>
+      <w:bookmarkEnd w:id="17"/>
+    </w:p>
+    <w:p>
+      <w:pPr>
+        <w:pStyle w:val="Heading2"/>
+        <w:spacing w:after="0"/>
+        <w:ind w:left="0" w:firstLine="0"/>
+      </w:pPr>
+      <w:bookmarkStart w:id="18" w:name="_Toc497145055"/>
+      <w:r>
+        <w:t>Test Plan</w:t>
+      </w:r>
+      <w:bookmarkEnd w:id="18"/>
+    </w:p>
+    <w:p>
+      <w:pPr>
+        <w:rPr>
+          <w:lang w:eastAsia="en-GB"/>
+        </w:rPr>
+      </w:pPr>
+      <w:r>
+        <w:rPr>
+          <w:lang w:eastAsia="en-GB"/>
+        </w:rPr>
+        <w:t>The following pages will be tested:</w:t>
+      </w:r>
+    </w:p>
+    <w:p>
+      <w:pPr>
+        <w:pStyle w:val="ListParagraph"/>
+        <w:numPr>
+          <w:ilvl w:val="0"/>
+          <w:numId w:val="7"/>
+        </w:numPr>
+        <w:rPr>
+          <w:lang w:eastAsia="en-GB"/>
+        </w:rPr>
+      </w:pPr>
+      <w:r>
+        <w:rPr>
+          <w:lang w:eastAsia="en-GB"/>
+        </w:rPr>
+        <w:t>Message select window</w:t>
+      </w:r>
+      <w:r>
+        <w:rPr>
+          <w:lang w:eastAsia="en-GB"/>
+        </w:rPr>
+        <w:t>:</w:t>
+      </w:r>
+    </w:p>
+    <w:p>
+      <w:pPr>
+        <w:pStyle w:val="ListParagraph"/>
+        <w:numPr>
+          <w:ilvl w:val="1"/>
+          <w:numId w:val="7"/>
+        </w:numPr>
+        <w:rPr>
+          <w:lang w:eastAsia="en-GB"/>
+        </w:rPr>
+      </w:pPr>
+      <w:r>
+        <w:rPr>
+          <w:lang w:eastAsia="en-GB"/>
+        </w:rPr>
+        <w:t>All buttons will be tested to ensure they display the correct page</w:t>
+      </w:r>
+      <w:r>
+        <w:rPr>
+          <w:lang w:eastAsia="en-GB"/>
+        </w:rPr>
+        <w:t xml:space="preserve"> or exit application successfully</w:t>
+      </w:r>
+    </w:p>
+    <w:p>
+      <w:pPr>
+        <w:pStyle w:val="ListParagraph"/>
+        <w:numPr>
+          <w:ilvl w:val="0"/>
+          <w:numId w:val="7"/>
+        </w:numPr>
+        <w:rPr>
+          <w:lang w:eastAsia="en-GB"/>
+        </w:rPr>
+      </w:pPr>
+      <w:r>
+        <w:rPr>
+          <w:lang w:eastAsia="en-GB"/>
+        </w:rPr>
+        <w:t>SMS input page</w:t>
+      </w:r>
+      <w:r>
+        <w:rPr>
+          <w:lang w:eastAsia="en-GB"/>
+        </w:rPr>
+        <w:t>:</w:t>
+      </w:r>
+    </w:p>
+    <w:p>
+      <w:pPr>
+        <w:pStyle w:val="ListParagraph"/>
+        <w:numPr>
+          <w:ilvl w:val="1"/>
+          <w:numId w:val="7"/>
+        </w:numPr>
+        <w:rPr>
+          <w:lang w:eastAsia="en-GB"/>
+        </w:rPr>
+      </w:pPr>
+      <w:r>
+        <w:rPr>
+          <w:lang w:eastAsia="en-GB"/>
+        </w:rPr>
+        <w:t>Validation of each input will be tested</w:t>
+      </w:r>
+    </w:p>
+    <w:p>
+      <w:pPr>
+        <w:pStyle w:val="ListParagraph"/>
+        <w:numPr>
+          <w:ilvl w:val="0"/>
+          <w:numId w:val="7"/>
+        </w:numPr>
+        <w:rPr>
+          <w:lang w:eastAsia="en-GB"/>
+        </w:rPr>
+      </w:pPr>
+      <w:r>
+        <w:rPr>
+          <w:lang w:eastAsia="en-GB"/>
+        </w:rPr>
+        <w:t>Email input page</w:t>
+      </w:r>
+      <w:r>
+        <w:rPr>
+          <w:lang w:eastAsia="en-GB"/>
+        </w:rPr>
+        <w:t>:</w:t>
+      </w:r>
+    </w:p>
+    <w:p>
+      <w:pPr>
+        <w:pStyle w:val="ListParagraph"/>
+        <w:numPr>
+          <w:ilvl w:val="1"/>
+          <w:numId w:val="7"/>
+        </w:numPr>
+        <w:rPr>
+          <w:lang w:eastAsia="en-GB"/>
+        </w:rPr>
+      </w:pPr>
+      <w:r>
+        <w:rPr>
+          <w:lang w:eastAsia="en-GB"/>
+        </w:rPr>
+        <w:t>Validation of each input will be tested</w:t>
+      </w:r>
+    </w:p>
+    <w:p>
+      <w:pPr>
+        <w:pStyle w:val="ListParagraph"/>
+        <w:numPr>
+          <w:ilvl w:val="0"/>
+          <w:numId w:val="7"/>
+        </w:numPr>
+        <w:rPr>
+          <w:lang w:eastAsia="en-GB"/>
+        </w:rPr>
+      </w:pPr>
+      <w:r>
+        <w:rPr>
+          <w:lang w:eastAsia="en-GB"/>
+        </w:rPr>
+        <w:t>Tweet input page</w:t>
+      </w:r>
+      <w:r>
+        <w:rPr>
+          <w:lang w:eastAsia="en-GB"/>
+        </w:rPr>
+        <w:t>:</w:t>
+      </w:r>
+    </w:p>
+    <w:p>
+      <w:pPr>
+        <w:pStyle w:val="ListParagraph"/>
+        <w:numPr>
+          <w:ilvl w:val="1"/>
+          <w:numId w:val="7"/>
+        </w:numPr>
+        <w:rPr>
+          <w:lang w:eastAsia="en-GB"/>
+        </w:rPr>
+      </w:pPr>
+      <w:r>
+        <w:rPr>
+          <w:lang w:eastAsia="en-GB"/>
+        </w:rPr>
+        <w:t>Validation of each input will be tested</w:t>
+      </w:r>
+    </w:p>
+    <w:p>
+      <w:pPr>
+        <w:pStyle w:val="ListParagraph"/>
+        <w:numPr>
+          <w:ilvl w:val="0"/>
+          <w:numId w:val="7"/>
+        </w:numPr>
+        <w:rPr>
+          <w:lang w:eastAsia="en-GB"/>
+        </w:rPr>
+      </w:pPr>
+      <w:r>
+        <w:rPr>
+          <w:lang w:eastAsia="en-GB"/>
+        </w:rPr>
+        <w:t>Display lists Page</w:t>
+      </w:r>
+      <w:r>
+        <w:rPr>
+          <w:lang w:eastAsia="en-GB"/>
+        </w:rPr>
+        <w:t>:</w:t>
+      </w:r>
+    </w:p>
+    <w:p>
+      <w:pPr>
+        <w:pStyle w:val="ListParagraph"/>
+        <w:numPr>
+          <w:ilvl w:val="1"/>
+          <w:numId w:val="7"/>
+        </w:numPr>
+        <w:rPr>
+          <w:lang w:eastAsia="en-GB"/>
+        </w:rPr>
+      </w:pPr>
+      <w:r>
+        <w:rPr>
+          <w:lang w:eastAsia="en-GB"/>
+        </w:rPr>
+        <w:t>All buttons will be tested to ensure they display the correct page</w:t>
+      </w:r>
+    </w:p>
+    <w:p>
+      <w:pPr>
+        <w:pStyle w:val="ListParagraph"/>
+        <w:numPr>
+          <w:ilvl w:val="1"/>
+          <w:numId w:val="7"/>
+        </w:numPr>
+        <w:rPr>
+          <w:lang w:eastAsia="en-GB"/>
+        </w:rPr>
+      </w:pPr>
+      <w:r>
+        <w:rPr>
+          <w:lang w:eastAsia="en-GB"/>
+        </w:rPr>
+        <w:t>All inserted records/lists etc will be checked to ensure they have all been processed correctly</w:t>
+      </w:r>
+    </w:p>
+    <w:p>
+      <w:pPr>
+        <w:pStyle w:val="ListParagraph"/>
+        <w:numPr>
+          <w:ilvl w:val="0"/>
+          <w:numId w:val="7"/>
+        </w:numPr>
+        <w:rPr>
+          <w:lang w:eastAsia="en-GB"/>
+        </w:rPr>
+      </w:pPr>
+      <w:r>
+        <w:rPr>
+          <w:lang w:eastAsia="en-GB"/>
+        </w:rPr>
+        <w:t>Text files:</w:t>
+      </w:r>
+    </w:p>
+    <w:p>
+      <w:pPr>
+        <w:pStyle w:val="ListParagraph"/>
+        <w:numPr>
+          <w:ilvl w:val="1"/>
+          <w:numId w:val="7"/>
+        </w:numPr>
+        <w:rPr>
+          <w:lang w:eastAsia="en-GB"/>
+        </w:rPr>
+      </w:pPr>
+      <w:r>
+        <w:rPr>
+          <w:lang w:eastAsia="en-GB"/>
+        </w:rPr>
+        <w:t>Will be checked to ensure the written records are in JSON format and display the correct information in each column/row</w:t>
+      </w:r>
+    </w:p>
+    <w:p>
+      <w:pPr>
+        <w:pStyle w:val="Heading2"/>
+      </w:pPr>
+      <w:bookmarkStart w:id="19" w:name="_Toc497145056"/>
+      <w:r>
+        <w:t>Test Strategy</w:t>
+      </w:r>
+      <w:bookmarkEnd w:id="19"/>
+    </w:p>
+    <w:p>
+      <w:pPr>
+        <w:pStyle w:val="Heading2"/>
+        <w:spacing w:after="0"/>
+      </w:pPr>
+      <w:bookmarkStart w:id="20" w:name="_Toc497145057"/>
+      <w:r>
+        <w:t>Test Cases</w:t>
+      </w:r>
+      <w:bookmarkEnd w:id="20"/>
+    </w:p>
+    <w:p>
+      <w:pPr>
+        <w:spacing w:after="0"/>
+        <w:rPr>
+          <w:rFonts w:eastAsiaTheme="majorEastAsia" w:cstheme="majorBidi"/>
+          <w:color w:val="2F5496" w:themeColor="accent1" w:themeShade="BF"/>
+          <w:sz w:val="36"/>
+          <w:szCs w:val="32"/>
+          <w:u w:val="single"/>
+        </w:rPr>
+      </w:pPr>
+      <w:r>
+        <w:br w:type="page"/>
+      </w:r>
+    </w:p>
+    <w:p>
+      <w:pPr>
+        <w:pStyle w:val="Heading1"/>
+      </w:pPr>
+      <w:bookmarkStart w:id="21" w:name="_Toc497145058"/>
+      <w:r>
+        <w:lastRenderedPageBreak/>
+        <w:t>Version Control</w:t>
+      </w:r>
+      <w:bookmarkEnd w:id="21"/>
+    </w:p>
+    <w:p>
+      <w:r>
+        <w:t>GitHub will be used to create the version control. Each iteration/addition to any representation of the software system will be added to the repository with a note detailing what was done.</w:t>
+      </w:r>
+    </w:p>
+    <w:p/>
+    <w:p>
+      <w:pPr>
+        <w:rPr>
+          <w:rFonts w:eastAsiaTheme="majorEastAsia" w:cstheme="majorBidi"/>
+          <w:color w:val="2F5496" w:themeColor="accent1" w:themeShade="BF"/>
+          <w:sz w:val="36"/>
+          <w:szCs w:val="32"/>
+          <w:u w:val="single"/>
+        </w:rPr>
+      </w:pPr>
+      <w:r>
+        <w:t>Link here &lt;</w:t>
+      </w:r>
+      <w:r>
+        <w:t>https://github.com/Jalektor/Mitchell_Jonathan_set09102.git</w:t>
+      </w:r>
+      <w:r>
+        <w:t>&gt;</w:t>
+      </w:r>
+      <w:r>
+        <w:br w:type="page"/>
+      </w:r>
+    </w:p>
+    <w:p>
+      <w:pPr>
+        <w:pStyle w:val="Heading1"/>
+      </w:pPr>
+      <w:bookmarkStart w:id="22" w:name="_Toc497145059"/>
       <w:r>
         <w:lastRenderedPageBreak/>
         <w:t>Ev</w:t>
@@ -4626,10 +5709,10 @@
       <w:r>
         <w:t>olution</w:t>
       </w:r>
-      <w:bookmarkEnd w:id="14"/>
       <w:r>
         <w:t xml:space="preserve"> Strategy</w:t>
       </w:r>
+      <w:bookmarkEnd w:id="22"/>
     </w:p>
     <w:p>
       <w:pPr>
@@ -5071,6 +6154,232 @@
     </w:lvl>
   </w:abstractNum>
   <w:abstractNum w:abstractNumId="3" w15:restartNumberingAfterBreak="0">
+    <w:nsid w:val="198B0E5D"/>
+    <w:multiLevelType w:val="hybridMultilevel"/>
+    <w:tmpl w:val="6E820B4A"/>
+    <w:lvl w:ilvl="0" w:tplc="08090001">
+      <w:start w:val="1"/>
+      <w:numFmt w:val="bullet"/>
+      <w:lvlText w:val=""/>
+      <w:lvlJc w:val="left"/>
+      <w:pPr>
+        <w:ind w:left="720" w:hanging="360"/>
+      </w:pPr>
+      <w:rPr>
+        <w:rFonts w:ascii="Symbol" w:hAnsi="Symbol" w:hint="default"/>
+      </w:rPr>
+    </w:lvl>
+    <w:lvl w:ilvl="1" w:tplc="08090003" w:tentative="1">
+      <w:start w:val="1"/>
+      <w:numFmt w:val="bullet"/>
+      <w:lvlText w:val="o"/>
+      <w:lvlJc w:val="left"/>
+      <w:pPr>
+        <w:ind w:left="1440" w:hanging="360"/>
+      </w:pPr>
+      <w:rPr>
+        <w:rFonts w:ascii="Courier New" w:hAnsi="Courier New" w:cs="Courier New" w:hint="default"/>
+      </w:rPr>
+    </w:lvl>
+    <w:lvl w:ilvl="2" w:tplc="08090005" w:tentative="1">
+      <w:start w:val="1"/>
+      <w:numFmt w:val="bullet"/>
+      <w:lvlText w:val=""/>
+      <w:lvlJc w:val="left"/>
+      <w:pPr>
+        <w:ind w:left="2160" w:hanging="360"/>
+      </w:pPr>
+      <w:rPr>
+        <w:rFonts w:ascii="Wingdings" w:hAnsi="Wingdings" w:hint="default"/>
+      </w:rPr>
+    </w:lvl>
+    <w:lvl w:ilvl="3" w:tplc="08090001" w:tentative="1">
+      <w:start w:val="1"/>
+      <w:numFmt w:val="bullet"/>
+      <w:lvlText w:val=""/>
+      <w:lvlJc w:val="left"/>
+      <w:pPr>
+        <w:ind w:left="2880" w:hanging="360"/>
+      </w:pPr>
+      <w:rPr>
+        <w:rFonts w:ascii="Symbol" w:hAnsi="Symbol" w:hint="default"/>
+      </w:rPr>
+    </w:lvl>
+    <w:lvl w:ilvl="4" w:tplc="08090003" w:tentative="1">
+      <w:start w:val="1"/>
+      <w:numFmt w:val="bullet"/>
+      <w:lvlText w:val="o"/>
+      <w:lvlJc w:val="left"/>
+      <w:pPr>
+        <w:ind w:left="3600" w:hanging="360"/>
+      </w:pPr>
+      <w:rPr>
+        <w:rFonts w:ascii="Courier New" w:hAnsi="Courier New" w:cs="Courier New" w:hint="default"/>
+      </w:rPr>
+    </w:lvl>
+    <w:lvl w:ilvl="5" w:tplc="08090005" w:tentative="1">
+      <w:start w:val="1"/>
+      <w:numFmt w:val="bullet"/>
+      <w:lvlText w:val=""/>
+      <w:lvlJc w:val="left"/>
+      <w:pPr>
+        <w:ind w:left="4320" w:hanging="360"/>
+      </w:pPr>
+      <w:rPr>
+        <w:rFonts w:ascii="Wingdings" w:hAnsi="Wingdings" w:hint="default"/>
+      </w:rPr>
+    </w:lvl>
+    <w:lvl w:ilvl="6" w:tplc="08090001" w:tentative="1">
+      <w:start w:val="1"/>
+      <w:numFmt w:val="bullet"/>
+      <w:lvlText w:val=""/>
+      <w:lvlJc w:val="left"/>
+      <w:pPr>
+        <w:ind w:left="5040" w:hanging="360"/>
+      </w:pPr>
+      <w:rPr>
+        <w:rFonts w:ascii="Symbol" w:hAnsi="Symbol" w:hint="default"/>
+      </w:rPr>
+    </w:lvl>
+    <w:lvl w:ilvl="7" w:tplc="08090003" w:tentative="1">
+      <w:start w:val="1"/>
+      <w:numFmt w:val="bullet"/>
+      <w:lvlText w:val="o"/>
+      <w:lvlJc w:val="left"/>
+      <w:pPr>
+        <w:ind w:left="5760" w:hanging="360"/>
+      </w:pPr>
+      <w:rPr>
+        <w:rFonts w:ascii="Courier New" w:hAnsi="Courier New" w:cs="Courier New" w:hint="default"/>
+      </w:rPr>
+    </w:lvl>
+    <w:lvl w:ilvl="8" w:tplc="08090005" w:tentative="1">
+      <w:start w:val="1"/>
+      <w:numFmt w:val="bullet"/>
+      <w:lvlText w:val=""/>
+      <w:lvlJc w:val="left"/>
+      <w:pPr>
+        <w:ind w:left="6480" w:hanging="360"/>
+      </w:pPr>
+      <w:rPr>
+        <w:rFonts w:ascii="Wingdings" w:hAnsi="Wingdings" w:hint="default"/>
+      </w:rPr>
+    </w:lvl>
+  </w:abstractNum>
+  <w:abstractNum w:abstractNumId="4" w15:restartNumberingAfterBreak="0">
+    <w:nsid w:val="23EC3EE0"/>
+    <w:multiLevelType w:val="hybridMultilevel"/>
+    <w:tmpl w:val="CE9A905A"/>
+    <w:lvl w:ilvl="0" w:tplc="08090001">
+      <w:start w:val="1"/>
+      <w:numFmt w:val="bullet"/>
+      <w:lvlText w:val=""/>
+      <w:lvlJc w:val="left"/>
+      <w:pPr>
+        <w:ind w:left="360" w:hanging="360"/>
+      </w:pPr>
+      <w:rPr>
+        <w:rFonts w:ascii="Symbol" w:hAnsi="Symbol" w:hint="default"/>
+      </w:rPr>
+    </w:lvl>
+    <w:lvl w:ilvl="1" w:tplc="08090003" w:tentative="1">
+      <w:start w:val="1"/>
+      <w:numFmt w:val="bullet"/>
+      <w:lvlText w:val="o"/>
+      <w:lvlJc w:val="left"/>
+      <w:pPr>
+        <w:ind w:left="1080" w:hanging="360"/>
+      </w:pPr>
+      <w:rPr>
+        <w:rFonts w:ascii="Courier New" w:hAnsi="Courier New" w:cs="Courier New" w:hint="default"/>
+      </w:rPr>
+    </w:lvl>
+    <w:lvl w:ilvl="2" w:tplc="08090005" w:tentative="1">
+      <w:start w:val="1"/>
+      <w:numFmt w:val="bullet"/>
+      <w:lvlText w:val=""/>
+      <w:lvlJc w:val="left"/>
+      <w:pPr>
+        <w:ind w:left="1800" w:hanging="360"/>
+      </w:pPr>
+      <w:rPr>
+        <w:rFonts w:ascii="Wingdings" w:hAnsi="Wingdings" w:hint="default"/>
+      </w:rPr>
+    </w:lvl>
+    <w:lvl w:ilvl="3" w:tplc="08090001" w:tentative="1">
+      <w:start w:val="1"/>
+      <w:numFmt w:val="bullet"/>
+      <w:lvlText w:val=""/>
+      <w:lvlJc w:val="left"/>
+      <w:pPr>
+        <w:ind w:left="2520" w:hanging="360"/>
+      </w:pPr>
+      <w:rPr>
+        <w:rFonts w:ascii="Symbol" w:hAnsi="Symbol" w:hint="default"/>
+      </w:rPr>
+    </w:lvl>
+    <w:lvl w:ilvl="4" w:tplc="08090003" w:tentative="1">
+      <w:start w:val="1"/>
+      <w:numFmt w:val="bullet"/>
+      <w:lvlText w:val="o"/>
+      <w:lvlJc w:val="left"/>
+      <w:pPr>
+        <w:ind w:left="3240" w:hanging="360"/>
+      </w:pPr>
+      <w:rPr>
+        <w:rFonts w:ascii="Courier New" w:hAnsi="Courier New" w:cs="Courier New" w:hint="default"/>
+      </w:rPr>
+    </w:lvl>
+    <w:lvl w:ilvl="5" w:tplc="08090005" w:tentative="1">
+      <w:start w:val="1"/>
+      <w:numFmt w:val="bullet"/>
+      <w:lvlText w:val=""/>
+      <w:lvlJc w:val="left"/>
+      <w:pPr>
+        <w:ind w:left="3960" w:hanging="360"/>
+      </w:pPr>
+      <w:rPr>
+        <w:rFonts w:ascii="Wingdings" w:hAnsi="Wingdings" w:hint="default"/>
+      </w:rPr>
+    </w:lvl>
+    <w:lvl w:ilvl="6" w:tplc="08090001" w:tentative="1">
+      <w:start w:val="1"/>
+      <w:numFmt w:val="bullet"/>
+      <w:lvlText w:val=""/>
+      <w:lvlJc w:val="left"/>
+      <w:pPr>
+        <w:ind w:left="4680" w:hanging="360"/>
+      </w:pPr>
+      <w:rPr>
+        <w:rFonts w:ascii="Symbol" w:hAnsi="Symbol" w:hint="default"/>
+      </w:rPr>
+    </w:lvl>
+    <w:lvl w:ilvl="7" w:tplc="08090003" w:tentative="1">
+      <w:start w:val="1"/>
+      <w:numFmt w:val="bullet"/>
+      <w:lvlText w:val="o"/>
+      <w:lvlJc w:val="left"/>
+      <w:pPr>
+        <w:ind w:left="5400" w:hanging="360"/>
+      </w:pPr>
+      <w:rPr>
+        <w:rFonts w:ascii="Courier New" w:hAnsi="Courier New" w:cs="Courier New" w:hint="default"/>
+      </w:rPr>
+    </w:lvl>
+    <w:lvl w:ilvl="8" w:tplc="08090005" w:tentative="1">
+      <w:start w:val="1"/>
+      <w:numFmt w:val="bullet"/>
+      <w:lvlText w:val=""/>
+      <w:lvlJc w:val="left"/>
+      <w:pPr>
+        <w:ind w:left="6120" w:hanging="360"/>
+      </w:pPr>
+      <w:rPr>
+        <w:rFonts w:ascii="Wingdings" w:hAnsi="Wingdings" w:hint="default"/>
+      </w:rPr>
+    </w:lvl>
+  </w:abstractNum>
+  <w:abstractNum w:abstractNumId="5" w15:restartNumberingAfterBreak="0">
     <w:nsid w:val="2B5D5123"/>
     <w:multiLevelType w:val="hybridMultilevel"/>
     <w:tmpl w:val="57B40D74"/>
@@ -5183,7 +6492,348 @@
       </w:rPr>
     </w:lvl>
   </w:abstractNum>
-  <w:abstractNum w:abstractNumId="4" w15:restartNumberingAfterBreak="0">
+  <w:abstractNum w:abstractNumId="6" w15:restartNumberingAfterBreak="0">
+    <w:nsid w:val="2C6A149E"/>
+    <w:multiLevelType w:val="hybridMultilevel"/>
+    <w:tmpl w:val="6318EA32"/>
+    <w:lvl w:ilvl="0" w:tplc="08090001">
+      <w:start w:val="1"/>
+      <w:numFmt w:val="bullet"/>
+      <w:lvlText w:val=""/>
+      <w:lvlJc w:val="left"/>
+      <w:pPr>
+        <w:ind w:left="360" w:hanging="360"/>
+      </w:pPr>
+      <w:rPr>
+        <w:rFonts w:ascii="Symbol" w:hAnsi="Symbol" w:hint="default"/>
+      </w:rPr>
+    </w:lvl>
+    <w:lvl w:ilvl="1" w:tplc="08090003" w:tentative="1">
+      <w:start w:val="1"/>
+      <w:numFmt w:val="bullet"/>
+      <w:lvlText w:val="o"/>
+      <w:lvlJc w:val="left"/>
+      <w:pPr>
+        <w:ind w:left="1080" w:hanging="360"/>
+      </w:pPr>
+      <w:rPr>
+        <w:rFonts w:ascii="Courier New" w:hAnsi="Courier New" w:cs="Courier New" w:hint="default"/>
+      </w:rPr>
+    </w:lvl>
+    <w:lvl w:ilvl="2" w:tplc="08090005" w:tentative="1">
+      <w:start w:val="1"/>
+      <w:numFmt w:val="bullet"/>
+      <w:lvlText w:val=""/>
+      <w:lvlJc w:val="left"/>
+      <w:pPr>
+        <w:ind w:left="1800" w:hanging="360"/>
+      </w:pPr>
+      <w:rPr>
+        <w:rFonts w:ascii="Wingdings" w:hAnsi="Wingdings" w:hint="default"/>
+      </w:rPr>
+    </w:lvl>
+    <w:lvl w:ilvl="3" w:tplc="08090001" w:tentative="1">
+      <w:start w:val="1"/>
+      <w:numFmt w:val="bullet"/>
+      <w:lvlText w:val=""/>
+      <w:lvlJc w:val="left"/>
+      <w:pPr>
+        <w:ind w:left="2520" w:hanging="360"/>
+      </w:pPr>
+      <w:rPr>
+        <w:rFonts w:ascii="Symbol" w:hAnsi="Symbol" w:hint="default"/>
+      </w:rPr>
+    </w:lvl>
+    <w:lvl w:ilvl="4" w:tplc="08090003" w:tentative="1">
+      <w:start w:val="1"/>
+      <w:numFmt w:val="bullet"/>
+      <w:lvlText w:val="o"/>
+      <w:lvlJc w:val="left"/>
+      <w:pPr>
+        <w:ind w:left="3240" w:hanging="360"/>
+      </w:pPr>
+      <w:rPr>
+        <w:rFonts w:ascii="Courier New" w:hAnsi="Courier New" w:cs="Courier New" w:hint="default"/>
+      </w:rPr>
+    </w:lvl>
+    <w:lvl w:ilvl="5" w:tplc="08090005" w:tentative="1">
+      <w:start w:val="1"/>
+      <w:numFmt w:val="bullet"/>
+      <w:lvlText w:val=""/>
+      <w:lvlJc w:val="left"/>
+      <w:pPr>
+        <w:ind w:left="3960" w:hanging="360"/>
+      </w:pPr>
+      <w:rPr>
+        <w:rFonts w:ascii="Wingdings" w:hAnsi="Wingdings" w:hint="default"/>
+      </w:rPr>
+    </w:lvl>
+    <w:lvl w:ilvl="6" w:tplc="08090001" w:tentative="1">
+      <w:start w:val="1"/>
+      <w:numFmt w:val="bullet"/>
+      <w:lvlText w:val=""/>
+      <w:lvlJc w:val="left"/>
+      <w:pPr>
+        <w:ind w:left="4680" w:hanging="360"/>
+      </w:pPr>
+      <w:rPr>
+        <w:rFonts w:ascii="Symbol" w:hAnsi="Symbol" w:hint="default"/>
+      </w:rPr>
+    </w:lvl>
+    <w:lvl w:ilvl="7" w:tplc="08090003" w:tentative="1">
+      <w:start w:val="1"/>
+      <w:numFmt w:val="bullet"/>
+      <w:lvlText w:val="o"/>
+      <w:lvlJc w:val="left"/>
+      <w:pPr>
+        <w:ind w:left="5400" w:hanging="360"/>
+      </w:pPr>
+      <w:rPr>
+        <w:rFonts w:ascii="Courier New" w:hAnsi="Courier New" w:cs="Courier New" w:hint="default"/>
+      </w:rPr>
+    </w:lvl>
+    <w:lvl w:ilvl="8" w:tplc="08090005" w:tentative="1">
+      <w:start w:val="1"/>
+      <w:numFmt w:val="bullet"/>
+      <w:lvlText w:val=""/>
+      <w:lvlJc w:val="left"/>
+      <w:pPr>
+        <w:ind w:left="6120" w:hanging="360"/>
+      </w:pPr>
+      <w:rPr>
+        <w:rFonts w:ascii="Wingdings" w:hAnsi="Wingdings" w:hint="default"/>
+      </w:rPr>
+    </w:lvl>
+  </w:abstractNum>
+  <w:abstractNum w:abstractNumId="7" w15:restartNumberingAfterBreak="0">
+    <w:nsid w:val="30E74534"/>
+    <w:multiLevelType w:val="hybridMultilevel"/>
+    <w:tmpl w:val="5EBAA1B6"/>
+    <w:lvl w:ilvl="0" w:tplc="08090001">
+      <w:start w:val="1"/>
+      <w:numFmt w:val="bullet"/>
+      <w:lvlText w:val=""/>
+      <w:lvlJc w:val="left"/>
+      <w:pPr>
+        <w:ind w:left="360" w:hanging="360"/>
+      </w:pPr>
+      <w:rPr>
+        <w:rFonts w:ascii="Symbol" w:hAnsi="Symbol" w:hint="default"/>
+      </w:rPr>
+    </w:lvl>
+    <w:lvl w:ilvl="1" w:tplc="08090003" w:tentative="1">
+      <w:start w:val="1"/>
+      <w:numFmt w:val="bullet"/>
+      <w:lvlText w:val="o"/>
+      <w:lvlJc w:val="left"/>
+      <w:pPr>
+        <w:ind w:left="1080" w:hanging="360"/>
+      </w:pPr>
+      <w:rPr>
+        <w:rFonts w:ascii="Courier New" w:hAnsi="Courier New" w:cs="Courier New" w:hint="default"/>
+      </w:rPr>
+    </w:lvl>
+    <w:lvl w:ilvl="2" w:tplc="08090005" w:tentative="1">
+      <w:start w:val="1"/>
+      <w:numFmt w:val="bullet"/>
+      <w:lvlText w:val=""/>
+      <w:lvlJc w:val="left"/>
+      <w:pPr>
+        <w:ind w:left="1800" w:hanging="360"/>
+      </w:pPr>
+      <w:rPr>
+        <w:rFonts w:ascii="Wingdings" w:hAnsi="Wingdings" w:hint="default"/>
+      </w:rPr>
+    </w:lvl>
+    <w:lvl w:ilvl="3" w:tplc="08090001" w:tentative="1">
+      <w:start w:val="1"/>
+      <w:numFmt w:val="bullet"/>
+      <w:lvlText w:val=""/>
+      <w:lvlJc w:val="left"/>
+      <w:pPr>
+        <w:ind w:left="2520" w:hanging="360"/>
+      </w:pPr>
+      <w:rPr>
+        <w:rFonts w:ascii="Symbol" w:hAnsi="Symbol" w:hint="default"/>
+      </w:rPr>
+    </w:lvl>
+    <w:lvl w:ilvl="4" w:tplc="08090003" w:tentative="1">
+      <w:start w:val="1"/>
+      <w:numFmt w:val="bullet"/>
+      <w:lvlText w:val="o"/>
+      <w:lvlJc w:val="left"/>
+      <w:pPr>
+        <w:ind w:left="3240" w:hanging="360"/>
+      </w:pPr>
+      <w:rPr>
+        <w:rFonts w:ascii="Courier New" w:hAnsi="Courier New" w:cs="Courier New" w:hint="default"/>
+      </w:rPr>
+    </w:lvl>
+    <w:lvl w:ilvl="5" w:tplc="08090005" w:tentative="1">
+      <w:start w:val="1"/>
+      <w:numFmt w:val="bullet"/>
+      <w:lvlText w:val=""/>
+      <w:lvlJc w:val="left"/>
+      <w:pPr>
+        <w:ind w:left="3960" w:hanging="360"/>
+      </w:pPr>
+      <w:rPr>
+        <w:rFonts w:ascii="Wingdings" w:hAnsi="Wingdings" w:hint="default"/>
+      </w:rPr>
+    </w:lvl>
+    <w:lvl w:ilvl="6" w:tplc="08090001" w:tentative="1">
+      <w:start w:val="1"/>
+      <w:numFmt w:val="bullet"/>
+      <w:lvlText w:val=""/>
+      <w:lvlJc w:val="left"/>
+      <w:pPr>
+        <w:ind w:left="4680" w:hanging="360"/>
+      </w:pPr>
+      <w:rPr>
+        <w:rFonts w:ascii="Symbol" w:hAnsi="Symbol" w:hint="default"/>
+      </w:rPr>
+    </w:lvl>
+    <w:lvl w:ilvl="7" w:tplc="08090003" w:tentative="1">
+      <w:start w:val="1"/>
+      <w:numFmt w:val="bullet"/>
+      <w:lvlText w:val="o"/>
+      <w:lvlJc w:val="left"/>
+      <w:pPr>
+        <w:ind w:left="5400" w:hanging="360"/>
+      </w:pPr>
+      <w:rPr>
+        <w:rFonts w:ascii="Courier New" w:hAnsi="Courier New" w:cs="Courier New" w:hint="default"/>
+      </w:rPr>
+    </w:lvl>
+    <w:lvl w:ilvl="8" w:tplc="08090005" w:tentative="1">
+      <w:start w:val="1"/>
+      <w:numFmt w:val="bullet"/>
+      <w:lvlText w:val=""/>
+      <w:lvlJc w:val="left"/>
+      <w:pPr>
+        <w:ind w:left="6120" w:hanging="360"/>
+      </w:pPr>
+      <w:rPr>
+        <w:rFonts w:ascii="Wingdings" w:hAnsi="Wingdings" w:hint="default"/>
+      </w:rPr>
+    </w:lvl>
+  </w:abstractNum>
+  <w:abstractNum w:abstractNumId="8" w15:restartNumberingAfterBreak="0">
+    <w:nsid w:val="316D67B6"/>
+    <w:multiLevelType w:val="hybridMultilevel"/>
+    <w:tmpl w:val="D80A907A"/>
+    <w:lvl w:ilvl="0" w:tplc="E99A40C0">
+      <w:start w:val="1"/>
+      <w:numFmt w:val="bullet"/>
+      <w:lvlText w:val=""/>
+      <w:lvlJc w:val="left"/>
+      <w:pPr>
+        <w:ind w:left="360" w:hanging="360"/>
+      </w:pPr>
+      <w:rPr>
+        <w:rFonts w:ascii="Symbol" w:hAnsi="Symbol" w:hint="default"/>
+        <w:color w:val="auto"/>
+        <w:sz w:val="24"/>
+      </w:rPr>
+    </w:lvl>
+    <w:lvl w:ilvl="1" w:tplc="08090003" w:tentative="1">
+      <w:start w:val="1"/>
+      <w:numFmt w:val="bullet"/>
+      <w:lvlText w:val="o"/>
+      <w:lvlJc w:val="left"/>
+      <w:pPr>
+        <w:ind w:left="1440" w:hanging="360"/>
+      </w:pPr>
+      <w:rPr>
+        <w:rFonts w:ascii="Courier New" w:hAnsi="Courier New" w:cs="Courier New" w:hint="default"/>
+      </w:rPr>
+    </w:lvl>
+    <w:lvl w:ilvl="2" w:tplc="08090005" w:tentative="1">
+      <w:start w:val="1"/>
+      <w:numFmt w:val="bullet"/>
+      <w:lvlText w:val=""/>
+      <w:lvlJc w:val="left"/>
+      <w:pPr>
+        <w:ind w:left="2160" w:hanging="360"/>
+      </w:pPr>
+      <w:rPr>
+        <w:rFonts w:ascii="Wingdings" w:hAnsi="Wingdings" w:hint="default"/>
+      </w:rPr>
+    </w:lvl>
+    <w:lvl w:ilvl="3" w:tplc="08090001" w:tentative="1">
+      <w:start w:val="1"/>
+      <w:numFmt w:val="bullet"/>
+      <w:lvlText w:val=""/>
+      <w:lvlJc w:val="left"/>
+      <w:pPr>
+        <w:ind w:left="2880" w:hanging="360"/>
+      </w:pPr>
+      <w:rPr>
+        <w:rFonts w:ascii="Symbol" w:hAnsi="Symbol" w:hint="default"/>
+      </w:rPr>
+    </w:lvl>
+    <w:lvl w:ilvl="4" w:tplc="08090003" w:tentative="1">
+      <w:start w:val="1"/>
+      <w:numFmt w:val="bullet"/>
+      <w:lvlText w:val="o"/>
+      <w:lvlJc w:val="left"/>
+      <w:pPr>
+        <w:ind w:left="3600" w:hanging="360"/>
+      </w:pPr>
+      <w:rPr>
+        <w:rFonts w:ascii="Courier New" w:hAnsi="Courier New" w:cs="Courier New" w:hint="default"/>
+      </w:rPr>
+    </w:lvl>
+    <w:lvl w:ilvl="5" w:tplc="08090005" w:tentative="1">
+      <w:start w:val="1"/>
+      <w:numFmt w:val="bullet"/>
+      <w:lvlText w:val=""/>
+      <w:lvlJc w:val="left"/>
+      <w:pPr>
+        <w:ind w:left="4320" w:hanging="360"/>
+      </w:pPr>
+      <w:rPr>
+        <w:rFonts w:ascii="Wingdings" w:hAnsi="Wingdings" w:hint="default"/>
+      </w:rPr>
+    </w:lvl>
+    <w:lvl w:ilvl="6" w:tplc="08090001" w:tentative="1">
+      <w:start w:val="1"/>
+      <w:numFmt w:val="bullet"/>
+      <w:lvlText w:val=""/>
+      <w:lvlJc w:val="left"/>
+      <w:pPr>
+        <w:ind w:left="5040" w:hanging="360"/>
+      </w:pPr>
+      <w:rPr>
+        <w:rFonts w:ascii="Symbol" w:hAnsi="Symbol" w:hint="default"/>
+      </w:rPr>
+    </w:lvl>
+    <w:lvl w:ilvl="7" w:tplc="08090003" w:tentative="1">
+      <w:start w:val="1"/>
+      <w:numFmt w:val="bullet"/>
+      <w:lvlText w:val="o"/>
+      <w:lvlJc w:val="left"/>
+      <w:pPr>
+        <w:ind w:left="5760" w:hanging="360"/>
+      </w:pPr>
+      <w:rPr>
+        <w:rFonts w:ascii="Courier New" w:hAnsi="Courier New" w:cs="Courier New" w:hint="default"/>
+      </w:rPr>
+    </w:lvl>
+    <w:lvl w:ilvl="8" w:tplc="08090005" w:tentative="1">
+      <w:start w:val="1"/>
+      <w:numFmt w:val="bullet"/>
+      <w:lvlText w:val=""/>
+      <w:lvlJc w:val="left"/>
+      <w:pPr>
+        <w:ind w:left="6480" w:hanging="360"/>
+      </w:pPr>
+      <w:rPr>
+        <w:rFonts w:ascii="Wingdings" w:hAnsi="Wingdings" w:hint="default"/>
+      </w:rPr>
+    </w:lvl>
+  </w:abstractNum>
+  <w:abstractNum w:abstractNumId="9" w15:restartNumberingAfterBreak="0">
     <w:nsid w:val="3478136D"/>
     <w:multiLevelType w:val="hybridMultilevel"/>
     <w:tmpl w:val="BE3EFE78"/>
@@ -5296,7 +6946,233 @@
       </w:rPr>
     </w:lvl>
   </w:abstractNum>
-  <w:abstractNum w:abstractNumId="5" w15:restartNumberingAfterBreak="0">
+  <w:abstractNum w:abstractNumId="10" w15:restartNumberingAfterBreak="0">
+    <w:nsid w:val="44F66442"/>
+    <w:multiLevelType w:val="hybridMultilevel"/>
+    <w:tmpl w:val="1F7E79CA"/>
+    <w:lvl w:ilvl="0" w:tplc="08090001">
+      <w:start w:val="1"/>
+      <w:numFmt w:val="bullet"/>
+      <w:lvlText w:val=""/>
+      <w:lvlJc w:val="left"/>
+      <w:pPr>
+        <w:ind w:left="360" w:hanging="360"/>
+      </w:pPr>
+      <w:rPr>
+        <w:rFonts w:ascii="Symbol" w:hAnsi="Symbol" w:hint="default"/>
+      </w:rPr>
+    </w:lvl>
+    <w:lvl w:ilvl="1" w:tplc="08090003" w:tentative="1">
+      <w:start w:val="1"/>
+      <w:numFmt w:val="bullet"/>
+      <w:lvlText w:val="o"/>
+      <w:lvlJc w:val="left"/>
+      <w:pPr>
+        <w:ind w:left="1080" w:hanging="360"/>
+      </w:pPr>
+      <w:rPr>
+        <w:rFonts w:ascii="Courier New" w:hAnsi="Courier New" w:cs="Courier New" w:hint="default"/>
+      </w:rPr>
+    </w:lvl>
+    <w:lvl w:ilvl="2" w:tplc="08090005" w:tentative="1">
+      <w:start w:val="1"/>
+      <w:numFmt w:val="bullet"/>
+      <w:lvlText w:val=""/>
+      <w:lvlJc w:val="left"/>
+      <w:pPr>
+        <w:ind w:left="1800" w:hanging="360"/>
+      </w:pPr>
+      <w:rPr>
+        <w:rFonts w:ascii="Wingdings" w:hAnsi="Wingdings" w:hint="default"/>
+      </w:rPr>
+    </w:lvl>
+    <w:lvl w:ilvl="3" w:tplc="08090001" w:tentative="1">
+      <w:start w:val="1"/>
+      <w:numFmt w:val="bullet"/>
+      <w:lvlText w:val=""/>
+      <w:lvlJc w:val="left"/>
+      <w:pPr>
+        <w:ind w:left="2520" w:hanging="360"/>
+      </w:pPr>
+      <w:rPr>
+        <w:rFonts w:ascii="Symbol" w:hAnsi="Symbol" w:hint="default"/>
+      </w:rPr>
+    </w:lvl>
+    <w:lvl w:ilvl="4" w:tplc="08090003" w:tentative="1">
+      <w:start w:val="1"/>
+      <w:numFmt w:val="bullet"/>
+      <w:lvlText w:val="o"/>
+      <w:lvlJc w:val="left"/>
+      <w:pPr>
+        <w:ind w:left="3240" w:hanging="360"/>
+      </w:pPr>
+      <w:rPr>
+        <w:rFonts w:ascii="Courier New" w:hAnsi="Courier New" w:cs="Courier New" w:hint="default"/>
+      </w:rPr>
+    </w:lvl>
+    <w:lvl w:ilvl="5" w:tplc="08090005" w:tentative="1">
+      <w:start w:val="1"/>
+      <w:numFmt w:val="bullet"/>
+      <w:lvlText w:val=""/>
+      <w:lvlJc w:val="left"/>
+      <w:pPr>
+        <w:ind w:left="3960" w:hanging="360"/>
+      </w:pPr>
+      <w:rPr>
+        <w:rFonts w:ascii="Wingdings" w:hAnsi="Wingdings" w:hint="default"/>
+      </w:rPr>
+    </w:lvl>
+    <w:lvl w:ilvl="6" w:tplc="08090001" w:tentative="1">
+      <w:start w:val="1"/>
+      <w:numFmt w:val="bullet"/>
+      <w:lvlText w:val=""/>
+      <w:lvlJc w:val="left"/>
+      <w:pPr>
+        <w:ind w:left="4680" w:hanging="360"/>
+      </w:pPr>
+      <w:rPr>
+        <w:rFonts w:ascii="Symbol" w:hAnsi="Symbol" w:hint="default"/>
+      </w:rPr>
+    </w:lvl>
+    <w:lvl w:ilvl="7" w:tplc="08090003" w:tentative="1">
+      <w:start w:val="1"/>
+      <w:numFmt w:val="bullet"/>
+      <w:lvlText w:val="o"/>
+      <w:lvlJc w:val="left"/>
+      <w:pPr>
+        <w:ind w:left="5400" w:hanging="360"/>
+      </w:pPr>
+      <w:rPr>
+        <w:rFonts w:ascii="Courier New" w:hAnsi="Courier New" w:cs="Courier New" w:hint="default"/>
+      </w:rPr>
+    </w:lvl>
+    <w:lvl w:ilvl="8" w:tplc="08090005" w:tentative="1">
+      <w:start w:val="1"/>
+      <w:numFmt w:val="bullet"/>
+      <w:lvlText w:val=""/>
+      <w:lvlJc w:val="left"/>
+      <w:pPr>
+        <w:ind w:left="6120" w:hanging="360"/>
+      </w:pPr>
+      <w:rPr>
+        <w:rFonts w:ascii="Wingdings" w:hAnsi="Wingdings" w:hint="default"/>
+      </w:rPr>
+    </w:lvl>
+  </w:abstractNum>
+  <w:abstractNum w:abstractNumId="11" w15:restartNumberingAfterBreak="0">
+    <w:nsid w:val="544533F5"/>
+    <w:multiLevelType w:val="hybridMultilevel"/>
+    <w:tmpl w:val="AC0028E8"/>
+    <w:lvl w:ilvl="0" w:tplc="08090001">
+      <w:start w:val="1"/>
+      <w:numFmt w:val="bullet"/>
+      <w:lvlText w:val=""/>
+      <w:lvlJc w:val="left"/>
+      <w:pPr>
+        <w:ind w:left="360" w:hanging="360"/>
+      </w:pPr>
+      <w:rPr>
+        <w:rFonts w:ascii="Symbol" w:hAnsi="Symbol" w:hint="default"/>
+      </w:rPr>
+    </w:lvl>
+    <w:lvl w:ilvl="1" w:tplc="08090003" w:tentative="1">
+      <w:start w:val="1"/>
+      <w:numFmt w:val="bullet"/>
+      <w:lvlText w:val="o"/>
+      <w:lvlJc w:val="left"/>
+      <w:pPr>
+        <w:ind w:left="1080" w:hanging="360"/>
+      </w:pPr>
+      <w:rPr>
+        <w:rFonts w:ascii="Courier New" w:hAnsi="Courier New" w:cs="Courier New" w:hint="default"/>
+      </w:rPr>
+    </w:lvl>
+    <w:lvl w:ilvl="2" w:tplc="08090005" w:tentative="1">
+      <w:start w:val="1"/>
+      <w:numFmt w:val="bullet"/>
+      <w:lvlText w:val=""/>
+      <w:lvlJc w:val="left"/>
+      <w:pPr>
+        <w:ind w:left="1800" w:hanging="360"/>
+      </w:pPr>
+      <w:rPr>
+        <w:rFonts w:ascii="Wingdings" w:hAnsi="Wingdings" w:hint="default"/>
+      </w:rPr>
+    </w:lvl>
+    <w:lvl w:ilvl="3" w:tplc="08090001" w:tentative="1">
+      <w:start w:val="1"/>
+      <w:numFmt w:val="bullet"/>
+      <w:lvlText w:val=""/>
+      <w:lvlJc w:val="left"/>
+      <w:pPr>
+        <w:ind w:left="2520" w:hanging="360"/>
+      </w:pPr>
+      <w:rPr>
+        <w:rFonts w:ascii="Symbol" w:hAnsi="Symbol" w:hint="default"/>
+      </w:rPr>
+    </w:lvl>
+    <w:lvl w:ilvl="4" w:tplc="08090003" w:tentative="1">
+      <w:start w:val="1"/>
+      <w:numFmt w:val="bullet"/>
+      <w:lvlText w:val="o"/>
+      <w:lvlJc w:val="left"/>
+      <w:pPr>
+        <w:ind w:left="3240" w:hanging="360"/>
+      </w:pPr>
+      <w:rPr>
+        <w:rFonts w:ascii="Courier New" w:hAnsi="Courier New" w:cs="Courier New" w:hint="default"/>
+      </w:rPr>
+    </w:lvl>
+    <w:lvl w:ilvl="5" w:tplc="08090005" w:tentative="1">
+      <w:start w:val="1"/>
+      <w:numFmt w:val="bullet"/>
+      <w:lvlText w:val=""/>
+      <w:lvlJc w:val="left"/>
+      <w:pPr>
+        <w:ind w:left="3960" w:hanging="360"/>
+      </w:pPr>
+      <w:rPr>
+        <w:rFonts w:ascii="Wingdings" w:hAnsi="Wingdings" w:hint="default"/>
+      </w:rPr>
+    </w:lvl>
+    <w:lvl w:ilvl="6" w:tplc="08090001" w:tentative="1">
+      <w:start w:val="1"/>
+      <w:numFmt w:val="bullet"/>
+      <w:lvlText w:val=""/>
+      <w:lvlJc w:val="left"/>
+      <w:pPr>
+        <w:ind w:left="4680" w:hanging="360"/>
+      </w:pPr>
+      <w:rPr>
+        <w:rFonts w:ascii="Symbol" w:hAnsi="Symbol" w:hint="default"/>
+      </w:rPr>
+    </w:lvl>
+    <w:lvl w:ilvl="7" w:tplc="08090003" w:tentative="1">
+      <w:start w:val="1"/>
+      <w:numFmt w:val="bullet"/>
+      <w:lvlText w:val="o"/>
+      <w:lvlJc w:val="left"/>
+      <w:pPr>
+        <w:ind w:left="5400" w:hanging="360"/>
+      </w:pPr>
+      <w:rPr>
+        <w:rFonts w:ascii="Courier New" w:hAnsi="Courier New" w:cs="Courier New" w:hint="default"/>
+      </w:rPr>
+    </w:lvl>
+    <w:lvl w:ilvl="8" w:tplc="08090005" w:tentative="1">
+      <w:start w:val="1"/>
+      <w:numFmt w:val="bullet"/>
+      <w:lvlText w:val=""/>
+      <w:lvlJc w:val="left"/>
+      <w:pPr>
+        <w:ind w:left="6120" w:hanging="360"/>
+      </w:pPr>
+      <w:rPr>
+        <w:rFonts w:ascii="Wingdings" w:hAnsi="Wingdings" w:hint="default"/>
+      </w:rPr>
+    </w:lvl>
+  </w:abstractNum>
+  <w:abstractNum w:abstractNumId="12" w15:restartNumberingAfterBreak="0">
     <w:nsid w:val="5DB241F0"/>
     <w:multiLevelType w:val="hybridMultilevel"/>
     <w:tmpl w:val="C70A7CE8"/>
@@ -5382,7 +7258,120 @@
       </w:pPr>
     </w:lvl>
   </w:abstractNum>
-  <w:abstractNum w:abstractNumId="6" w15:restartNumberingAfterBreak="0">
+  <w:abstractNum w:abstractNumId="13" w15:restartNumberingAfterBreak="0">
+    <w:nsid w:val="686077F2"/>
+    <w:multiLevelType w:val="hybridMultilevel"/>
+    <w:tmpl w:val="AB04402C"/>
+    <w:lvl w:ilvl="0" w:tplc="08090001">
+      <w:start w:val="1"/>
+      <w:numFmt w:val="bullet"/>
+      <w:lvlText w:val=""/>
+      <w:lvlJc w:val="left"/>
+      <w:pPr>
+        <w:ind w:left="720" w:hanging="360"/>
+      </w:pPr>
+      <w:rPr>
+        <w:rFonts w:ascii="Symbol" w:hAnsi="Symbol" w:hint="default"/>
+      </w:rPr>
+    </w:lvl>
+    <w:lvl w:ilvl="1" w:tplc="08090003" w:tentative="1">
+      <w:start w:val="1"/>
+      <w:numFmt w:val="bullet"/>
+      <w:lvlText w:val="o"/>
+      <w:lvlJc w:val="left"/>
+      <w:pPr>
+        <w:ind w:left="1440" w:hanging="360"/>
+      </w:pPr>
+      <w:rPr>
+        <w:rFonts w:ascii="Courier New" w:hAnsi="Courier New" w:cs="Courier New" w:hint="default"/>
+      </w:rPr>
+    </w:lvl>
+    <w:lvl w:ilvl="2" w:tplc="08090005" w:tentative="1">
+      <w:start w:val="1"/>
+      <w:numFmt w:val="bullet"/>
+      <w:lvlText w:val=""/>
+      <w:lvlJc w:val="left"/>
+      <w:pPr>
+        <w:ind w:left="2160" w:hanging="360"/>
+      </w:pPr>
+      <w:rPr>
+        <w:rFonts w:ascii="Wingdings" w:hAnsi="Wingdings" w:hint="default"/>
+      </w:rPr>
+    </w:lvl>
+    <w:lvl w:ilvl="3" w:tplc="08090001" w:tentative="1">
+      <w:start w:val="1"/>
+      <w:numFmt w:val="bullet"/>
+      <w:lvlText w:val=""/>
+      <w:lvlJc w:val="left"/>
+      <w:pPr>
+        <w:ind w:left="2880" w:hanging="360"/>
+      </w:pPr>
+      <w:rPr>
+        <w:rFonts w:ascii="Symbol" w:hAnsi="Symbol" w:hint="default"/>
+      </w:rPr>
+    </w:lvl>
+    <w:lvl w:ilvl="4" w:tplc="08090003" w:tentative="1">
+      <w:start w:val="1"/>
+      <w:numFmt w:val="bullet"/>
+      <w:lvlText w:val="o"/>
+      <w:lvlJc w:val="left"/>
+      <w:pPr>
+        <w:ind w:left="3600" w:hanging="360"/>
+      </w:pPr>
+      <w:rPr>
+        <w:rFonts w:ascii="Courier New" w:hAnsi="Courier New" w:cs="Courier New" w:hint="default"/>
+      </w:rPr>
+    </w:lvl>
+    <w:lvl w:ilvl="5" w:tplc="08090005" w:tentative="1">
+      <w:start w:val="1"/>
+      <w:numFmt w:val="bullet"/>
+      <w:lvlText w:val=""/>
+      <w:lvlJc w:val="left"/>
+      <w:pPr>
+        <w:ind w:left="4320" w:hanging="360"/>
+      </w:pPr>
+      <w:rPr>
+        <w:rFonts w:ascii="Wingdings" w:hAnsi="Wingdings" w:hint="default"/>
+      </w:rPr>
+    </w:lvl>
+    <w:lvl w:ilvl="6" w:tplc="08090001" w:tentative="1">
+      <w:start w:val="1"/>
+      <w:numFmt w:val="bullet"/>
+      <w:lvlText w:val=""/>
+      <w:lvlJc w:val="left"/>
+      <w:pPr>
+        <w:ind w:left="5040" w:hanging="360"/>
+      </w:pPr>
+      <w:rPr>
+        <w:rFonts w:ascii="Symbol" w:hAnsi="Symbol" w:hint="default"/>
+      </w:rPr>
+    </w:lvl>
+    <w:lvl w:ilvl="7" w:tplc="08090003" w:tentative="1">
+      <w:start w:val="1"/>
+      <w:numFmt w:val="bullet"/>
+      <w:lvlText w:val="o"/>
+      <w:lvlJc w:val="left"/>
+      <w:pPr>
+        <w:ind w:left="5760" w:hanging="360"/>
+      </w:pPr>
+      <w:rPr>
+        <w:rFonts w:ascii="Courier New" w:hAnsi="Courier New" w:cs="Courier New" w:hint="default"/>
+      </w:rPr>
+    </w:lvl>
+    <w:lvl w:ilvl="8" w:tplc="08090005" w:tentative="1">
+      <w:start w:val="1"/>
+      <w:numFmt w:val="bullet"/>
+      <w:lvlText w:val=""/>
+      <w:lvlJc w:val="left"/>
+      <w:pPr>
+        <w:ind w:left="6480" w:hanging="360"/>
+      </w:pPr>
+      <w:rPr>
+        <w:rFonts w:ascii="Wingdings" w:hAnsi="Wingdings" w:hint="default"/>
+      </w:rPr>
+    </w:lvl>
+  </w:abstractNum>
+  <w:abstractNum w:abstractNumId="14" w15:restartNumberingAfterBreak="0">
     <w:nsid w:val="6C7A401F"/>
     <w:multiLevelType w:val="hybridMultilevel"/>
     <w:tmpl w:val="496E8BDA"/>
@@ -5459,6 +7448,234 @@
       </w:rPr>
     </w:lvl>
     <w:lvl w:ilvl="6" w:tplc="08090001">
+      <w:start w:val="1"/>
+      <w:numFmt w:val="bullet"/>
+      <w:lvlText w:val=""/>
+      <w:lvlJc w:val="left"/>
+      <w:pPr>
+        <w:ind w:left="5040" w:hanging="360"/>
+      </w:pPr>
+      <w:rPr>
+        <w:rFonts w:ascii="Symbol" w:hAnsi="Symbol" w:hint="default"/>
+      </w:rPr>
+    </w:lvl>
+    <w:lvl w:ilvl="7" w:tplc="08090003" w:tentative="1">
+      <w:start w:val="1"/>
+      <w:numFmt w:val="bullet"/>
+      <w:lvlText w:val="o"/>
+      <w:lvlJc w:val="left"/>
+      <w:pPr>
+        <w:ind w:left="5760" w:hanging="360"/>
+      </w:pPr>
+      <w:rPr>
+        <w:rFonts w:ascii="Courier New" w:hAnsi="Courier New" w:cs="Courier New" w:hint="default"/>
+      </w:rPr>
+    </w:lvl>
+    <w:lvl w:ilvl="8" w:tplc="08090005" w:tentative="1">
+      <w:start w:val="1"/>
+      <w:numFmt w:val="bullet"/>
+      <w:lvlText w:val=""/>
+      <w:lvlJc w:val="left"/>
+      <w:pPr>
+        <w:ind w:left="6480" w:hanging="360"/>
+      </w:pPr>
+      <w:rPr>
+        <w:rFonts w:ascii="Wingdings" w:hAnsi="Wingdings" w:hint="default"/>
+      </w:rPr>
+    </w:lvl>
+  </w:abstractNum>
+  <w:abstractNum w:abstractNumId="15" w15:restartNumberingAfterBreak="0">
+    <w:nsid w:val="79C131E2"/>
+    <w:multiLevelType w:val="hybridMultilevel"/>
+    <w:tmpl w:val="F976DF3E"/>
+    <w:lvl w:ilvl="0" w:tplc="E99A40C0">
+      <w:start w:val="1"/>
+      <w:numFmt w:val="bullet"/>
+      <w:lvlText w:val=""/>
+      <w:lvlJc w:val="left"/>
+      <w:pPr>
+        <w:ind w:left="360" w:hanging="360"/>
+      </w:pPr>
+      <w:rPr>
+        <w:rFonts w:ascii="Symbol" w:hAnsi="Symbol" w:hint="default"/>
+        <w:color w:val="auto"/>
+        <w:sz w:val="24"/>
+      </w:rPr>
+    </w:lvl>
+    <w:lvl w:ilvl="1" w:tplc="08090003">
+      <w:start w:val="1"/>
+      <w:numFmt w:val="bullet"/>
+      <w:lvlText w:val="o"/>
+      <w:lvlJc w:val="left"/>
+      <w:pPr>
+        <w:ind w:left="-3600" w:hanging="360"/>
+      </w:pPr>
+      <w:rPr>
+        <w:rFonts w:ascii="Courier New" w:hAnsi="Courier New" w:cs="Courier New" w:hint="default"/>
+      </w:rPr>
+    </w:lvl>
+    <w:lvl w:ilvl="2" w:tplc="08090005" w:tentative="1">
+      <w:start w:val="1"/>
+      <w:numFmt w:val="bullet"/>
+      <w:lvlText w:val=""/>
+      <w:lvlJc w:val="left"/>
+      <w:pPr>
+        <w:ind w:left="-2880" w:hanging="360"/>
+      </w:pPr>
+      <w:rPr>
+        <w:rFonts w:ascii="Wingdings" w:hAnsi="Wingdings" w:hint="default"/>
+      </w:rPr>
+    </w:lvl>
+    <w:lvl w:ilvl="3" w:tplc="08090001" w:tentative="1">
+      <w:start w:val="1"/>
+      <w:numFmt w:val="bullet"/>
+      <w:lvlText w:val=""/>
+      <w:lvlJc w:val="left"/>
+      <w:pPr>
+        <w:ind w:left="-2160" w:hanging="360"/>
+      </w:pPr>
+      <w:rPr>
+        <w:rFonts w:ascii="Symbol" w:hAnsi="Symbol" w:hint="default"/>
+      </w:rPr>
+    </w:lvl>
+    <w:lvl w:ilvl="4" w:tplc="08090003" w:tentative="1">
+      <w:start w:val="1"/>
+      <w:numFmt w:val="bullet"/>
+      <w:lvlText w:val="o"/>
+      <w:lvlJc w:val="left"/>
+      <w:pPr>
+        <w:ind w:left="-1440" w:hanging="360"/>
+      </w:pPr>
+      <w:rPr>
+        <w:rFonts w:ascii="Courier New" w:hAnsi="Courier New" w:cs="Courier New" w:hint="default"/>
+      </w:rPr>
+    </w:lvl>
+    <w:lvl w:ilvl="5" w:tplc="08090005" w:tentative="1">
+      <w:start w:val="1"/>
+      <w:numFmt w:val="bullet"/>
+      <w:lvlText w:val=""/>
+      <w:lvlJc w:val="left"/>
+      <w:pPr>
+        <w:ind w:left="-720" w:hanging="360"/>
+      </w:pPr>
+      <w:rPr>
+        <w:rFonts w:ascii="Wingdings" w:hAnsi="Wingdings" w:hint="default"/>
+      </w:rPr>
+    </w:lvl>
+    <w:lvl w:ilvl="6" w:tplc="08090001" w:tentative="1">
+      <w:start w:val="1"/>
+      <w:numFmt w:val="bullet"/>
+      <w:lvlText w:val=""/>
+      <w:lvlJc w:val="left"/>
+      <w:pPr>
+        <w:ind w:left="0" w:hanging="360"/>
+      </w:pPr>
+      <w:rPr>
+        <w:rFonts w:ascii="Symbol" w:hAnsi="Symbol" w:hint="default"/>
+      </w:rPr>
+    </w:lvl>
+    <w:lvl w:ilvl="7" w:tplc="08090003" w:tentative="1">
+      <w:start w:val="1"/>
+      <w:numFmt w:val="bullet"/>
+      <w:lvlText w:val="o"/>
+      <w:lvlJc w:val="left"/>
+      <w:pPr>
+        <w:ind w:left="720" w:hanging="360"/>
+      </w:pPr>
+      <w:rPr>
+        <w:rFonts w:ascii="Courier New" w:hAnsi="Courier New" w:cs="Courier New" w:hint="default"/>
+      </w:rPr>
+    </w:lvl>
+    <w:lvl w:ilvl="8" w:tplc="08090005" w:tentative="1">
+      <w:start w:val="1"/>
+      <w:numFmt w:val="bullet"/>
+      <w:lvlText w:val=""/>
+      <w:lvlJc w:val="left"/>
+      <w:pPr>
+        <w:ind w:left="1440" w:hanging="360"/>
+      </w:pPr>
+      <w:rPr>
+        <w:rFonts w:ascii="Wingdings" w:hAnsi="Wingdings" w:hint="default"/>
+      </w:rPr>
+    </w:lvl>
+  </w:abstractNum>
+  <w:abstractNum w:abstractNumId="16" w15:restartNumberingAfterBreak="0">
+    <w:nsid w:val="7F0D5977"/>
+    <w:multiLevelType w:val="hybridMultilevel"/>
+    <w:tmpl w:val="FF58929A"/>
+    <w:lvl w:ilvl="0" w:tplc="08090001">
+      <w:start w:val="1"/>
+      <w:numFmt w:val="bullet"/>
+      <w:lvlText w:val=""/>
+      <w:lvlJc w:val="left"/>
+      <w:pPr>
+        <w:ind w:left="720" w:hanging="360"/>
+      </w:pPr>
+      <w:rPr>
+        <w:rFonts w:ascii="Symbol" w:hAnsi="Symbol" w:hint="default"/>
+      </w:rPr>
+    </w:lvl>
+    <w:lvl w:ilvl="1" w:tplc="08090003" w:tentative="1">
+      <w:start w:val="1"/>
+      <w:numFmt w:val="bullet"/>
+      <w:lvlText w:val="o"/>
+      <w:lvlJc w:val="left"/>
+      <w:pPr>
+        <w:ind w:left="1440" w:hanging="360"/>
+      </w:pPr>
+      <w:rPr>
+        <w:rFonts w:ascii="Courier New" w:hAnsi="Courier New" w:cs="Courier New" w:hint="default"/>
+      </w:rPr>
+    </w:lvl>
+    <w:lvl w:ilvl="2" w:tplc="08090005" w:tentative="1">
+      <w:start w:val="1"/>
+      <w:numFmt w:val="bullet"/>
+      <w:lvlText w:val=""/>
+      <w:lvlJc w:val="left"/>
+      <w:pPr>
+        <w:ind w:left="2160" w:hanging="360"/>
+      </w:pPr>
+      <w:rPr>
+        <w:rFonts w:ascii="Wingdings" w:hAnsi="Wingdings" w:hint="default"/>
+      </w:rPr>
+    </w:lvl>
+    <w:lvl w:ilvl="3" w:tplc="08090001" w:tentative="1">
+      <w:start w:val="1"/>
+      <w:numFmt w:val="bullet"/>
+      <w:lvlText w:val=""/>
+      <w:lvlJc w:val="left"/>
+      <w:pPr>
+        <w:ind w:left="2880" w:hanging="360"/>
+      </w:pPr>
+      <w:rPr>
+        <w:rFonts w:ascii="Symbol" w:hAnsi="Symbol" w:hint="default"/>
+      </w:rPr>
+    </w:lvl>
+    <w:lvl w:ilvl="4" w:tplc="08090003" w:tentative="1">
+      <w:start w:val="1"/>
+      <w:numFmt w:val="bullet"/>
+      <w:lvlText w:val="o"/>
+      <w:lvlJc w:val="left"/>
+      <w:pPr>
+        <w:ind w:left="3600" w:hanging="360"/>
+      </w:pPr>
+      <w:rPr>
+        <w:rFonts w:ascii="Courier New" w:hAnsi="Courier New" w:cs="Courier New" w:hint="default"/>
+      </w:rPr>
+    </w:lvl>
+    <w:lvl w:ilvl="5" w:tplc="08090005" w:tentative="1">
+      <w:start w:val="1"/>
+      <w:numFmt w:val="bullet"/>
+      <w:lvlText w:val=""/>
+      <w:lvlJc w:val="left"/>
+      <w:pPr>
+        <w:ind w:left="4320" w:hanging="360"/>
+      </w:pPr>
+      <w:rPr>
+        <w:rFonts w:ascii="Wingdings" w:hAnsi="Wingdings" w:hint="default"/>
+      </w:rPr>
+    </w:lvl>
+    <w:lvl w:ilvl="6" w:tplc="08090001" w:tentative="1">
       <w:start w:val="1"/>
       <w:numFmt w:val="bullet"/>
       <w:lvlText w:val=""/>
@@ -5499,22 +7716,52 @@
     <w:abstractNumId w:val="1"/>
   </w:num>
   <w:num w:numId="2">
-    <w:abstractNumId w:val="6"/>
+    <w:abstractNumId w:val="14"/>
   </w:num>
   <w:num w:numId="3">
-    <w:abstractNumId w:val="3"/>
+    <w:abstractNumId w:val="5"/>
   </w:num>
   <w:num w:numId="4">
     <w:abstractNumId w:val="2"/>
   </w:num>
   <w:num w:numId="5">
-    <w:abstractNumId w:val="4"/>
+    <w:abstractNumId w:val="9"/>
   </w:num>
   <w:num w:numId="6">
-    <w:abstractNumId w:val="5"/>
+    <w:abstractNumId w:val="12"/>
   </w:num>
   <w:num w:numId="7">
     <w:abstractNumId w:val="0"/>
+  </w:num>
+  <w:num w:numId="8">
+    <w:abstractNumId w:val="7"/>
+  </w:num>
+  <w:num w:numId="9">
+    <w:abstractNumId w:val="11"/>
+  </w:num>
+  <w:num w:numId="10">
+    <w:abstractNumId w:val="10"/>
+  </w:num>
+  <w:num w:numId="11">
+    <w:abstractNumId w:val="6"/>
+  </w:num>
+  <w:num w:numId="12">
+    <w:abstractNumId w:val="4"/>
+  </w:num>
+  <w:num w:numId="13">
+    <w:abstractNumId w:val="3"/>
+  </w:num>
+  <w:num w:numId="14">
+    <w:abstractNumId w:val="16"/>
+  </w:num>
+  <w:num w:numId="15">
+    <w:abstractNumId w:val="13"/>
+  </w:num>
+  <w:num w:numId="16">
+    <w:abstractNumId w:val="15"/>
+  </w:num>
+  <w:num w:numId="17">
+    <w:abstractNumId w:val="8"/>
   </w:num>
 </w:numbering>
 </file>
@@ -6341,6 +8588,7 @@
     <w:compatSetting w:name="enableOpenTypeFeatures" w:uri="http://schemas.microsoft.com/office/word" w:val="1"/>
     <w:compatSetting w:name="doNotFlipMirrorIndents" w:uri="http://schemas.microsoft.com/office/word" w:val="1"/>
     <w:compatSetting w:name="differentiateMultirowTableHeaders" w:uri="http://schemas.microsoft.com/office/word" w:val="1"/>
+    <w:compatSetting w:name="useWord2013TrackBottomHyphenation" w:uri="http://schemas.microsoft.com/office/word" w:val="1"/>
   </w:compat>
   <w:rsids>
     <w:rsidRoot w:val="00DD1749"/>
@@ -7130,7 +9378,7 @@
 </file>
 
 <file path=customXml/itemProps2.xml><?xml version="1.0" encoding="utf-8"?>
-<ds:datastoreItem xmlns:ds="http://schemas.openxmlformats.org/officeDocument/2006/customXml" ds:itemID="{A102238A-DC9E-4638-ABC3-924FDCC81E38}">
+<ds:datastoreItem xmlns:ds="http://schemas.openxmlformats.org/officeDocument/2006/customXml" ds:itemID="{75A06C2B-1597-4D88-BC80-4704ED13ABC5}">
   <ds:schemaRefs>
     <ds:schemaRef ds:uri="http://schemas.openxmlformats.org/officeDocument/2006/bibliography"/>
   </ds:schemaRefs>

</xml_diff>